<commit_message>
Draft of new lab assignment
</commit_message>
<xml_diff>
--- a/Labs/Lab07/CS133JS_Lab07_Instructions-groupA.docx
+++ b/Labs/Lab07/CS133JS_Lab07_Instructions-groupA.docx
@@ -127,55 +127,472 @@
           <w:color w:val="000000"/>
         </w:rPr>
       </w:pPr>
+    </w:p>
+    <w:p>
+      <w:pPr>
+        <w:shd w:val="clear" w:color="auto" w:fill="FFFFFF"/>
+        <w:spacing w:before="120" w:after="120"/>
+        <w:ind w:right="360"/>
+        <w:rPr>
+          <w:rFonts w:ascii="Arial" w:eastAsia="Times New Roman" w:hAnsi="Arial" w:cs="Arial"/>
+          <w:b/>
+          <w:color w:val="000000"/>
+          <w:sz w:val="22"/>
+          <w:szCs w:val="22"/>
+        </w:rPr>
+      </w:pPr>
+      <w:r>
+        <w:rPr>
+          <w:rFonts w:asciiTheme="majorHAnsi" w:eastAsia="Times New Roman" w:hAnsiTheme="majorHAnsi" w:cs="Arial"/>
+          <w:b/>
+          <w:color w:val="000000"/>
+        </w:rPr>
+        <w:t>Part 1</w:t>
+      </w:r>
+      <w:r>
+        <w:rPr>
+          <w:rFonts w:asciiTheme="majorHAnsi" w:eastAsia="Times New Roman" w:hAnsiTheme="majorHAnsi" w:cs="Arial"/>
+          <w:b/>
+          <w:color w:val="000000"/>
+        </w:rPr>
+        <w:t>:</w:t>
+      </w:r>
+      <w:r>
+        <w:rPr>
+          <w:rFonts w:asciiTheme="majorHAnsi" w:eastAsia="Times New Roman" w:hAnsiTheme="majorHAnsi" w:cs="Arial"/>
+          <w:b/>
+          <w:color w:val="000000"/>
+        </w:rPr>
+        <w:t xml:space="preserve"> </w:t>
+      </w:r>
+      <w:r>
+        <w:rPr>
+          <w:rFonts w:asciiTheme="majorHAnsi" w:eastAsia="Times New Roman" w:hAnsiTheme="majorHAnsi" w:cstheme="majorHAnsi"/>
+          <w:b/>
+          <w:color w:val="000000"/>
+          <w:sz w:val="22"/>
+          <w:szCs w:val="22"/>
+        </w:rPr>
+        <w:t>Exercises</w:t>
+      </w:r>
+    </w:p>
+    <w:p>
+      <w:pPr>
+        <w:shd w:val="clear" w:color="auto" w:fill="FFFFFF"/>
+        <w:spacing w:before="120" w:after="120"/>
+        <w:ind w:right="720"/>
+        <w:rPr>
+          <w:rFonts w:asciiTheme="majorHAnsi" w:eastAsia="Times New Roman" w:hAnsiTheme="majorHAnsi" w:cs="Arial"/>
+          <w:b/>
+          <w:color w:val="000000"/>
+        </w:rPr>
+      </w:pPr>
+    </w:p>
+    <w:p>
+      <w:pPr>
+        <w:rPr>
+          <w:rFonts w:asciiTheme="majorHAnsi" w:eastAsia="Times New Roman" w:hAnsiTheme="majorHAnsi" w:cs="Arial"/>
+          <w:b/>
+          <w:color w:val="000000"/>
+        </w:rPr>
+      </w:pPr>
+      <w:r>
+        <w:rPr>
+          <w:rFonts w:asciiTheme="majorHAnsi" w:eastAsia="Times New Roman" w:hAnsiTheme="majorHAnsi" w:cs="Arial"/>
+          <w:b/>
+          <w:color w:val="000000"/>
+        </w:rPr>
+        <w:t>Part 2</w:t>
+      </w:r>
+      <w:r>
+        <w:rPr>
+          <w:rFonts w:asciiTheme="majorHAnsi" w:eastAsia="Times New Roman" w:hAnsiTheme="majorHAnsi" w:cs="Arial"/>
+          <w:b/>
+          <w:color w:val="000000"/>
+        </w:rPr>
+        <w:t xml:space="preserve">: Web </w:t>
+      </w:r>
+      <w:r>
+        <w:rPr>
+          <w:rFonts w:asciiTheme="majorHAnsi" w:eastAsia="Times New Roman" w:hAnsiTheme="majorHAnsi" w:cs="Arial"/>
+          <w:b/>
+          <w:color w:val="000000"/>
+        </w:rPr>
+        <w:t>App</w:t>
+      </w:r>
+      <w:r>
+        <w:rPr>
+          <w:rFonts w:asciiTheme="majorHAnsi" w:eastAsia="Times New Roman" w:hAnsiTheme="majorHAnsi" w:cs="Arial"/>
+          <w:b/>
+          <w:color w:val="000000"/>
+        </w:rPr>
+        <w:t>s</w:t>
+      </w:r>
+    </w:p>
+    <w:p>
+      <w:pPr>
+        <w:rPr>
+          <w:rFonts w:asciiTheme="majorHAnsi" w:eastAsia="Times New Roman" w:hAnsiTheme="majorHAnsi" w:cs="Arial"/>
+          <w:b/>
+          <w:color w:val="000000"/>
+        </w:rPr>
+      </w:pPr>
+    </w:p>
+    <w:p>
+      <w:pPr>
+        <w:rPr>
+          <w:rFonts w:asciiTheme="majorHAnsi" w:eastAsia="Times New Roman" w:hAnsiTheme="majorHAnsi" w:cs="Arial"/>
+          <w:color w:val="000000"/>
+          <w:u w:val="single"/>
+        </w:rPr>
+      </w:pPr>
+    </w:p>
+    <w:p>
+      <w:pPr>
+        <w:shd w:val="clear" w:color="auto" w:fill="FFFFFF"/>
+        <w:spacing w:before="100" w:beforeAutospacing="1" w:after="100" w:afterAutospacing="1"/>
+        <w:ind w:right="720"/>
+        <w:rPr>
+          <w:rFonts w:asciiTheme="majorHAnsi" w:hAnsiTheme="majorHAnsi"/>
+          <w:szCs w:val="28"/>
+          <w:u w:val="single"/>
+        </w:rPr>
+      </w:pPr>
+      <w:r>
+        <w:rPr>
+          <w:rFonts w:asciiTheme="majorHAnsi" w:hAnsiTheme="majorHAnsi"/>
+          <w:szCs w:val="28"/>
+        </w:rPr>
+        <w:t>I.</w:t>
+      </w:r>
+      <w:r>
+        <w:rPr>
+          <w:rFonts w:asciiTheme="majorHAnsi" w:hAnsiTheme="majorHAnsi"/>
+          <w:szCs w:val="28"/>
+          <w:u w:val="single"/>
+        </w:rPr>
+        <w:t xml:space="preserve"> A web page for calculating an average</w:t>
+      </w:r>
+    </w:p>
+    <w:p>
+      <w:pPr>
+        <w:shd w:val="clear" w:color="auto" w:fill="FFFFFF"/>
+        <w:spacing w:before="100" w:beforeAutospacing="1" w:after="100" w:afterAutospacing="1"/>
+        <w:ind w:right="720"/>
+        <w:rPr>
+          <w:rFonts w:eastAsia="Times New Roman" w:cs="Arial"/>
+          <w:color w:val="000000"/>
+        </w:rPr>
+      </w:pPr>
+      <w:r>
+        <w:rPr>
+          <w:szCs w:val="28"/>
+        </w:rPr>
+        <w:t>Create a web page that a person can use to calculate the average of four values.</w:t>
+      </w:r>
+      <w:r>
+        <w:rPr>
+          <w:rFonts w:eastAsia="Times New Roman" w:cs="Arial"/>
+          <w:color w:val="000000"/>
+        </w:rPr>
+        <w:t xml:space="preserve"> </w:t>
+      </w:r>
+    </w:p>
+    <w:p>
+      <w:pPr>
+        <w:shd w:val="clear" w:color="auto" w:fill="FFFFFF"/>
+        <w:spacing w:before="100" w:beforeAutospacing="1" w:after="100" w:afterAutospacing="1"/>
+        <w:ind w:right="720"/>
+        <w:rPr>
+          <w:rFonts w:eastAsia="Times New Roman" w:cs="Arial"/>
+          <w:color w:val="000000"/>
+        </w:rPr>
+      </w:pPr>
+      <w:r>
+        <w:rPr>
+          <w:rFonts w:eastAsia="Times New Roman" w:cs="Arial"/>
+          <w:color w:val="000000"/>
+        </w:rPr>
+        <w:t>Here is an example of what the page might look like when you first open it:</w:t>
+      </w:r>
+    </w:p>
+    <w:p>
+      <w:pPr>
+        <w:shd w:val="clear" w:color="auto" w:fill="FFFFFF"/>
+        <w:spacing w:before="100" w:beforeAutospacing="1" w:after="100" w:afterAutospacing="1"/>
+        <w:ind w:right="720"/>
+        <w:rPr>
+          <w:rFonts w:eastAsia="Times New Roman" w:cs="Arial"/>
+          <w:color w:val="000000"/>
+        </w:rPr>
+      </w:pPr>
       <w:bookmarkStart w:id="0" w:name="_GoBack"/>
       <w:bookmarkEnd w:id="0"/>
     </w:p>
     <w:p>
       <w:pPr>
         <w:shd w:val="clear" w:color="auto" w:fill="FFFFFF"/>
-        <w:spacing w:before="120" w:after="120"/>
-        <w:ind w:right="360"/>
-        <w:rPr>
-          <w:rFonts w:ascii="Arial" w:eastAsia="Times New Roman" w:hAnsi="Arial" w:cs="Arial"/>
-          <w:b/>
-          <w:color w:val="000000"/>
-          <w:sz w:val="22"/>
-          <w:szCs w:val="22"/>
-        </w:rPr>
-      </w:pPr>
-      <w:r>
-        <w:rPr>
-          <w:rFonts w:asciiTheme="majorHAnsi" w:eastAsia="Times New Roman" w:hAnsiTheme="majorHAnsi" w:cs="Arial"/>
-          <w:b/>
-          <w:color w:val="000000"/>
-        </w:rPr>
-        <w:t>Part 1</w:t>
-      </w:r>
-      <w:r>
-        <w:rPr>
-          <w:rFonts w:asciiTheme="majorHAnsi" w:eastAsia="Times New Roman" w:hAnsiTheme="majorHAnsi" w:cs="Arial"/>
-          <w:b/>
-          <w:color w:val="000000"/>
-        </w:rPr>
-        <w:t>:</w:t>
-      </w:r>
-      <w:r>
-        <w:rPr>
-          <w:rFonts w:asciiTheme="majorHAnsi" w:eastAsia="Times New Roman" w:hAnsiTheme="majorHAnsi" w:cs="Arial"/>
-          <w:b/>
-          <w:color w:val="000000"/>
-        </w:rPr>
-        <w:t xml:space="preserve"> </w:t>
-      </w:r>
-      <w:r>
-        <w:rPr>
-          <w:rFonts w:asciiTheme="majorHAnsi" w:eastAsia="Times New Roman" w:hAnsiTheme="majorHAnsi" w:cstheme="majorHAnsi"/>
-          <w:b/>
-          <w:color w:val="000000"/>
-          <w:sz w:val="22"/>
-          <w:szCs w:val="22"/>
-        </w:rPr>
-        <w:t>Exercises</w:t>
+        <w:spacing w:before="100" w:beforeAutospacing="1" w:after="100" w:afterAutospacing="1"/>
+        <w:ind w:right="720"/>
+        <w:rPr>
+          <w:szCs w:val="28"/>
+        </w:rPr>
+      </w:pPr>
+    </w:p>
+    <w:p>
+      <w:pPr>
+        <w:numPr>
+          <w:ilvl w:val="0"/>
+          <w:numId w:val="34"/>
+        </w:numPr>
+        <w:shd w:val="clear" w:color="auto" w:fill="FFFFFF"/>
+        <w:spacing w:before="100" w:beforeAutospacing="1" w:after="100" w:afterAutospacing="1"/>
+        <w:ind w:right="720"/>
+        <w:contextualSpacing/>
+        <w:rPr>
+          <w:rFonts w:eastAsia="Times New Roman" w:cs="Arial"/>
+          <w:color w:val="000000"/>
+          <w:sz w:val="22"/>
+          <w:szCs w:val="22"/>
+        </w:rPr>
+      </w:pPr>
+      <w:r>
+        <w:rPr>
+          <w:rFonts w:eastAsia="Times New Roman" w:cs="Arial"/>
+          <w:color w:val="000000"/>
+          <w:sz w:val="22"/>
+          <w:szCs w:val="22"/>
+        </w:rPr>
+        <w:t>Create a .</w:t>
+      </w:r>
+      <w:proofErr w:type="spellStart"/>
+      <w:r>
+        <w:rPr>
+          <w:rFonts w:eastAsia="Times New Roman" w:cs="Arial"/>
+          <w:color w:val="000000"/>
+          <w:sz w:val="22"/>
+          <w:szCs w:val="22"/>
+        </w:rPr>
+        <w:t>js</w:t>
+      </w:r>
+      <w:proofErr w:type="spellEnd"/>
+      <w:r>
+        <w:rPr>
+          <w:rFonts w:eastAsia="Times New Roman" w:cs="Arial"/>
+          <w:color w:val="000000"/>
+          <w:sz w:val="22"/>
+          <w:szCs w:val="22"/>
+        </w:rPr>
+        <w:t xml:space="preserve"> file and put the function you wrote in part 1 for calculating averages in it.</w:t>
+      </w:r>
+    </w:p>
+    <w:p>
+      <w:pPr>
+        <w:numPr>
+          <w:ilvl w:val="0"/>
+          <w:numId w:val="34"/>
+        </w:numPr>
+        <w:shd w:val="clear" w:color="auto" w:fill="FFFFFF"/>
+        <w:spacing w:before="100" w:beforeAutospacing="1" w:after="100" w:afterAutospacing="1"/>
+        <w:ind w:right="720"/>
+        <w:contextualSpacing/>
+        <w:rPr>
+          <w:rFonts w:eastAsia="Times New Roman" w:cs="Arial"/>
+          <w:color w:val="000000"/>
+          <w:sz w:val="22"/>
+          <w:szCs w:val="22"/>
+        </w:rPr>
+      </w:pPr>
+      <w:r>
+        <w:rPr>
+          <w:rFonts w:eastAsia="Times New Roman" w:cs="Arial"/>
+          <w:color w:val="000000"/>
+          <w:sz w:val="22"/>
+          <w:szCs w:val="22"/>
+        </w:rPr>
+        <w:t xml:space="preserve">Modify the function for calculating averages so that it will calculate the average of four values. </w:t>
+      </w:r>
+    </w:p>
+    <w:p>
+      <w:pPr>
+        <w:numPr>
+          <w:ilvl w:val="0"/>
+          <w:numId w:val="34"/>
+        </w:numPr>
+        <w:shd w:val="clear" w:color="auto" w:fill="FFFFFF"/>
+        <w:spacing w:before="100" w:beforeAutospacing="1" w:after="100" w:afterAutospacing="1"/>
+        <w:ind w:right="720"/>
+        <w:contextualSpacing/>
+        <w:rPr>
+          <w:rFonts w:eastAsia="Times New Roman" w:cs="Arial"/>
+          <w:color w:val="000000"/>
+          <w:sz w:val="22"/>
+          <w:szCs w:val="22"/>
+        </w:rPr>
+      </w:pPr>
+      <w:r>
+        <w:rPr>
+          <w:rFonts w:eastAsia="Times New Roman" w:cs="Arial"/>
+          <w:color w:val="000000"/>
+          <w:sz w:val="22"/>
+          <w:szCs w:val="22"/>
+        </w:rPr>
+        <w:t xml:space="preserve">Create a web page and add code to the head element so that this page can use your </w:t>
+      </w:r>
+      <w:proofErr w:type="spellStart"/>
+      <w:r>
+        <w:rPr>
+          <w:rFonts w:eastAsia="Times New Roman" w:cs="Arial"/>
+          <w:color w:val="000000"/>
+          <w:sz w:val="22"/>
+          <w:szCs w:val="22"/>
+        </w:rPr>
+        <w:t>js</w:t>
+      </w:r>
+      <w:proofErr w:type="spellEnd"/>
+      <w:r>
+        <w:rPr>
+          <w:rFonts w:eastAsia="Times New Roman" w:cs="Arial"/>
+          <w:color w:val="000000"/>
+          <w:sz w:val="22"/>
+          <w:szCs w:val="22"/>
+        </w:rPr>
+        <w:t xml:space="preserve"> file.</w:t>
+      </w:r>
+    </w:p>
+    <w:p>
+      <w:pPr>
+        <w:numPr>
+          <w:ilvl w:val="0"/>
+          <w:numId w:val="34"/>
+        </w:numPr>
+        <w:shd w:val="clear" w:color="auto" w:fill="FFFFFF"/>
+        <w:spacing w:before="100" w:beforeAutospacing="1" w:after="100" w:afterAutospacing="1"/>
+        <w:ind w:right="720"/>
+        <w:contextualSpacing/>
+        <w:rPr>
+          <w:rFonts w:eastAsia="Times New Roman" w:cs="Arial"/>
+          <w:color w:val="000000"/>
+          <w:sz w:val="22"/>
+          <w:szCs w:val="22"/>
+        </w:rPr>
+      </w:pPr>
+      <w:r>
+        <w:rPr>
+          <w:rFonts w:eastAsia="Times New Roman" w:cs="Arial"/>
+          <w:color w:val="000000"/>
+          <w:sz w:val="22"/>
+          <w:szCs w:val="22"/>
+        </w:rPr>
+        <w:t>Add HTML code to the web page to:</w:t>
+      </w:r>
+    </w:p>
+    <w:p>
+      <w:pPr>
+        <w:numPr>
+          <w:ilvl w:val="1"/>
+          <w:numId w:val="34"/>
+        </w:numPr>
+        <w:shd w:val="clear" w:color="auto" w:fill="FFFFFF"/>
+        <w:spacing w:before="100" w:beforeAutospacing="1" w:after="100" w:afterAutospacing="1"/>
+        <w:ind w:right="720"/>
+        <w:contextualSpacing/>
+        <w:rPr>
+          <w:rFonts w:eastAsia="Times New Roman" w:cs="Arial"/>
+          <w:color w:val="000000"/>
+          <w:sz w:val="22"/>
+          <w:szCs w:val="22"/>
+        </w:rPr>
+      </w:pPr>
+      <w:r>
+        <w:rPr>
+          <w:rFonts w:eastAsia="Times New Roman" w:cs="Arial"/>
+          <w:color w:val="000000"/>
+          <w:sz w:val="22"/>
+          <w:szCs w:val="22"/>
+        </w:rPr>
+        <w:t>Give the page a title and a heading.</w:t>
+      </w:r>
+    </w:p>
+    <w:p>
+      <w:pPr>
+        <w:numPr>
+          <w:ilvl w:val="1"/>
+          <w:numId w:val="34"/>
+        </w:numPr>
+        <w:shd w:val="clear" w:color="auto" w:fill="FFFFFF"/>
+        <w:spacing w:before="100" w:beforeAutospacing="1" w:after="100" w:afterAutospacing="1"/>
+        <w:ind w:right="720"/>
+        <w:contextualSpacing/>
+        <w:rPr>
+          <w:rFonts w:eastAsia="Times New Roman" w:cs="Arial"/>
+          <w:color w:val="000000"/>
+          <w:sz w:val="22"/>
+          <w:szCs w:val="22"/>
+        </w:rPr>
+      </w:pPr>
+      <w:r>
+        <w:rPr>
+          <w:rFonts w:eastAsia="Times New Roman" w:cs="Arial"/>
+          <w:color w:val="000000"/>
+          <w:sz w:val="22"/>
+          <w:szCs w:val="22"/>
+        </w:rPr>
+        <w:t>Provide some brief instructions to the user.</w:t>
+      </w:r>
+    </w:p>
+    <w:p>
+      <w:pPr>
+        <w:numPr>
+          <w:ilvl w:val="1"/>
+          <w:numId w:val="34"/>
+        </w:numPr>
+        <w:shd w:val="clear" w:color="auto" w:fill="FFFFFF"/>
+        <w:spacing w:before="100" w:beforeAutospacing="1" w:after="100" w:afterAutospacing="1"/>
+        <w:ind w:right="720"/>
+        <w:contextualSpacing/>
+        <w:rPr>
+          <w:rFonts w:eastAsia="Times New Roman" w:cs="Arial"/>
+          <w:color w:val="000000"/>
+          <w:sz w:val="22"/>
+          <w:szCs w:val="22"/>
+        </w:rPr>
+      </w:pPr>
+      <w:r>
+        <w:rPr>
+          <w:rFonts w:eastAsia="Times New Roman" w:cs="Arial"/>
+          <w:color w:val="000000"/>
+          <w:sz w:val="22"/>
+          <w:szCs w:val="22"/>
+        </w:rPr>
+        <w:t>Get four values to be averaged using JavaScript prompts.</w:t>
+      </w:r>
+    </w:p>
+    <w:p>
+      <w:pPr>
+        <w:numPr>
+          <w:ilvl w:val="1"/>
+          <w:numId w:val="34"/>
+        </w:numPr>
+        <w:shd w:val="clear" w:color="auto" w:fill="FFFFFF"/>
+        <w:spacing w:before="100" w:beforeAutospacing="1" w:after="100" w:afterAutospacing="1"/>
+        <w:ind w:right="720"/>
+        <w:contextualSpacing/>
+        <w:rPr>
+          <w:rFonts w:eastAsia="Times New Roman" w:cs="Arial"/>
+          <w:color w:val="000000"/>
+          <w:sz w:val="22"/>
+          <w:szCs w:val="22"/>
+        </w:rPr>
+      </w:pPr>
+      <w:r>
+        <w:rPr>
+          <w:rFonts w:eastAsia="Times New Roman" w:cs="Arial"/>
+          <w:color w:val="000000"/>
+          <w:sz w:val="22"/>
+          <w:szCs w:val="22"/>
+        </w:rPr>
+        <w:t>Call the function to calculate the average and display the average on the web page.</w:t>
       </w:r>
     </w:p>
     <w:p>
@@ -184,56 +601,181 @@
         <w:spacing w:before="120" w:after="120"/>
         <w:ind w:right="720"/>
         <w:rPr>
-          <w:rFonts w:asciiTheme="majorHAnsi" w:eastAsia="Times New Roman" w:hAnsiTheme="majorHAnsi" w:cs="Arial"/>
-          <w:b/>
-          <w:color w:val="000000"/>
-        </w:rPr>
-      </w:pPr>
+          <w:rFonts w:asciiTheme="majorHAnsi" w:hAnsiTheme="majorHAnsi"/>
+          <w:i/>
+          <w:szCs w:val="28"/>
+        </w:rPr>
+      </w:pPr>
+      <w:r>
+        <w:rPr>
+          <w:rFonts w:asciiTheme="majorHAnsi" w:hAnsiTheme="majorHAnsi"/>
+          <w:i/>
+          <w:szCs w:val="28"/>
+        </w:rPr>
+        <w:t>Implementation notes:</w:t>
+      </w:r>
     </w:p>
     <w:p>
       <w:pPr>
-        <w:rPr>
-          <w:rFonts w:asciiTheme="majorHAnsi" w:eastAsia="Times New Roman" w:hAnsiTheme="majorHAnsi" w:cs="Arial"/>
-          <w:b/>
-          <w:color w:val="000000"/>
-        </w:rPr>
-      </w:pPr>
-      <w:r>
-        <w:rPr>
-          <w:rFonts w:asciiTheme="majorHAnsi" w:eastAsia="Times New Roman" w:hAnsiTheme="majorHAnsi" w:cs="Arial"/>
-          <w:b/>
-          <w:color w:val="000000"/>
-        </w:rPr>
-        <w:t>Part 2</w:t>
-      </w:r>
-      <w:r>
-        <w:rPr>
-          <w:rFonts w:asciiTheme="majorHAnsi" w:eastAsia="Times New Roman" w:hAnsiTheme="majorHAnsi" w:cs="Arial"/>
-          <w:b/>
-          <w:color w:val="000000"/>
-        </w:rPr>
-        <w:t xml:space="preserve">: Web </w:t>
-      </w:r>
-      <w:r>
-        <w:rPr>
-          <w:rFonts w:asciiTheme="majorHAnsi" w:eastAsia="Times New Roman" w:hAnsiTheme="majorHAnsi" w:cs="Arial"/>
-          <w:b/>
-          <w:color w:val="000000"/>
-        </w:rPr>
-        <w:t>App</w:t>
+        <w:numPr>
+          <w:ilvl w:val="0"/>
+          <w:numId w:val="15"/>
+        </w:numPr>
+        <w:shd w:val="clear" w:color="auto" w:fill="FFFFFF"/>
+        <w:spacing w:before="120" w:after="120"/>
+        <w:ind w:right="720"/>
+        <w:contextualSpacing/>
+        <w:rPr>
+          <w:sz w:val="22"/>
+          <w:szCs w:val="22"/>
+        </w:rPr>
+      </w:pPr>
+      <w:r>
+        <w:rPr>
+          <w:sz w:val="22"/>
+          <w:szCs w:val="22"/>
+        </w:rPr>
+        <w:t>Use prompts to get the user’s input.</w:t>
       </w:r>
     </w:p>
     <w:p>
       <w:pPr>
-        <w:rPr>
-          <w:rFonts w:asciiTheme="majorHAnsi" w:eastAsia="Times New Roman" w:hAnsiTheme="majorHAnsi" w:cs="Arial"/>
-          <w:b/>
-          <w:color w:val="000000"/>
-        </w:rPr>
-      </w:pPr>
+        <w:numPr>
+          <w:ilvl w:val="0"/>
+          <w:numId w:val="15"/>
+        </w:numPr>
+        <w:shd w:val="clear" w:color="auto" w:fill="FFFFFF"/>
+        <w:spacing w:before="120" w:after="120"/>
+        <w:ind w:right="720"/>
+        <w:contextualSpacing/>
+        <w:rPr>
+          <w:sz w:val="22"/>
+          <w:szCs w:val="22"/>
+        </w:rPr>
+      </w:pPr>
+      <w:r>
+        <w:rPr>
+          <w:rFonts w:eastAsia="Times New Roman" w:cs="Arial"/>
+          <w:color w:val="000000"/>
+          <w:sz w:val="22"/>
+          <w:szCs w:val="22"/>
+        </w:rPr>
+        <w:t xml:space="preserve">Use </w:t>
+      </w:r>
+      <w:proofErr w:type="spellStart"/>
+      <w:proofErr w:type="gramStart"/>
+      <w:r>
+        <w:rPr>
+          <w:rFonts w:ascii="Courier" w:eastAsia="Times New Roman" w:hAnsi="Courier" w:cs="Arial"/>
+          <w:color w:val="000000"/>
+          <w:sz w:val="22"/>
+          <w:szCs w:val="22"/>
+        </w:rPr>
+        <w:t>parseFloat</w:t>
+      </w:r>
+      <w:proofErr w:type="spellEnd"/>
+      <w:r>
+        <w:rPr>
+          <w:rFonts w:ascii="Courier" w:eastAsia="Times New Roman" w:hAnsi="Courier" w:cs="Arial"/>
+          <w:color w:val="000000"/>
+          <w:sz w:val="22"/>
+          <w:szCs w:val="22"/>
+        </w:rPr>
+        <w:t>(</w:t>
+      </w:r>
+      <w:proofErr w:type="gramEnd"/>
+      <w:r>
+        <w:rPr>
+          <w:rFonts w:ascii="Courier" w:eastAsia="Times New Roman" w:hAnsi="Courier" w:cs="Arial"/>
+          <w:color w:val="000000"/>
+          <w:sz w:val="22"/>
+          <w:szCs w:val="22"/>
+        </w:rPr>
+        <w:t>)</w:t>
+      </w:r>
+      <w:r>
+        <w:rPr>
+          <w:rFonts w:eastAsia="Times New Roman" w:cs="Arial"/>
+          <w:color w:val="000000"/>
+          <w:sz w:val="22"/>
+          <w:szCs w:val="22"/>
+        </w:rPr>
+        <w:t xml:space="preserve"> to convert the values from the prompts to numbers.</w:t>
+      </w:r>
     </w:p>
     <w:p>
       <w:pPr>
+        <w:numPr>
+          <w:ilvl w:val="0"/>
+          <w:numId w:val="15"/>
+        </w:numPr>
+        <w:shd w:val="clear" w:color="auto" w:fill="FFFFFF"/>
+        <w:spacing w:before="120" w:after="120"/>
+        <w:ind w:right="720"/>
+        <w:contextualSpacing/>
+        <w:rPr>
+          <w:sz w:val="22"/>
+          <w:szCs w:val="22"/>
+        </w:rPr>
+      </w:pPr>
+      <w:r>
+        <w:rPr>
+          <w:sz w:val="22"/>
+          <w:szCs w:val="22"/>
+        </w:rPr>
+        <w:t xml:space="preserve">Use </w:t>
+      </w:r>
+      <w:proofErr w:type="spellStart"/>
+      <w:r>
+        <w:rPr>
+          <w:rFonts w:ascii="Courier" w:hAnsi="Courier"/>
+          <w:sz w:val="22"/>
+          <w:szCs w:val="22"/>
+        </w:rPr>
+        <w:t>getElementById</w:t>
+      </w:r>
+      <w:proofErr w:type="spellEnd"/>
+      <w:r>
+        <w:rPr>
+          <w:sz w:val="22"/>
+          <w:szCs w:val="22"/>
+        </w:rPr>
+        <w:t xml:space="preserve"> and </w:t>
+      </w:r>
+      <w:proofErr w:type="spellStart"/>
+      <w:r>
+        <w:rPr>
+          <w:rFonts w:ascii="Courier" w:hAnsi="Courier"/>
+          <w:sz w:val="22"/>
+          <w:szCs w:val="22"/>
+        </w:rPr>
+        <w:t>innerHTML</w:t>
+      </w:r>
+      <w:proofErr w:type="spellEnd"/>
+      <w:r>
+        <w:rPr>
+          <w:sz w:val="22"/>
+          <w:szCs w:val="22"/>
+        </w:rPr>
+        <w:t xml:space="preserve"> to show the result on the web page.</w:t>
+      </w:r>
+    </w:p>
+    <w:p>
+      <w:pPr>
+        <w:shd w:val="clear" w:color="auto" w:fill="FFFFFF"/>
+        <w:spacing w:before="120" w:after="120"/>
+        <w:ind w:left="720" w:right="720"/>
+        <w:contextualSpacing/>
+        <w:rPr>
+          <w:szCs w:val="28"/>
+        </w:rPr>
+      </w:pPr>
+    </w:p>
+    <w:p>
+      <w:pPr>
+        <w:shd w:val="clear" w:color="auto" w:fill="FFFFFF"/>
+        <w:spacing w:before="100" w:beforeAutospacing="1" w:after="100" w:afterAutospacing="1"/>
+        <w:ind w:right="720"/>
         <w:rPr>
           <w:rFonts w:asciiTheme="majorHAnsi" w:eastAsia="Times New Roman" w:hAnsiTheme="majorHAnsi" w:cs="Arial"/>
           <w:color w:val="000000"/>
@@ -246,37 +788,335 @@
           <w:color w:val="000000"/>
           <w:u w:val="single"/>
         </w:rPr>
-        <w:t>Web App</w:t>
-      </w:r>
-      <w:r>
-        <w:rPr>
-          <w:rFonts w:asciiTheme="majorHAnsi" w:eastAsia="Times New Roman" w:hAnsiTheme="majorHAnsi" w:cs="Arial"/>
-          <w:color w:val="000000"/>
-          <w:u w:val="single"/>
-        </w:rPr>
-        <w:t xml:space="preserve"> </w:t>
-      </w:r>
-      <w:r>
-        <w:rPr>
-          <w:rFonts w:asciiTheme="majorHAnsi" w:eastAsia="Times New Roman" w:hAnsiTheme="majorHAnsi" w:cs="Arial"/>
-          <w:color w:val="000000"/>
-          <w:u w:val="single"/>
-        </w:rPr>
-        <w:t>for Group</w:t>
-      </w:r>
-      <w:r>
-        <w:rPr>
-          <w:szCs w:val="28"/>
-          <w:u w:val="single"/>
-        </w:rPr>
-        <w:t xml:space="preserve"> A – </w:t>
-      </w:r>
-      <w:r>
-        <w:rPr>
-          <w:szCs w:val="28"/>
-          <w:u w:val="single"/>
-        </w:rPr>
-        <w:t>Grade Book</w:t>
+        <w:t xml:space="preserve"> A multiple-choice quiz web page</w:t>
+      </w:r>
+    </w:p>
+    <w:p>
+      <w:pPr>
+        <w:shd w:val="clear" w:color="auto" w:fill="FFFFFF"/>
+        <w:spacing w:before="100" w:beforeAutospacing="1" w:after="100" w:afterAutospacing="1"/>
+        <w:ind w:right="720"/>
+        <w:rPr>
+          <w:rFonts w:eastAsia="Times New Roman" w:cs="Arial"/>
+          <w:color w:val="000000"/>
+        </w:rPr>
+      </w:pPr>
+      <w:r>
+        <w:rPr>
+          <w:rFonts w:eastAsia="Times New Roman" w:cs="Arial"/>
+          <w:color w:val="000000"/>
+        </w:rPr>
+        <w:lastRenderedPageBreak/>
+        <w:t>Create a web page that presents seven multiple-choice questions on any topic you choose. An example topic might be actors. You could ask questions like, who played the character of ___________ in the movie ____________?</w:t>
+      </w:r>
+    </w:p>
+    <w:p>
+      <w:pPr>
+        <w:shd w:val="clear" w:color="auto" w:fill="FFFFFF"/>
+        <w:spacing w:before="100" w:beforeAutospacing="1" w:after="100" w:afterAutospacing="1"/>
+        <w:ind w:right="720"/>
+        <w:rPr>
+          <w:rFonts w:eastAsia="Times New Roman" w:cs="Arial"/>
+          <w:color w:val="000000"/>
+        </w:rPr>
+      </w:pPr>
+      <w:r>
+        <w:rPr>
+          <w:rFonts w:eastAsia="Times New Roman" w:cs="Arial"/>
+          <w:color w:val="000000"/>
+        </w:rPr>
+        <w:t>Your web page could look something like this after you’ve answered the first question and the second dialog has popped up:</w:t>
+      </w:r>
+    </w:p>
+    <w:p>
+      <w:pPr>
+        <w:shd w:val="clear" w:color="auto" w:fill="FFFFFF"/>
+        <w:spacing w:before="100" w:beforeAutospacing="1" w:after="100" w:afterAutospacing="1"/>
+        <w:ind w:right="720"/>
+        <w:rPr>
+          <w:rFonts w:eastAsia="Times New Roman" w:cs="Arial"/>
+          <w:color w:val="000000"/>
+        </w:rPr>
+      </w:pPr>
+    </w:p>
+    <w:p>
+      <w:pPr>
+        <w:shd w:val="clear" w:color="auto" w:fill="FFFFFF"/>
+        <w:spacing w:before="100" w:beforeAutospacing="1" w:after="100" w:afterAutospacing="1"/>
+        <w:ind w:right="720"/>
+        <w:rPr>
+          <w:rFonts w:eastAsia="Times New Roman" w:cs="Arial"/>
+          <w:color w:val="000000"/>
+        </w:rPr>
+      </w:pPr>
+    </w:p>
+    <w:p>
+      <w:pPr>
+        <w:numPr>
+          <w:ilvl w:val="0"/>
+          <w:numId w:val="35"/>
+        </w:numPr>
+        <w:shd w:val="clear" w:color="auto" w:fill="FFFFFF"/>
+        <w:spacing w:before="100" w:beforeAutospacing="1" w:after="100" w:afterAutospacing="1"/>
+        <w:ind w:right="720"/>
+        <w:contextualSpacing/>
+        <w:rPr>
+          <w:rFonts w:eastAsia="Times New Roman" w:cs="Arial"/>
+          <w:color w:val="000000"/>
+        </w:rPr>
+      </w:pPr>
+      <w:r>
+        <w:rPr>
+          <w:rFonts w:eastAsia="Times New Roman" w:cs="Arial"/>
+          <w:color w:val="000000"/>
+        </w:rPr>
+        <w:t>Create a .</w:t>
+      </w:r>
+      <w:proofErr w:type="spellStart"/>
+      <w:r>
+        <w:rPr>
+          <w:rFonts w:eastAsia="Times New Roman" w:cs="Arial"/>
+          <w:color w:val="000000"/>
+        </w:rPr>
+        <w:t>js</w:t>
+      </w:r>
+      <w:proofErr w:type="spellEnd"/>
+      <w:r>
+        <w:rPr>
+          <w:rFonts w:eastAsia="Times New Roman" w:cs="Arial"/>
+          <w:color w:val="000000"/>
+        </w:rPr>
+        <w:t xml:space="preserve"> file, and in it write a function that:</w:t>
+      </w:r>
+    </w:p>
+    <w:p>
+      <w:pPr>
+        <w:numPr>
+          <w:ilvl w:val="1"/>
+          <w:numId w:val="35"/>
+        </w:numPr>
+        <w:shd w:val="clear" w:color="auto" w:fill="FFFFFF"/>
+        <w:spacing w:before="100" w:beforeAutospacing="1" w:after="100" w:afterAutospacing="1"/>
+        <w:ind w:right="720"/>
+        <w:contextualSpacing/>
+        <w:rPr>
+          <w:rFonts w:eastAsia="Times New Roman" w:cs="Arial"/>
+          <w:color w:val="000000"/>
+        </w:rPr>
+      </w:pPr>
+      <w:r>
+        <w:rPr>
+          <w:rFonts w:eastAsia="Times New Roman" w:cs="Arial"/>
+          <w:color w:val="000000"/>
+        </w:rPr>
+        <w:t xml:space="preserve"> Has two parameters</w:t>
+      </w:r>
+    </w:p>
+    <w:p>
+      <w:pPr>
+        <w:numPr>
+          <w:ilvl w:val="2"/>
+          <w:numId w:val="35"/>
+        </w:numPr>
+        <w:shd w:val="clear" w:color="auto" w:fill="FFFFFF"/>
+        <w:spacing w:before="100" w:beforeAutospacing="1" w:after="100" w:afterAutospacing="1"/>
+        <w:ind w:right="720"/>
+        <w:contextualSpacing/>
+        <w:rPr>
+          <w:rFonts w:eastAsia="Times New Roman" w:cs="Arial"/>
+          <w:color w:val="000000"/>
+        </w:rPr>
+      </w:pPr>
+      <w:r>
+        <w:rPr>
+          <w:rFonts w:eastAsia="Times New Roman" w:cs="Arial"/>
+          <w:color w:val="000000"/>
+        </w:rPr>
+        <w:t>The user’s answer (a, b, or c).</w:t>
+      </w:r>
+    </w:p>
+    <w:p>
+      <w:pPr>
+        <w:numPr>
+          <w:ilvl w:val="2"/>
+          <w:numId w:val="35"/>
+        </w:numPr>
+        <w:shd w:val="clear" w:color="auto" w:fill="FFFFFF"/>
+        <w:spacing w:before="100" w:beforeAutospacing="1" w:after="100" w:afterAutospacing="1"/>
+        <w:ind w:right="720"/>
+        <w:contextualSpacing/>
+        <w:rPr>
+          <w:rFonts w:eastAsia="Times New Roman" w:cs="Arial"/>
+          <w:color w:val="000000"/>
+        </w:rPr>
+      </w:pPr>
+      <w:r>
+        <w:rPr>
+          <w:rFonts w:eastAsia="Times New Roman" w:cs="Arial"/>
+          <w:color w:val="000000"/>
+        </w:rPr>
+        <w:t>The right answer.</w:t>
+      </w:r>
+    </w:p>
+    <w:p>
+      <w:pPr>
+        <w:numPr>
+          <w:ilvl w:val="1"/>
+          <w:numId w:val="35"/>
+        </w:numPr>
+        <w:shd w:val="clear" w:color="auto" w:fill="FFFFFF"/>
+        <w:spacing w:before="100" w:beforeAutospacing="1" w:after="100" w:afterAutospacing="1"/>
+        <w:ind w:right="720"/>
+        <w:contextualSpacing/>
+        <w:rPr>
+          <w:rFonts w:eastAsia="Times New Roman" w:cs="Arial"/>
+          <w:color w:val="000000"/>
+        </w:rPr>
+      </w:pPr>
+      <w:r>
+        <w:rPr>
+          <w:rFonts w:eastAsia="Times New Roman" w:cs="Arial"/>
+          <w:color w:val="000000"/>
+        </w:rPr>
+        <w:t>Checks to see if the answer is right.</w:t>
+      </w:r>
+    </w:p>
+    <w:p>
+      <w:pPr>
+        <w:numPr>
+          <w:ilvl w:val="1"/>
+          <w:numId w:val="35"/>
+        </w:numPr>
+        <w:shd w:val="clear" w:color="auto" w:fill="FFFFFF"/>
+        <w:spacing w:before="100" w:beforeAutospacing="1" w:after="100" w:afterAutospacing="1"/>
+        <w:ind w:right="720"/>
+        <w:contextualSpacing/>
+        <w:rPr>
+          <w:rFonts w:eastAsia="Times New Roman" w:cs="Arial"/>
+          <w:color w:val="000000"/>
+        </w:rPr>
+      </w:pPr>
+      <w:r>
+        <w:rPr>
+          <w:rFonts w:eastAsia="Times New Roman" w:cs="Arial"/>
+          <w:color w:val="000000"/>
+        </w:rPr>
+        <w:t>Returns ether the word “right” or the word “wrong”.</w:t>
+      </w:r>
+    </w:p>
+    <w:p>
+      <w:pPr>
+        <w:numPr>
+          <w:ilvl w:val="0"/>
+          <w:numId w:val="35"/>
+        </w:numPr>
+        <w:shd w:val="clear" w:color="auto" w:fill="FFFFFF"/>
+        <w:spacing w:before="100" w:beforeAutospacing="1" w:after="100" w:afterAutospacing="1"/>
+        <w:ind w:right="720"/>
+        <w:contextualSpacing/>
+        <w:rPr>
+          <w:rFonts w:eastAsia="Times New Roman" w:cs="Arial"/>
+          <w:color w:val="000000"/>
+        </w:rPr>
+      </w:pPr>
+      <w:r>
+        <w:rPr>
+          <w:rFonts w:eastAsia="Times New Roman" w:cs="Arial"/>
+          <w:color w:val="000000"/>
+        </w:rPr>
+        <w:t>Create a web page with seven questions, each with three choices for an answer.</w:t>
+      </w:r>
+    </w:p>
+    <w:p>
+      <w:pPr>
+        <w:numPr>
+          <w:ilvl w:val="0"/>
+          <w:numId w:val="35"/>
+        </w:numPr>
+        <w:shd w:val="clear" w:color="auto" w:fill="FFFFFF"/>
+        <w:spacing w:before="100" w:beforeAutospacing="1" w:after="100" w:afterAutospacing="1"/>
+        <w:ind w:right="720"/>
+        <w:contextualSpacing/>
+        <w:rPr>
+          <w:rFonts w:eastAsia="Times New Roman" w:cs="Arial"/>
+          <w:color w:val="000000"/>
+        </w:rPr>
+      </w:pPr>
+      <w:r>
+        <w:rPr>
+          <w:rFonts w:eastAsia="Times New Roman" w:cs="Arial"/>
+          <w:color w:val="000000"/>
+        </w:rPr>
+        <w:t>Add one or more script elements to the body of the page that:</w:t>
+      </w:r>
+    </w:p>
+    <w:p>
+      <w:pPr>
+        <w:numPr>
+          <w:ilvl w:val="1"/>
+          <w:numId w:val="35"/>
+        </w:numPr>
+        <w:shd w:val="clear" w:color="auto" w:fill="FFFFFF"/>
+        <w:spacing w:before="100" w:beforeAutospacing="1" w:after="100" w:afterAutospacing="1"/>
+        <w:ind w:right="720"/>
+        <w:contextualSpacing/>
+        <w:rPr>
+          <w:rFonts w:eastAsia="Times New Roman" w:cs="Arial"/>
+          <w:color w:val="000000"/>
+        </w:rPr>
+      </w:pPr>
+      <w:r>
+        <w:rPr>
+          <w:rFonts w:eastAsia="Times New Roman" w:cs="Arial"/>
+          <w:color w:val="000000"/>
+        </w:rPr>
+        <w:t xml:space="preserve"> Use JavaScript prompts to ask the user for an answer</w:t>
+      </w:r>
+    </w:p>
+    <w:p>
+      <w:pPr>
+        <w:numPr>
+          <w:ilvl w:val="1"/>
+          <w:numId w:val="35"/>
+        </w:numPr>
+        <w:shd w:val="clear" w:color="auto" w:fill="FFFFFF"/>
+        <w:spacing w:before="100" w:beforeAutospacing="1" w:after="100" w:afterAutospacing="1"/>
+        <w:ind w:right="720"/>
+        <w:contextualSpacing/>
+        <w:rPr>
+          <w:rFonts w:eastAsia="Times New Roman" w:cs="Arial"/>
+          <w:color w:val="000000"/>
+        </w:rPr>
+      </w:pPr>
+      <w:r>
+        <w:rPr>
+          <w:rFonts w:eastAsia="Times New Roman" w:cs="Arial"/>
+          <w:color w:val="000000"/>
+        </w:rPr>
+        <w:t xml:space="preserve"> Calls the function you wrote. </w:t>
+      </w:r>
+    </w:p>
+    <w:p>
+      <w:pPr>
+        <w:numPr>
+          <w:ilvl w:val="1"/>
+          <w:numId w:val="35"/>
+        </w:numPr>
+        <w:shd w:val="clear" w:color="auto" w:fill="FFFFFF"/>
+        <w:spacing w:before="100" w:beforeAutospacing="1" w:after="100" w:afterAutospacing="1"/>
+        <w:ind w:right="720"/>
+        <w:contextualSpacing/>
+        <w:rPr>
+          <w:rFonts w:eastAsia="Times New Roman" w:cs="Arial"/>
+          <w:color w:val="000000"/>
+        </w:rPr>
+      </w:pPr>
+      <w:r>
+        <w:rPr>
+          <w:rFonts w:eastAsia="Times New Roman" w:cs="Arial"/>
+          <w:color w:val="000000"/>
+        </w:rPr>
+        <w:t>Put the right answer, and “right” or “wrong”, in an HTML element under the question on the web page.</w:t>
       </w:r>
     </w:p>
     <w:p>
@@ -1894,6 +2734,95 @@
     </w:lvl>
   </w:abstractNum>
   <w:abstractNum w:abstractNumId="10" w15:restartNumberingAfterBreak="0">
+    <w:nsid w:val="152B3E94"/>
+    <w:multiLevelType w:val="hybridMultilevel"/>
+    <w:tmpl w:val="9086FC28"/>
+    <w:lvl w:ilvl="0" w:tplc="0409000F">
+      <w:start w:val="1"/>
+      <w:numFmt w:val="decimal"/>
+      <w:lvlText w:val="%1."/>
+      <w:lvlJc w:val="left"/>
+      <w:pPr>
+        <w:ind w:left="720" w:hanging="360"/>
+      </w:pPr>
+      <w:rPr>
+        <w:rFonts w:hint="default"/>
+      </w:rPr>
+    </w:lvl>
+    <w:lvl w:ilvl="1" w:tplc="04090019">
+      <w:start w:val="1"/>
+      <w:numFmt w:val="lowerLetter"/>
+      <w:lvlText w:val="%2."/>
+      <w:lvlJc w:val="left"/>
+      <w:pPr>
+        <w:ind w:left="1440" w:hanging="360"/>
+      </w:pPr>
+    </w:lvl>
+    <w:lvl w:ilvl="2" w:tplc="0409001B" w:tentative="1">
+      <w:start w:val="1"/>
+      <w:numFmt w:val="lowerRoman"/>
+      <w:lvlText w:val="%3."/>
+      <w:lvlJc w:val="right"/>
+      <w:pPr>
+        <w:ind w:left="2160" w:hanging="180"/>
+      </w:pPr>
+    </w:lvl>
+    <w:lvl w:ilvl="3" w:tplc="0409000F" w:tentative="1">
+      <w:start w:val="1"/>
+      <w:numFmt w:val="decimal"/>
+      <w:lvlText w:val="%4."/>
+      <w:lvlJc w:val="left"/>
+      <w:pPr>
+        <w:ind w:left="2880" w:hanging="360"/>
+      </w:pPr>
+    </w:lvl>
+    <w:lvl w:ilvl="4" w:tplc="04090019" w:tentative="1">
+      <w:start w:val="1"/>
+      <w:numFmt w:val="lowerLetter"/>
+      <w:lvlText w:val="%5."/>
+      <w:lvlJc w:val="left"/>
+      <w:pPr>
+        <w:ind w:left="3600" w:hanging="360"/>
+      </w:pPr>
+    </w:lvl>
+    <w:lvl w:ilvl="5" w:tplc="0409001B" w:tentative="1">
+      <w:start w:val="1"/>
+      <w:numFmt w:val="lowerRoman"/>
+      <w:lvlText w:val="%6."/>
+      <w:lvlJc w:val="right"/>
+      <w:pPr>
+        <w:ind w:left="4320" w:hanging="180"/>
+      </w:pPr>
+    </w:lvl>
+    <w:lvl w:ilvl="6" w:tplc="0409000F" w:tentative="1">
+      <w:start w:val="1"/>
+      <w:numFmt w:val="decimal"/>
+      <w:lvlText w:val="%7."/>
+      <w:lvlJc w:val="left"/>
+      <w:pPr>
+        <w:ind w:left="5040" w:hanging="360"/>
+      </w:pPr>
+    </w:lvl>
+    <w:lvl w:ilvl="7" w:tplc="04090019" w:tentative="1">
+      <w:start w:val="1"/>
+      <w:numFmt w:val="lowerLetter"/>
+      <w:lvlText w:val="%8."/>
+      <w:lvlJc w:val="left"/>
+      <w:pPr>
+        <w:ind w:left="5760" w:hanging="360"/>
+      </w:pPr>
+    </w:lvl>
+    <w:lvl w:ilvl="8" w:tplc="0409001B" w:tentative="1">
+      <w:start w:val="1"/>
+      <w:numFmt w:val="lowerRoman"/>
+      <w:lvlText w:val="%9."/>
+      <w:lvlJc w:val="right"/>
+      <w:pPr>
+        <w:ind w:left="6480" w:hanging="180"/>
+      </w:pPr>
+    </w:lvl>
+  </w:abstractNum>
+  <w:abstractNum w:abstractNumId="11" w15:restartNumberingAfterBreak="0">
     <w:nsid w:val="15FB7DD7"/>
     <w:multiLevelType w:val="hybridMultilevel"/>
     <w:tmpl w:val="CFB4B3C8"/>
@@ -1985,7 +2914,7 @@
       </w:pPr>
     </w:lvl>
   </w:abstractNum>
-  <w:abstractNum w:abstractNumId="11" w15:restartNumberingAfterBreak="0">
+  <w:abstractNum w:abstractNumId="12" w15:restartNumberingAfterBreak="0">
     <w:nsid w:val="164B61F4"/>
     <w:multiLevelType w:val="hybridMultilevel"/>
     <w:tmpl w:val="FF8E8386"/>
@@ -2074,7 +3003,7 @@
       </w:pPr>
     </w:lvl>
   </w:abstractNum>
-  <w:abstractNum w:abstractNumId="12" w15:restartNumberingAfterBreak="0">
+  <w:abstractNum w:abstractNumId="13" w15:restartNumberingAfterBreak="0">
     <w:nsid w:val="194409DE"/>
     <w:multiLevelType w:val="multilevel"/>
     <w:tmpl w:val="C0762980"/>
@@ -2223,7 +3152,7 @@
       </w:rPr>
     </w:lvl>
   </w:abstractNum>
-  <w:abstractNum w:abstractNumId="13" w15:restartNumberingAfterBreak="0">
+  <w:abstractNum w:abstractNumId="14" w15:restartNumberingAfterBreak="0">
     <w:nsid w:val="199359E2"/>
     <w:multiLevelType w:val="hybridMultilevel"/>
     <w:tmpl w:val="085E64E6"/>
@@ -2315,7 +3244,7 @@
       </w:pPr>
     </w:lvl>
   </w:abstractNum>
-  <w:abstractNum w:abstractNumId="14" w15:restartNumberingAfterBreak="0">
+  <w:abstractNum w:abstractNumId="15" w15:restartNumberingAfterBreak="0">
     <w:nsid w:val="1E607F74"/>
     <w:multiLevelType w:val="hybridMultilevel"/>
     <w:tmpl w:val="92E8412C"/>
@@ -2428,7 +3357,7 @@
       </w:rPr>
     </w:lvl>
   </w:abstractNum>
-  <w:abstractNum w:abstractNumId="15" w15:restartNumberingAfterBreak="0">
+  <w:abstractNum w:abstractNumId="16" w15:restartNumberingAfterBreak="0">
     <w:nsid w:val="1EB300BF"/>
     <w:multiLevelType w:val="hybridMultilevel"/>
     <w:tmpl w:val="90582842"/>
@@ -2514,7 +3443,7 @@
       </w:pPr>
     </w:lvl>
   </w:abstractNum>
-  <w:abstractNum w:abstractNumId="16" w15:restartNumberingAfterBreak="0">
+  <w:abstractNum w:abstractNumId="17" w15:restartNumberingAfterBreak="0">
     <w:nsid w:val="2C9B7D33"/>
     <w:multiLevelType w:val="multilevel"/>
     <w:tmpl w:val="BA0AC6EC"/>
@@ -2663,7 +3592,7 @@
       </w:rPr>
     </w:lvl>
   </w:abstractNum>
-  <w:abstractNum w:abstractNumId="17" w15:restartNumberingAfterBreak="0">
+  <w:abstractNum w:abstractNumId="18" w15:restartNumberingAfterBreak="0">
     <w:nsid w:val="2CE64070"/>
     <w:multiLevelType w:val="hybridMultilevel"/>
     <w:tmpl w:val="B03A529E"/>
@@ -2749,7 +3678,7 @@
       </w:pPr>
     </w:lvl>
   </w:abstractNum>
-  <w:abstractNum w:abstractNumId="18" w15:restartNumberingAfterBreak="0">
+  <w:abstractNum w:abstractNumId="19" w15:restartNumberingAfterBreak="0">
     <w:nsid w:val="2E744588"/>
     <w:multiLevelType w:val="multilevel"/>
     <w:tmpl w:val="5BECDAA2"/>
@@ -2862,7 +3791,7 @@
       </w:pPr>
     </w:lvl>
   </w:abstractNum>
-  <w:abstractNum w:abstractNumId="19" w15:restartNumberingAfterBreak="0">
+  <w:abstractNum w:abstractNumId="20" w15:restartNumberingAfterBreak="0">
     <w:nsid w:val="3292358B"/>
     <w:multiLevelType w:val="hybridMultilevel"/>
     <w:tmpl w:val="C3B0B866"/>
@@ -2975,7 +3904,7 @@
       </w:rPr>
     </w:lvl>
   </w:abstractNum>
-  <w:abstractNum w:abstractNumId="20" w15:restartNumberingAfterBreak="0">
+  <w:abstractNum w:abstractNumId="21" w15:restartNumberingAfterBreak="0">
     <w:nsid w:val="39D26039"/>
     <w:multiLevelType w:val="hybridMultilevel"/>
     <w:tmpl w:val="7EC84DB4"/>
@@ -3088,7 +4017,96 @@
       </w:rPr>
     </w:lvl>
   </w:abstractNum>
-  <w:abstractNum w:abstractNumId="21" w15:restartNumberingAfterBreak="0">
+  <w:abstractNum w:abstractNumId="22" w15:restartNumberingAfterBreak="0">
+    <w:nsid w:val="3E770BAB"/>
+    <w:multiLevelType w:val="hybridMultilevel"/>
+    <w:tmpl w:val="48E4C60E"/>
+    <w:lvl w:ilvl="0" w:tplc="0409000F">
+      <w:start w:val="1"/>
+      <w:numFmt w:val="decimal"/>
+      <w:lvlText w:val="%1."/>
+      <w:lvlJc w:val="left"/>
+      <w:pPr>
+        <w:ind w:left="720" w:hanging="360"/>
+      </w:pPr>
+      <w:rPr>
+        <w:rFonts w:hint="default"/>
+      </w:rPr>
+    </w:lvl>
+    <w:lvl w:ilvl="1" w:tplc="04090019">
+      <w:start w:val="1"/>
+      <w:numFmt w:val="lowerLetter"/>
+      <w:lvlText w:val="%2."/>
+      <w:lvlJc w:val="left"/>
+      <w:pPr>
+        <w:ind w:left="1440" w:hanging="360"/>
+      </w:pPr>
+    </w:lvl>
+    <w:lvl w:ilvl="2" w:tplc="0409001B">
+      <w:start w:val="1"/>
+      <w:numFmt w:val="lowerRoman"/>
+      <w:lvlText w:val="%3."/>
+      <w:lvlJc w:val="right"/>
+      <w:pPr>
+        <w:ind w:left="2160" w:hanging="180"/>
+      </w:pPr>
+    </w:lvl>
+    <w:lvl w:ilvl="3" w:tplc="0409000F" w:tentative="1">
+      <w:start w:val="1"/>
+      <w:numFmt w:val="decimal"/>
+      <w:lvlText w:val="%4."/>
+      <w:lvlJc w:val="left"/>
+      <w:pPr>
+        <w:ind w:left="2880" w:hanging="360"/>
+      </w:pPr>
+    </w:lvl>
+    <w:lvl w:ilvl="4" w:tplc="04090019" w:tentative="1">
+      <w:start w:val="1"/>
+      <w:numFmt w:val="lowerLetter"/>
+      <w:lvlText w:val="%5."/>
+      <w:lvlJc w:val="left"/>
+      <w:pPr>
+        <w:ind w:left="3600" w:hanging="360"/>
+      </w:pPr>
+    </w:lvl>
+    <w:lvl w:ilvl="5" w:tplc="0409001B" w:tentative="1">
+      <w:start w:val="1"/>
+      <w:numFmt w:val="lowerRoman"/>
+      <w:lvlText w:val="%6."/>
+      <w:lvlJc w:val="right"/>
+      <w:pPr>
+        <w:ind w:left="4320" w:hanging="180"/>
+      </w:pPr>
+    </w:lvl>
+    <w:lvl w:ilvl="6" w:tplc="0409000F" w:tentative="1">
+      <w:start w:val="1"/>
+      <w:numFmt w:val="decimal"/>
+      <w:lvlText w:val="%7."/>
+      <w:lvlJc w:val="left"/>
+      <w:pPr>
+        <w:ind w:left="5040" w:hanging="360"/>
+      </w:pPr>
+    </w:lvl>
+    <w:lvl w:ilvl="7" w:tplc="04090019" w:tentative="1">
+      <w:start w:val="1"/>
+      <w:numFmt w:val="lowerLetter"/>
+      <w:lvlText w:val="%8."/>
+      <w:lvlJc w:val="left"/>
+      <w:pPr>
+        <w:ind w:left="5760" w:hanging="360"/>
+      </w:pPr>
+    </w:lvl>
+    <w:lvl w:ilvl="8" w:tplc="0409001B" w:tentative="1">
+      <w:start w:val="1"/>
+      <w:numFmt w:val="lowerRoman"/>
+      <w:lvlText w:val="%9."/>
+      <w:lvlJc w:val="right"/>
+      <w:pPr>
+        <w:ind w:left="6480" w:hanging="180"/>
+      </w:pPr>
+    </w:lvl>
+  </w:abstractNum>
+  <w:abstractNum w:abstractNumId="23" w15:restartNumberingAfterBreak="0">
     <w:nsid w:val="3EB13EE0"/>
     <w:multiLevelType w:val="multilevel"/>
     <w:tmpl w:val="C0D07612"/>
@@ -3237,7 +4255,7 @@
       </w:rPr>
     </w:lvl>
   </w:abstractNum>
-  <w:abstractNum w:abstractNumId="22" w15:restartNumberingAfterBreak="0">
+  <w:abstractNum w:abstractNumId="24" w15:restartNumberingAfterBreak="0">
     <w:nsid w:val="42271315"/>
     <w:multiLevelType w:val="multilevel"/>
     <w:tmpl w:val="751C57D2"/>
@@ -3386,7 +4404,7 @@
       </w:rPr>
     </w:lvl>
   </w:abstractNum>
-  <w:abstractNum w:abstractNumId="23" w15:restartNumberingAfterBreak="0">
+  <w:abstractNum w:abstractNumId="25" w15:restartNumberingAfterBreak="0">
     <w:nsid w:val="43891E01"/>
     <w:multiLevelType w:val="hybridMultilevel"/>
     <w:tmpl w:val="77207168"/>
@@ -3499,7 +4517,7 @@
       </w:rPr>
     </w:lvl>
   </w:abstractNum>
-  <w:abstractNum w:abstractNumId="24" w15:restartNumberingAfterBreak="0">
+  <w:abstractNum w:abstractNumId="26" w15:restartNumberingAfterBreak="0">
     <w:nsid w:val="48262CDB"/>
     <w:multiLevelType w:val="multilevel"/>
     <w:tmpl w:val="F93AD672"/>
@@ -3648,7 +4666,7 @@
       </w:rPr>
     </w:lvl>
   </w:abstractNum>
-  <w:abstractNum w:abstractNumId="25" w15:restartNumberingAfterBreak="0">
+  <w:abstractNum w:abstractNumId="27" w15:restartNumberingAfterBreak="0">
     <w:nsid w:val="4B08449C"/>
     <w:multiLevelType w:val="hybridMultilevel"/>
     <w:tmpl w:val="8C24AEF4"/>
@@ -3737,7 +4755,7 @@
       </w:pPr>
     </w:lvl>
   </w:abstractNum>
-  <w:abstractNum w:abstractNumId="26" w15:restartNumberingAfterBreak="0">
+  <w:abstractNum w:abstractNumId="28" w15:restartNumberingAfterBreak="0">
     <w:nsid w:val="4D4D455B"/>
     <w:multiLevelType w:val="hybridMultilevel"/>
     <w:tmpl w:val="F858F418"/>
@@ -3794,7 +4812,7 @@
       <w:lvlJc w:val="left"/>
     </w:lvl>
   </w:abstractNum>
-  <w:abstractNum w:abstractNumId="27" w15:restartNumberingAfterBreak="0">
+  <w:abstractNum w:abstractNumId="29" w15:restartNumberingAfterBreak="0">
     <w:nsid w:val="5CCE0916"/>
     <w:multiLevelType w:val="hybridMultilevel"/>
     <w:tmpl w:val="8104F922"/>
@@ -3907,7 +4925,7 @@
       </w:rPr>
     </w:lvl>
   </w:abstractNum>
-  <w:abstractNum w:abstractNumId="28" w15:restartNumberingAfterBreak="0">
+  <w:abstractNum w:abstractNumId="30" w15:restartNumberingAfterBreak="0">
     <w:nsid w:val="63FA36D9"/>
     <w:multiLevelType w:val="multilevel"/>
     <w:tmpl w:val="C0762980"/>
@@ -4056,7 +5074,7 @@
       </w:rPr>
     </w:lvl>
   </w:abstractNum>
-  <w:abstractNum w:abstractNumId="29" w15:restartNumberingAfterBreak="0">
+  <w:abstractNum w:abstractNumId="31" w15:restartNumberingAfterBreak="0">
     <w:nsid w:val="66B20EDE"/>
     <w:multiLevelType w:val="hybridMultilevel"/>
     <w:tmpl w:val="0B342546"/>
@@ -4145,7 +5163,7 @@
       </w:pPr>
     </w:lvl>
   </w:abstractNum>
-  <w:abstractNum w:abstractNumId="30" w15:restartNumberingAfterBreak="0">
+  <w:abstractNum w:abstractNumId="32" w15:restartNumberingAfterBreak="0">
     <w:nsid w:val="6F24024E"/>
     <w:multiLevelType w:val="hybridMultilevel"/>
     <w:tmpl w:val="C51EBA64"/>
@@ -4234,7 +5252,7 @@
       </w:pPr>
     </w:lvl>
   </w:abstractNum>
-  <w:abstractNum w:abstractNumId="31" w15:restartNumberingAfterBreak="0">
+  <w:abstractNum w:abstractNumId="33" w15:restartNumberingAfterBreak="0">
     <w:nsid w:val="79C663E5"/>
     <w:multiLevelType w:val="hybridMultilevel"/>
     <w:tmpl w:val="89864D2E"/>
@@ -4322,7 +5340,7 @@
       </w:pPr>
     </w:lvl>
   </w:abstractNum>
-  <w:abstractNum w:abstractNumId="32" w15:restartNumberingAfterBreak="0">
+  <w:abstractNum w:abstractNumId="34" w15:restartNumberingAfterBreak="0">
     <w:nsid w:val="7BC878CD"/>
     <w:multiLevelType w:val="multilevel"/>
     <w:tmpl w:val="52BC6F5C"/>
@@ -4436,16 +5454,16 @@
     </w:lvl>
   </w:abstractNum>
   <w:num w:numId="1">
-    <w:abstractNumId w:val="24"/>
+    <w:abstractNumId w:val="26"/>
   </w:num>
   <w:num w:numId="2">
-    <w:abstractNumId w:val="28"/>
+    <w:abstractNumId w:val="30"/>
   </w:num>
   <w:num w:numId="3">
-    <w:abstractNumId w:val="12"/>
+    <w:abstractNumId w:val="13"/>
   </w:num>
   <w:num w:numId="4">
-    <w:abstractNumId w:val="23"/>
+    <w:abstractNumId w:val="25"/>
   </w:num>
   <w:num w:numId="5">
     <w:abstractNumId w:val="8"/>
@@ -4457,67 +5475,67 @@
     <w:abstractNumId w:val="0"/>
   </w:num>
   <w:num w:numId="8">
-    <w:abstractNumId w:val="26"/>
+    <w:abstractNumId w:val="28"/>
   </w:num>
   <w:num w:numId="9">
+    <w:abstractNumId w:val="20"/>
+  </w:num>
+  <w:num w:numId="10">
     <w:abstractNumId w:val="19"/>
   </w:num>
-  <w:num w:numId="10">
+  <w:num w:numId="11">
+    <w:abstractNumId w:val="21"/>
+  </w:num>
+  <w:num w:numId="12">
     <w:abstractNumId w:val="18"/>
   </w:num>
-  <w:num w:numId="11">
-    <w:abstractNumId w:val="20"/>
-  </w:num>
-  <w:num w:numId="12">
-    <w:abstractNumId w:val="17"/>
-  </w:num>
   <w:num w:numId="13">
-    <w:abstractNumId w:val="21"/>
+    <w:abstractNumId w:val="23"/>
   </w:num>
   <w:num w:numId="14">
-    <w:abstractNumId w:val="14"/>
+    <w:abstractNumId w:val="15"/>
   </w:num>
   <w:num w:numId="15">
     <w:abstractNumId w:val="1"/>
   </w:num>
   <w:num w:numId="16">
-    <w:abstractNumId w:val="30"/>
+    <w:abstractNumId w:val="32"/>
   </w:num>
   <w:num w:numId="17">
-    <w:abstractNumId w:val="15"/>
+    <w:abstractNumId w:val="16"/>
   </w:num>
   <w:num w:numId="18">
-    <w:abstractNumId w:val="25"/>
+    <w:abstractNumId w:val="27"/>
   </w:num>
   <w:num w:numId="19">
-    <w:abstractNumId w:val="32"/>
+    <w:abstractNumId w:val="34"/>
   </w:num>
   <w:num w:numId="20">
-    <w:abstractNumId w:val="22"/>
+    <w:abstractNumId w:val="24"/>
   </w:num>
   <w:num w:numId="21">
     <w:abstractNumId w:val="4"/>
   </w:num>
   <w:num w:numId="22">
-    <w:abstractNumId w:val="29"/>
+    <w:abstractNumId w:val="31"/>
   </w:num>
   <w:num w:numId="23">
     <w:abstractNumId w:val="9"/>
   </w:num>
   <w:num w:numId="24">
-    <w:abstractNumId w:val="27"/>
+    <w:abstractNumId w:val="29"/>
   </w:num>
   <w:num w:numId="25">
-    <w:abstractNumId w:val="16"/>
+    <w:abstractNumId w:val="17"/>
   </w:num>
   <w:num w:numId="26">
-    <w:abstractNumId w:val="31"/>
+    <w:abstractNumId w:val="33"/>
   </w:num>
   <w:num w:numId="27">
     <w:abstractNumId w:val="6"/>
   </w:num>
   <w:num w:numId="28">
-    <w:abstractNumId w:val="11"/>
+    <w:abstractNumId w:val="12"/>
   </w:num>
   <w:num w:numId="29">
     <w:abstractNumId w:val="7"/>
@@ -4526,13 +5544,19 @@
     <w:abstractNumId w:val="3"/>
   </w:num>
   <w:num w:numId="31">
-    <w:abstractNumId w:val="10"/>
+    <w:abstractNumId w:val="11"/>
   </w:num>
   <w:num w:numId="32">
     <w:abstractNumId w:val="2"/>
   </w:num>
   <w:num w:numId="33">
-    <w:abstractNumId w:val="13"/>
+    <w:abstractNumId w:val="14"/>
+  </w:num>
+  <w:num w:numId="34">
+    <w:abstractNumId w:val="10"/>
+  </w:num>
+  <w:num w:numId="35">
+    <w:abstractNumId w:val="22"/>
   </w:num>
 </w:numbering>
 </file>
@@ -4550,7 +5574,7 @@
     </w:rPrDefault>
     <w:pPrDefault/>
   </w:docDefaults>
-  <w:latentStyles w:defLockedState="0" w:defUIPriority="99" w:defSemiHidden="0" w:defUnhideWhenUsed="0" w:defQFormat="0" w:count="375">
+  <w:latentStyles w:defLockedState="0" w:defUIPriority="99" w:defSemiHidden="0" w:defUnhideWhenUsed="0" w:defQFormat="0" w:count="377">
     <w:lsdException w:name="Normal" w:uiPriority="0" w:qFormat="1"/>
     <w:lsdException w:name="heading 1" w:uiPriority="9" w:qFormat="1"/>
     <w:lsdException w:name="heading 2" w:semiHidden="1" w:uiPriority="9" w:unhideWhenUsed="1" w:qFormat="1"/>
@@ -4656,7 +5680,6 @@
     <w:lsdException w:name="HTML Sample" w:semiHidden="1" w:unhideWhenUsed="1"/>
     <w:lsdException w:name="HTML Typewriter" w:semiHidden="1" w:unhideWhenUsed="1"/>
     <w:lsdException w:name="HTML Variable" w:semiHidden="1" w:unhideWhenUsed="1"/>
-    <w:lsdException w:name="Normal Table" w:semiHidden="1" w:unhideWhenUsed="1"/>
     <w:lsdException w:name="annotation subject" w:semiHidden="1" w:unhideWhenUsed="1"/>
     <w:lsdException w:name="No List" w:semiHidden="1" w:unhideWhenUsed="1"/>
     <w:lsdException w:name="Outline List 1" w:semiHidden="1" w:unhideWhenUsed="1"/>
@@ -4702,11 +5725,9 @@
     <w:lsdException w:name="Table Subtle 1" w:semiHidden="1" w:unhideWhenUsed="1"/>
     <w:lsdException w:name="Table Subtle 2" w:semiHidden="1" w:unhideWhenUsed="1"/>
     <w:lsdException w:name="Table Web 1" w:semiHidden="1" w:unhideWhenUsed="1"/>
-    <w:lsdException w:name="Table Web 2" w:semiHidden="1" w:unhideWhenUsed="1"/>
     <w:lsdException w:name="Table Web 3" w:semiHidden="1" w:unhideWhenUsed="1"/>
     <w:lsdException w:name="Balloon Text" w:semiHidden="1" w:unhideWhenUsed="1"/>
     <w:lsdException w:name="Table Grid" w:uiPriority="59"/>
-    <w:lsdException w:name="Table Theme" w:semiHidden="1" w:unhideWhenUsed="1"/>
     <w:lsdException w:name="Placeholder Text" w:semiHidden="1"/>
     <w:lsdException w:name="No Spacing" w:semiHidden="1" w:uiPriority="1" w:qFormat="1"/>
     <w:lsdException w:name="Light Shading" w:uiPriority="60"/>
@@ -4924,6 +5945,8 @@
     <w:lsdException w:name="List Table 7 Colorful Accent 6" w:uiPriority="52"/>
     <w:lsdException w:name="Mention" w:semiHidden="1" w:unhideWhenUsed="1"/>
     <w:lsdException w:name="Smart Hyperlink" w:semiHidden="1" w:unhideWhenUsed="1"/>
+    <w:lsdException w:name="Smart Link" w:semiHidden="1" w:unhideWhenUsed="1"/>
+    <w:lsdException w:name="Smart Link Error" w:semiHidden="1" w:unhideWhenUsed="1"/>
   </w:latentStyles>
   <w:style w:type="paragraph" w:default="1" w:styleId="Normal">
     <w:name w:val="Normal"/>
@@ -5461,7 +6484,7 @@
 </file>
 
 <file path=customXml/itemProps1.xml><?xml version="1.0" encoding="utf-8"?>
-<ds:datastoreItem xmlns:ds="http://schemas.openxmlformats.org/officeDocument/2006/customXml" ds:itemID="{B6DA00E2-0645-554F-B794-EE39AB8F68C3}">
+<ds:datastoreItem xmlns:ds="http://schemas.openxmlformats.org/officeDocument/2006/customXml" ds:itemID="{AA6DFD2A-5E7D-446D-AE28-87563A400A32}">
   <ds:schemaRefs>
     <ds:schemaRef ds:uri="http://schemas.openxmlformats.org/officeDocument/2006/bibliography"/>
   </ds:schemaRefs>

</xml_diff>

<commit_message>
Math Quiz, advanced version
</commit_message>
<xml_diff>
--- a/Labs/Lab07/CS133JS_Lab07_Instructions-groupA.docx
+++ b/Labs/Lab07/CS133JS_Lab07_Instructions-groupA.docx
@@ -32,7 +32,6 @@
           <w:color w:val="000000"/>
           <w:sz w:val="22"/>
           <w:szCs w:val="22"/>
-          <w:u w:val="single"/>
         </w:rPr>
       </w:pPr>
       <w:r>
@@ -60,16 +59,7 @@
           <w:sz w:val="22"/>
           <w:szCs w:val="22"/>
         </w:rPr>
-        <w:t xml:space="preserve"> using</w:t>
-      </w:r>
-      <w:r>
-        <w:rPr>
-          <w:rFonts w:eastAsia="Times New Roman" w:cs="Arial"/>
-          <w:color w:val="000000"/>
-          <w:sz w:val="22"/>
-          <w:szCs w:val="22"/>
-        </w:rPr>
-        <w:t xml:space="preserve">: </w:t>
+        <w:t>:</w:t>
       </w:r>
     </w:p>
     <w:p>
@@ -77,26 +67,206 @@
         <w:pStyle w:val="ListParagraph"/>
         <w:numPr>
           <w:ilvl w:val="0"/>
-          <w:numId w:val="23"/>
+          <w:numId w:val="36"/>
         </w:numPr>
         <w:shd w:val="clear" w:color="auto" w:fill="FFFFFF"/>
         <w:spacing w:before="120" w:after="120"/>
         <w:ind w:right="360"/>
         <w:rPr>
-          <w:rFonts w:eastAsia="Times New Roman" w:cs="Times New Roman"/>
-          <w:color w:val="333333"/>
-          <w:sz w:val="22"/>
-          <w:szCs w:val="22"/>
+          <w:rFonts w:asciiTheme="majorHAnsi" w:eastAsia="Times New Roman" w:hAnsiTheme="majorHAnsi" w:cs="Arial"/>
+          <w:color w:val="000000"/>
         </w:rPr>
         <w:sectPr>
           <w:headerReference w:type="default" r:id="rId8"/>
           <w:footerReference w:type="even" r:id="rId9"/>
           <w:footerReference w:type="default" r:id="rId10"/>
+          <w:type w:val="continuous"/>
           <w:pgSz w:w="12240" w:h="15840"/>
           <w:pgMar w:top="1440" w:right="1530" w:bottom="1440" w:left="1800" w:header="720" w:footer="720" w:gutter="0"/>
           <w:cols w:space="720"/>
         </w:sectPr>
       </w:pPr>
+    </w:p>
+    <w:p>
+      <w:pPr>
+        <w:pStyle w:val="ListParagraph"/>
+        <w:numPr>
+          <w:ilvl w:val="0"/>
+          <w:numId w:val="36"/>
+        </w:numPr>
+        <w:shd w:val="clear" w:color="auto" w:fill="FFFFFF"/>
+        <w:spacing w:before="120" w:after="120"/>
+        <w:ind w:right="360"/>
+        <w:rPr>
+          <w:rFonts w:asciiTheme="majorHAnsi" w:eastAsia="Times New Roman" w:hAnsiTheme="majorHAnsi" w:cs="Arial"/>
+          <w:color w:val="000000"/>
+        </w:rPr>
+      </w:pPr>
+      <w:r>
+        <w:rPr>
+          <w:rFonts w:asciiTheme="majorHAnsi" w:eastAsia="Times New Roman" w:hAnsiTheme="majorHAnsi" w:cs="Arial"/>
+          <w:color w:val="000000"/>
+        </w:rPr>
+        <w:t>Getting references to DOM objects</w:t>
+      </w:r>
+    </w:p>
+    <w:p>
+      <w:pPr>
+        <w:pStyle w:val="ListParagraph"/>
+        <w:numPr>
+          <w:ilvl w:val="1"/>
+          <w:numId w:val="36"/>
+        </w:numPr>
+        <w:shd w:val="clear" w:color="auto" w:fill="FFFFFF"/>
+        <w:spacing w:before="120" w:after="120"/>
+        <w:ind w:right="360"/>
+        <w:rPr>
+          <w:rFonts w:asciiTheme="majorHAnsi" w:eastAsia="Times New Roman" w:hAnsiTheme="majorHAnsi" w:cs="Arial"/>
+          <w:color w:val="000000"/>
+        </w:rPr>
+      </w:pPr>
+      <w:proofErr w:type="spellStart"/>
+      <w:r>
+        <w:rPr>
+          <w:rFonts w:asciiTheme="majorHAnsi" w:eastAsia="Times New Roman" w:hAnsiTheme="majorHAnsi" w:cs="Arial"/>
+          <w:color w:val="000000"/>
+        </w:rPr>
+        <w:t>getElementById</w:t>
+      </w:r>
+      <w:proofErr w:type="spellEnd"/>
+    </w:p>
+    <w:p>
+      <w:pPr>
+        <w:pStyle w:val="ListParagraph"/>
+        <w:numPr>
+          <w:ilvl w:val="1"/>
+          <w:numId w:val="36"/>
+        </w:numPr>
+        <w:shd w:val="clear" w:color="auto" w:fill="FFFFFF"/>
+        <w:spacing w:before="120" w:after="120"/>
+        <w:ind w:right="360"/>
+        <w:rPr>
+          <w:rFonts w:asciiTheme="majorHAnsi" w:eastAsia="Times New Roman" w:hAnsiTheme="majorHAnsi" w:cs="Arial"/>
+          <w:color w:val="000000"/>
+        </w:rPr>
+      </w:pPr>
+      <w:proofErr w:type="spellStart"/>
+      <w:r>
+        <w:rPr>
+          <w:rFonts w:asciiTheme="majorHAnsi" w:eastAsia="Times New Roman" w:hAnsiTheme="majorHAnsi" w:cs="Arial"/>
+          <w:color w:val="000000"/>
+        </w:rPr>
+        <w:t>querySelector</w:t>
+      </w:r>
+      <w:proofErr w:type="spellEnd"/>
+    </w:p>
+    <w:p>
+      <w:pPr>
+        <w:pStyle w:val="ListParagraph"/>
+        <w:numPr>
+          <w:ilvl w:val="0"/>
+          <w:numId w:val="36"/>
+        </w:numPr>
+        <w:shd w:val="clear" w:color="auto" w:fill="FFFFFF"/>
+        <w:spacing w:before="120" w:after="120"/>
+        <w:ind w:right="360"/>
+        <w:rPr>
+          <w:rFonts w:asciiTheme="majorHAnsi" w:eastAsia="Times New Roman" w:hAnsiTheme="majorHAnsi" w:cs="Arial"/>
+          <w:color w:val="000000"/>
+        </w:rPr>
+      </w:pPr>
+      <w:r>
+        <w:rPr>
+          <w:rFonts w:asciiTheme="majorHAnsi" w:eastAsia="Times New Roman" w:hAnsiTheme="majorHAnsi" w:cs="Arial"/>
+          <w:color w:val="000000"/>
+        </w:rPr>
+        <w:t>Adding events to elements</w:t>
+      </w:r>
+    </w:p>
+    <w:p>
+      <w:pPr>
+        <w:pStyle w:val="ListParagraph"/>
+        <w:numPr>
+          <w:ilvl w:val="0"/>
+          <w:numId w:val="36"/>
+        </w:numPr>
+        <w:shd w:val="clear" w:color="auto" w:fill="FFFFFF"/>
+        <w:spacing w:before="120" w:after="120"/>
+        <w:ind w:right="360"/>
+        <w:rPr>
+          <w:rFonts w:asciiTheme="majorHAnsi" w:eastAsia="Times New Roman" w:hAnsiTheme="majorHAnsi" w:cs="Arial"/>
+          <w:color w:val="000000"/>
+        </w:rPr>
+      </w:pPr>
+      <w:r>
+        <w:rPr>
+          <w:rFonts w:asciiTheme="majorHAnsi" w:eastAsia="Times New Roman" w:hAnsiTheme="majorHAnsi" w:cs="Arial"/>
+          <w:color w:val="000000"/>
+        </w:rPr>
+        <w:t>Writing event handlers</w:t>
+      </w:r>
+    </w:p>
+    <w:p>
+      <w:pPr>
+        <w:pStyle w:val="ListParagraph"/>
+        <w:numPr>
+          <w:ilvl w:val="0"/>
+          <w:numId w:val="36"/>
+        </w:numPr>
+        <w:shd w:val="clear" w:color="auto" w:fill="FFFFFF"/>
+        <w:spacing w:before="120" w:after="120"/>
+        <w:ind w:right="360"/>
+        <w:rPr>
+          <w:rFonts w:asciiTheme="majorHAnsi" w:eastAsia="Times New Roman" w:hAnsiTheme="majorHAnsi" w:cs="Arial"/>
+          <w:color w:val="000000"/>
+        </w:rPr>
+      </w:pPr>
+      <w:r>
+        <w:rPr>
+          <w:rFonts w:asciiTheme="majorHAnsi" w:eastAsia="Times New Roman" w:hAnsiTheme="majorHAnsi" w:cs="Arial"/>
+          <w:color w:val="000000"/>
+        </w:rPr>
+        <w:t>Getting values from input elements</w:t>
+      </w:r>
+    </w:p>
+    <w:p>
+      <w:pPr>
+        <w:pStyle w:val="ListParagraph"/>
+        <w:numPr>
+          <w:ilvl w:val="0"/>
+          <w:numId w:val="36"/>
+        </w:numPr>
+        <w:shd w:val="clear" w:color="auto" w:fill="FFFFFF"/>
+        <w:spacing w:before="120" w:after="120"/>
+        <w:ind w:right="360"/>
+        <w:rPr>
+          <w:rFonts w:asciiTheme="majorHAnsi" w:eastAsia="Times New Roman" w:hAnsiTheme="majorHAnsi" w:cs="Arial"/>
+          <w:color w:val="000000"/>
+        </w:rPr>
+      </w:pPr>
+      <w:r>
+        <w:rPr>
+          <w:rFonts w:asciiTheme="majorHAnsi" w:eastAsia="Times New Roman" w:hAnsiTheme="majorHAnsi" w:cs="Arial"/>
+          <w:color w:val="000000"/>
+        </w:rPr>
+        <w:t xml:space="preserve">Setting the </w:t>
+      </w:r>
+      <w:proofErr w:type="spellStart"/>
+      <w:r>
+        <w:rPr>
+          <w:rFonts w:asciiTheme="majorHAnsi" w:eastAsia="Times New Roman" w:hAnsiTheme="majorHAnsi" w:cs="Arial"/>
+          <w:color w:val="000000"/>
+        </w:rPr>
+        <w:t>innerHTML</w:t>
+      </w:r>
+      <w:proofErr w:type="spellEnd"/>
+      <w:r>
+        <w:rPr>
+          <w:rFonts w:asciiTheme="majorHAnsi" w:eastAsia="Times New Roman" w:hAnsiTheme="majorHAnsi" w:cs="Arial"/>
+          <w:color w:val="000000"/>
+        </w:rPr>
+        <w:t xml:space="preserve"> of elements</w:t>
+      </w:r>
     </w:p>
     <w:p>
       <w:pPr>
@@ -135,7 +305,6 @@
         <w:ind w:right="360"/>
         <w:rPr>
           <w:rFonts w:ascii="Arial" w:eastAsia="Times New Roman" w:hAnsi="Arial" w:cs="Arial"/>
-          <w:b/>
           <w:color w:val="000000"/>
           <w:sz w:val="22"/>
           <w:szCs w:val="22"/>
@@ -178,10 +347,104 @@
     </w:p>
     <w:p>
       <w:pPr>
+        <w:pStyle w:val="ListParagraph"/>
+        <w:numPr>
+          <w:ilvl w:val="0"/>
+          <w:numId w:val="37"/>
+        </w:numPr>
         <w:shd w:val="clear" w:color="auto" w:fill="FFFFFF"/>
         <w:spacing w:before="120" w:after="120"/>
         <w:ind w:right="720"/>
         <w:rPr>
+          <w:rFonts w:eastAsia="Times New Roman" w:cs="Arial"/>
+          <w:b/>
+          <w:bCs/>
+          <w:color w:val="000000"/>
+        </w:rPr>
+      </w:pPr>
+      <w:r>
+        <w:rPr>
+          <w:rFonts w:eastAsia="Times New Roman" w:cs="Arial"/>
+          <w:color w:val="000000"/>
+        </w:rPr>
+        <w:t xml:space="preserve">Download </w:t>
+      </w:r>
+      <w:hyperlink r:id="rId11" w:history="1">
+        <w:r>
+          <w:rPr>
+            <w:rStyle w:val="Hyperlink"/>
+            <w:rFonts w:eastAsia="Times New Roman" w:cs="Arial"/>
+            <w:bCs/>
+          </w:rPr>
+          <w:t>Web Page Input and Output Exercises</w:t>
+        </w:r>
+      </w:hyperlink>
+      <w:r>
+        <w:rPr>
+          <w:rFonts w:eastAsia="Times New Roman" w:cs="Arial"/>
+          <w:b/>
+          <w:bCs/>
+          <w:color w:val="000000"/>
+        </w:rPr>
+        <w:t>.</w:t>
+      </w:r>
+    </w:p>
+    <w:p>
+      <w:pPr>
+        <w:pStyle w:val="ListParagraph"/>
+        <w:numPr>
+          <w:ilvl w:val="0"/>
+          <w:numId w:val="37"/>
+        </w:numPr>
+        <w:shd w:val="clear" w:color="auto" w:fill="FFFFFF"/>
+        <w:spacing w:before="120" w:after="120"/>
+        <w:ind w:right="720"/>
+        <w:rPr>
+          <w:rFonts w:eastAsia="Times New Roman" w:cs="Arial"/>
+          <w:b/>
+          <w:bCs/>
+          <w:color w:val="000000"/>
+        </w:rPr>
+      </w:pPr>
+      <w:r>
+        <w:rPr>
+          <w:rFonts w:eastAsia="Times New Roman" w:cs="Arial"/>
+          <w:color w:val="000000"/>
+        </w:rPr>
+        <w:t>Open the source code in an editor and put your name and the date in the head element.</w:t>
+      </w:r>
+    </w:p>
+    <w:p>
+      <w:pPr>
+        <w:pStyle w:val="ListParagraph"/>
+        <w:numPr>
+          <w:ilvl w:val="0"/>
+          <w:numId w:val="37"/>
+        </w:numPr>
+        <w:shd w:val="clear" w:color="auto" w:fill="FFFFFF"/>
+        <w:spacing w:before="120" w:after="120"/>
+        <w:ind w:right="720"/>
+        <w:rPr>
+          <w:rFonts w:eastAsia="Times New Roman" w:cs="Arial"/>
+          <w:b/>
+          <w:bCs/>
+          <w:color w:val="000000"/>
+        </w:rPr>
+      </w:pPr>
+      <w:r>
+        <w:rPr>
+          <w:rFonts w:eastAsia="Times New Roman" w:cs="Arial"/>
+          <w:color w:val="000000"/>
+        </w:rPr>
+        <w:t>Follow the instructions in each comment that starts with TODO. The comments will tell you where and how to write your code.</w:t>
+      </w:r>
+    </w:p>
+    <w:p>
+      <w:pPr>
+        <w:shd w:val="clear" w:color="auto" w:fill="FFFFFF"/>
+        <w:spacing w:before="120" w:after="120"/>
+        <w:ind w:right="720"/>
+        <w:rPr>
           <w:rFonts w:asciiTheme="majorHAnsi" w:eastAsia="Times New Roman" w:hAnsiTheme="majorHAnsi" w:cs="Arial"/>
           <w:b/>
           <w:color w:val="000000"/>
@@ -241,11 +504,57 @@
     <w:p>
       <w:pPr>
         <w:rPr>
-          <w:rFonts w:asciiTheme="majorHAnsi" w:eastAsia="Times New Roman" w:hAnsiTheme="majorHAnsi" w:cs="Arial"/>
-          <w:color w:val="000000"/>
-          <w:u w:val="single"/>
-        </w:rPr>
-      </w:pPr>
+          <w:rFonts w:eastAsia="Times New Roman" w:cs="Arial"/>
+          <w:color w:val="000000"/>
+          <w:sz w:val="22"/>
+          <w:szCs w:val="22"/>
+        </w:rPr>
+      </w:pPr>
+      <w:r>
+        <w:rPr>
+          <w:rFonts w:eastAsia="Times New Roman" w:cs="Arial"/>
+          <w:color w:val="000000"/>
+          <w:sz w:val="22"/>
+          <w:szCs w:val="22"/>
+        </w:rPr>
+        <w:t xml:space="preserve">You will modify your </w:t>
+      </w:r>
+      <w:r>
+        <w:rPr>
+          <w:rFonts w:eastAsia="Times New Roman" w:cs="Arial"/>
+          <w:color w:val="000000"/>
+          <w:sz w:val="22"/>
+          <w:szCs w:val="22"/>
+        </w:rPr>
+        <w:t xml:space="preserve">two </w:t>
+      </w:r>
+      <w:r>
+        <w:rPr>
+          <w:rFonts w:eastAsia="Times New Roman" w:cs="Arial"/>
+          <w:color w:val="000000"/>
+          <w:sz w:val="22"/>
+          <w:szCs w:val="22"/>
+        </w:rPr>
+        <w:t>web apps from lab 2 so that they use input elements and buttons instead of prompt</w:t>
+      </w:r>
+      <w:r>
+        <w:rPr>
+          <w:rFonts w:eastAsia="Times New Roman" w:cs="Arial"/>
+          <w:color w:val="000000"/>
+          <w:sz w:val="22"/>
+          <w:szCs w:val="22"/>
+        </w:rPr>
+        <w:t>s</w:t>
+      </w:r>
+      <w:r>
+        <w:rPr>
+          <w:rFonts w:eastAsia="Times New Roman" w:cs="Arial"/>
+          <w:color w:val="000000"/>
+          <w:sz w:val="22"/>
+          <w:szCs w:val="22"/>
+        </w:rPr>
+        <w:t xml:space="preserve"> for getting input.</w:t>
+      </w:r>
     </w:p>
     <w:p>
       <w:pPr>
@@ -273,71 +582,6 @@
         </w:rPr>
         <w:t xml:space="preserve"> A web page for calculating an average</w:t>
       </w:r>
-    </w:p>
-    <w:p>
-      <w:pPr>
-        <w:shd w:val="clear" w:color="auto" w:fill="FFFFFF"/>
-        <w:spacing w:before="100" w:beforeAutospacing="1" w:after="100" w:afterAutospacing="1"/>
-        <w:ind w:right="720"/>
-        <w:rPr>
-          <w:rFonts w:eastAsia="Times New Roman" w:cs="Arial"/>
-          <w:color w:val="000000"/>
-        </w:rPr>
-      </w:pPr>
-      <w:r>
-        <w:rPr>
-          <w:szCs w:val="28"/>
-        </w:rPr>
-        <w:t>Create a web page that a person can use to calculate the average of four values.</w:t>
-      </w:r>
-      <w:r>
-        <w:rPr>
-          <w:rFonts w:eastAsia="Times New Roman" w:cs="Arial"/>
-          <w:color w:val="000000"/>
-        </w:rPr>
-        <w:t xml:space="preserve"> </w:t>
-      </w:r>
-    </w:p>
-    <w:p>
-      <w:pPr>
-        <w:shd w:val="clear" w:color="auto" w:fill="FFFFFF"/>
-        <w:spacing w:before="100" w:beforeAutospacing="1" w:after="100" w:afterAutospacing="1"/>
-        <w:ind w:right="720"/>
-        <w:rPr>
-          <w:rFonts w:eastAsia="Times New Roman" w:cs="Arial"/>
-          <w:color w:val="000000"/>
-        </w:rPr>
-      </w:pPr>
-      <w:r>
-        <w:rPr>
-          <w:rFonts w:eastAsia="Times New Roman" w:cs="Arial"/>
-          <w:color w:val="000000"/>
-        </w:rPr>
-        <w:t>Here is an example of what the page might look like when you first open it:</w:t>
-      </w:r>
-    </w:p>
-    <w:p>
-      <w:pPr>
-        <w:shd w:val="clear" w:color="auto" w:fill="FFFFFF"/>
-        <w:spacing w:before="100" w:beforeAutospacing="1" w:after="100" w:afterAutospacing="1"/>
-        <w:ind w:right="720"/>
-        <w:rPr>
-          <w:rFonts w:eastAsia="Times New Roman" w:cs="Arial"/>
-          <w:color w:val="000000"/>
-        </w:rPr>
-      </w:pPr>
-      <w:bookmarkStart w:id="0" w:name="_GoBack"/>
-      <w:bookmarkEnd w:id="0"/>
-    </w:p>
-    <w:p>
-      <w:pPr>
-        <w:shd w:val="clear" w:color="auto" w:fill="FFFFFF"/>
-        <w:spacing w:before="100" w:beforeAutospacing="1" w:after="100" w:afterAutospacing="1"/>
-        <w:ind w:right="720"/>
-        <w:rPr>
-          <w:szCs w:val="28"/>
-        </w:rPr>
-      </w:pPr>
     </w:p>
     <w:p>
       <w:pPr>
@@ -363,9 +607,8 @@
           <w:sz w:val="22"/>
           <w:szCs w:val="22"/>
         </w:rPr>
-        <w:t>Create a .</w:t>
-      </w:r>
-      <w:proofErr w:type="spellStart"/>
+        <w:t xml:space="preserve">Modify the </w:t>
+      </w:r>
       <w:r>
         <w:rPr>
           <w:rFonts w:eastAsia="Times New Roman" w:cs="Arial"/>
@@ -373,9 +616,8 @@
           <w:sz w:val="22"/>
           <w:szCs w:val="22"/>
         </w:rPr>
-        <w:t>js</w:t>
-      </w:r>
-      <w:proofErr w:type="spellEnd"/>
+        <w:t xml:space="preserve">web page </w:t>
+      </w:r>
       <w:r>
         <w:rPr>
           <w:rFonts w:eastAsia="Times New Roman" w:cs="Arial"/>
@@ -383,7 +625,43 @@
           <w:sz w:val="22"/>
           <w:szCs w:val="22"/>
         </w:rPr>
-        <w:t xml:space="preserve"> file and put the function you wrote in part 1 for calculating averages in it.</w:t>
+        <w:t>from lab 2 so that it h</w:t>
+      </w:r>
+      <w:r>
+        <w:rPr>
+          <w:rFonts w:eastAsia="Times New Roman" w:cs="Arial"/>
+          <w:color w:val="000000"/>
+          <w:sz w:val="22"/>
+          <w:szCs w:val="22"/>
+        </w:rPr>
+        <w:t xml:space="preserve">as input </w:t>
+      </w:r>
+      <w:r>
+        <w:rPr>
+          <w:rFonts w:eastAsia="Times New Roman" w:cs="Arial"/>
+          <w:color w:val="000000"/>
+          <w:sz w:val="22"/>
+          <w:szCs w:val="22"/>
+        </w:rPr>
+        <w:t>elements</w:t>
+      </w:r>
+      <w:r>
+        <w:rPr>
+          <w:rFonts w:eastAsia="Times New Roman" w:cs="Arial"/>
+          <w:color w:val="000000"/>
+          <w:sz w:val="22"/>
+          <w:szCs w:val="22"/>
+        </w:rPr>
+        <w:t xml:space="preserve"> and a button for entering the four numbers.</w:t>
+      </w:r>
+      <w:r>
+        <w:rPr>
+          <w:rFonts w:eastAsia="Times New Roman" w:cs="Arial"/>
+          <w:color w:val="000000"/>
+          <w:sz w:val="22"/>
+          <w:szCs w:val="22"/>
+        </w:rPr>
+        <w:t xml:space="preserve"> </w:t>
       </w:r>
     </w:p>
     <w:p>
@@ -410,14 +688,140 @@
           <w:sz w:val="22"/>
           <w:szCs w:val="22"/>
         </w:rPr>
-        <w:t xml:space="preserve">Modify the function for calculating averages so that it will calculate the average of four values. </w:t>
+        <w:t>You can use the</w:t>
+      </w:r>
+      <w:r>
+        <w:rPr>
+          <w:rFonts w:eastAsia="Times New Roman" w:cs="Arial"/>
+          <w:color w:val="000000"/>
+          <w:sz w:val="22"/>
+          <w:szCs w:val="22"/>
+        </w:rPr>
+        <w:t xml:space="preserve"> .</w:t>
+      </w:r>
+      <w:proofErr w:type="spellStart"/>
+      <w:r>
+        <w:rPr>
+          <w:rFonts w:eastAsia="Times New Roman" w:cs="Arial"/>
+          <w:color w:val="000000"/>
+          <w:sz w:val="22"/>
+          <w:szCs w:val="22"/>
+        </w:rPr>
+        <w:t>js</w:t>
+      </w:r>
+      <w:proofErr w:type="spellEnd"/>
+      <w:r>
+        <w:rPr>
+          <w:rFonts w:eastAsia="Times New Roman" w:cs="Arial"/>
+          <w:color w:val="000000"/>
+          <w:sz w:val="22"/>
+          <w:szCs w:val="22"/>
+        </w:rPr>
+        <w:t xml:space="preserve"> file </w:t>
+      </w:r>
+      <w:r>
+        <w:rPr>
+          <w:rFonts w:eastAsia="Times New Roman" w:cs="Arial"/>
+          <w:color w:val="000000"/>
+          <w:sz w:val="22"/>
+          <w:szCs w:val="22"/>
+        </w:rPr>
+        <w:t>you created for lab 2 that has a function for</w:t>
+      </w:r>
+      <w:r>
+        <w:rPr>
+          <w:rFonts w:eastAsia="Times New Roman" w:cs="Arial"/>
+          <w:color w:val="000000"/>
+          <w:sz w:val="22"/>
+          <w:szCs w:val="22"/>
+        </w:rPr>
+        <w:t xml:space="preserve"> calculating averages in it.</w:t>
+      </w:r>
+      <w:r>
+        <w:rPr>
+          <w:rFonts w:eastAsia="Times New Roman" w:cs="Arial"/>
+          <w:color w:val="000000"/>
+          <w:sz w:val="22"/>
+          <w:szCs w:val="22"/>
+        </w:rPr>
+        <w:t xml:space="preserve"> </w:t>
+      </w:r>
+      <w:r>
+        <w:rPr>
+          <w:rFonts w:eastAsia="Times New Roman" w:cs="Arial"/>
+          <w:color w:val="000000"/>
+          <w:sz w:val="22"/>
+          <w:szCs w:val="22"/>
+        </w:rPr>
+        <w:t xml:space="preserve">You’ll need an event handler </w:t>
+      </w:r>
+      <w:r>
+        <w:rPr>
+          <w:rFonts w:eastAsia="Times New Roman" w:cs="Arial"/>
+          <w:color w:val="000000"/>
+          <w:sz w:val="22"/>
+          <w:szCs w:val="22"/>
+        </w:rPr>
+        <w:t>for the button’s onclick event.</w:t>
       </w:r>
     </w:p>
     <w:p>
       <w:pPr>
+        <w:shd w:val="clear" w:color="auto" w:fill="FFFFFF"/>
+        <w:spacing w:before="100" w:beforeAutospacing="1" w:after="100" w:afterAutospacing="1"/>
+        <w:ind w:left="720" w:right="720"/>
+        <w:contextualSpacing/>
+        <w:rPr>
+          <w:rFonts w:eastAsia="Times New Roman" w:cs="Arial"/>
+          <w:color w:val="000000"/>
+          <w:sz w:val="22"/>
+          <w:szCs w:val="22"/>
+        </w:rPr>
+      </w:pPr>
+    </w:p>
+    <w:p>
+      <w:pPr>
+        <w:rPr>
+          <w:rFonts w:asciiTheme="majorHAnsi" w:eastAsia="Times New Roman" w:hAnsiTheme="majorHAnsi" w:cs="Arial"/>
+          <w:color w:val="000000"/>
+          <w:u w:val="single"/>
+        </w:rPr>
+      </w:pPr>
+      <w:r>
+        <w:rPr>
+          <w:rFonts w:asciiTheme="majorHAnsi" w:eastAsia="Times New Roman" w:hAnsiTheme="majorHAnsi" w:cs="Arial"/>
+          <w:color w:val="000000"/>
+          <w:u w:val="single"/>
+        </w:rPr>
+        <w:br w:type="page"/>
+      </w:r>
+    </w:p>
+    <w:p>
+      <w:pPr>
+        <w:shd w:val="clear" w:color="auto" w:fill="FFFFFF"/>
+        <w:spacing w:before="100" w:beforeAutospacing="1" w:after="100" w:afterAutospacing="1"/>
+        <w:ind w:right="720"/>
+        <w:rPr>
+          <w:rFonts w:asciiTheme="majorHAnsi" w:eastAsia="Times New Roman" w:hAnsiTheme="majorHAnsi" w:cs="Arial"/>
+          <w:color w:val="000000"/>
+          <w:u w:val="single"/>
+        </w:rPr>
+      </w:pPr>
+      <w:r>
+        <w:rPr>
+          <w:rFonts w:asciiTheme="majorHAnsi" w:eastAsia="Times New Roman" w:hAnsiTheme="majorHAnsi" w:cs="Arial"/>
+          <w:color w:val="000000"/>
+          <w:u w:val="single"/>
+        </w:rPr>
+        <w:lastRenderedPageBreak/>
+        <w:t>A multiple-choice quiz web page</w:t>
+      </w:r>
+    </w:p>
+    <w:p>
+      <w:pPr>
         <w:numPr>
           <w:ilvl w:val="0"/>
-          <w:numId w:val="34"/>
+          <w:numId w:val="38"/>
         </w:numPr>
         <w:shd w:val="clear" w:color="auto" w:fill="FFFFFF"/>
         <w:spacing w:before="100" w:beforeAutospacing="1" w:after="100" w:afterAutospacing="1"/>
@@ -437,9 +841,8 @@
           <w:sz w:val="22"/>
           <w:szCs w:val="22"/>
         </w:rPr>
-        <w:t xml:space="preserve">Create a web page and add code to the head element so that this page can use your </w:t>
-      </w:r>
-      <w:proofErr w:type="spellStart"/>
+        <w:t xml:space="preserve">Modify the </w:t>
+      </w:r>
       <w:r>
         <w:rPr>
           <w:rFonts w:eastAsia="Times New Roman" w:cs="Arial"/>
@@ -447,9 +850,8 @@
           <w:sz w:val="22"/>
           <w:szCs w:val="22"/>
         </w:rPr>
-        <w:t>js</w:t>
-      </w:r>
-      <w:proofErr w:type="spellEnd"/>
+        <w:t xml:space="preserve">web page </w:t>
+      </w:r>
       <w:r>
         <w:rPr>
           <w:rFonts w:eastAsia="Times New Roman" w:cs="Arial"/>
@@ -457,14 +859,86 @@
           <w:sz w:val="22"/>
           <w:szCs w:val="22"/>
         </w:rPr>
-        <w:t xml:space="preserve"> file.</w:t>
+        <w:t>from lab 2 so that it h</w:t>
+      </w:r>
+      <w:r>
+        <w:rPr>
+          <w:rFonts w:eastAsia="Times New Roman" w:cs="Arial"/>
+          <w:color w:val="000000"/>
+          <w:sz w:val="22"/>
+          <w:szCs w:val="22"/>
+        </w:rPr>
+        <w:t xml:space="preserve">as </w:t>
+      </w:r>
+      <w:r>
+        <w:rPr>
+          <w:rFonts w:eastAsia="Times New Roman" w:cs="Arial"/>
+          <w:color w:val="000000"/>
+          <w:sz w:val="22"/>
+          <w:szCs w:val="22"/>
+        </w:rPr>
+        <w:t xml:space="preserve">an </w:t>
+      </w:r>
+      <w:r>
+        <w:rPr>
+          <w:rFonts w:eastAsia="Times New Roman" w:cs="Arial"/>
+          <w:color w:val="000000"/>
+          <w:sz w:val="22"/>
+          <w:szCs w:val="22"/>
+        </w:rPr>
+        <w:t xml:space="preserve">input </w:t>
+      </w:r>
+      <w:r>
+        <w:rPr>
+          <w:rFonts w:eastAsia="Times New Roman" w:cs="Arial"/>
+          <w:color w:val="000000"/>
+          <w:sz w:val="22"/>
+          <w:szCs w:val="22"/>
+        </w:rPr>
+        <w:t>element</w:t>
+      </w:r>
+      <w:r>
+        <w:rPr>
+          <w:rFonts w:eastAsia="Times New Roman" w:cs="Arial"/>
+          <w:color w:val="000000"/>
+          <w:sz w:val="22"/>
+          <w:szCs w:val="22"/>
+        </w:rPr>
+        <w:t xml:space="preserve"> and a button for </w:t>
+      </w:r>
+      <w:r>
+        <w:rPr>
+          <w:rFonts w:eastAsia="Times New Roman" w:cs="Arial"/>
+          <w:color w:val="000000"/>
+          <w:sz w:val="22"/>
+          <w:szCs w:val="22"/>
+        </w:rPr>
+        <w:t>the answer to each quiz question</w:t>
+      </w:r>
+      <w:r>
+        <w:rPr>
+          <w:rFonts w:eastAsia="Times New Roman" w:cs="Arial"/>
+          <w:color w:val="000000"/>
+          <w:sz w:val="22"/>
+          <w:szCs w:val="22"/>
+        </w:rPr>
+        <w:t>.</w:t>
+      </w:r>
+      <w:r>
+        <w:rPr>
+          <w:rFonts w:eastAsia="Times New Roman" w:cs="Arial"/>
+          <w:color w:val="000000"/>
+          <w:sz w:val="22"/>
+          <w:szCs w:val="22"/>
+        </w:rPr>
+        <w:t xml:space="preserve"> </w:t>
       </w:r>
     </w:p>
     <w:p>
       <w:pPr>
         <w:numPr>
           <w:ilvl w:val="0"/>
-          <w:numId w:val="34"/>
+          <w:numId w:val="38"/>
         </w:numPr>
         <w:shd w:val="clear" w:color="auto" w:fill="FFFFFF"/>
         <w:spacing w:before="100" w:beforeAutospacing="1" w:after="100" w:afterAutospacing="1"/>
@@ -473,8 +947,6 @@
         <w:rPr>
           <w:rFonts w:eastAsia="Times New Roman" w:cs="Arial"/>
           <w:color w:val="000000"/>
-          <w:sz w:val="22"/>
-          <w:szCs w:val="22"/>
         </w:rPr>
       </w:pPr>
       <w:r>
@@ -484,657 +956,383 @@
           <w:sz w:val="22"/>
           <w:szCs w:val="22"/>
         </w:rPr>
-        <w:t>Add HTML code to the web page to:</w:t>
+        <w:t>You can use the .</w:t>
+      </w:r>
+      <w:proofErr w:type="spellStart"/>
+      <w:r>
+        <w:rPr>
+          <w:rFonts w:eastAsia="Times New Roman" w:cs="Arial"/>
+          <w:color w:val="000000"/>
+          <w:sz w:val="22"/>
+          <w:szCs w:val="22"/>
+        </w:rPr>
+        <w:t>js</w:t>
+      </w:r>
+      <w:proofErr w:type="spellEnd"/>
+      <w:r>
+        <w:rPr>
+          <w:rFonts w:eastAsia="Times New Roman" w:cs="Arial"/>
+          <w:color w:val="000000"/>
+          <w:sz w:val="22"/>
+          <w:szCs w:val="22"/>
+        </w:rPr>
+        <w:t xml:space="preserve"> file you created for lab 2</w:t>
+      </w:r>
+      <w:r>
+        <w:rPr>
+          <w:rFonts w:eastAsia="Times New Roman" w:cs="Arial"/>
+          <w:color w:val="000000"/>
+          <w:sz w:val="22"/>
+          <w:szCs w:val="22"/>
+        </w:rPr>
+        <w:t xml:space="preserve"> for checking the answers. </w:t>
       </w:r>
     </w:p>
     <w:p>
       <w:pPr>
+        <w:shd w:val="clear" w:color="auto" w:fill="FFFFFF"/>
+        <w:spacing w:before="100" w:beforeAutospacing="1" w:after="100" w:afterAutospacing="1"/>
+        <w:ind w:right="720"/>
+        <w:contextualSpacing/>
+        <w:rPr>
+          <w:rFonts w:eastAsia="Times New Roman" w:cs="Arial"/>
+          <w:color w:val="000000"/>
+        </w:rPr>
+      </w:pPr>
+    </w:p>
+    <w:p>
+      <w:pPr>
+        <w:shd w:val="clear" w:color="auto" w:fill="FFFFFF"/>
+        <w:spacing w:before="100" w:beforeAutospacing="1" w:after="100" w:afterAutospacing="1"/>
+        <w:ind w:left="360" w:right="720"/>
+        <w:contextualSpacing/>
+        <w:rPr>
+          <w:rFonts w:eastAsia="Times New Roman" w:cs="Arial"/>
+          <w:i/>
+          <w:color w:val="000000"/>
+        </w:rPr>
+      </w:pPr>
+      <w:r>
+        <w:rPr>
+          <w:rFonts w:eastAsia="Times New Roman" w:cs="Arial"/>
+          <w:i/>
+          <w:color w:val="000000"/>
+        </w:rPr>
+        <w:t>Implementation:</w:t>
+      </w:r>
+    </w:p>
+    <w:p>
+      <w:pPr>
+        <w:pStyle w:val="ListParagraph"/>
         <w:numPr>
-          <w:ilvl w:val="1"/>
-          <w:numId w:val="34"/>
+          <w:ilvl w:val="0"/>
+          <w:numId w:val="39"/>
         </w:numPr>
         <w:shd w:val="clear" w:color="auto" w:fill="FFFFFF"/>
         <w:spacing w:before="100" w:beforeAutospacing="1" w:after="100" w:afterAutospacing="1"/>
         <w:ind w:right="720"/>
-        <w:contextualSpacing/>
         <w:rPr>
           <w:rFonts w:eastAsia="Times New Roman" w:cs="Arial"/>
           <w:color w:val="000000"/>
-          <w:sz w:val="22"/>
-          <w:szCs w:val="22"/>
         </w:rPr>
       </w:pPr>
       <w:r>
         <w:rPr>
           <w:rFonts w:eastAsia="Times New Roman" w:cs="Arial"/>
           <w:color w:val="000000"/>
-          <w:sz w:val="22"/>
-          <w:szCs w:val="22"/>
-        </w:rPr>
-        <w:t>Give the page a title and a heading.</w:t>
+        </w:rPr>
+        <w:t>When you can, u</w:t>
+      </w:r>
+      <w:r>
+        <w:rPr>
+          <w:rFonts w:eastAsia="Times New Roman" w:cs="Arial"/>
+          <w:color w:val="000000"/>
+        </w:rPr>
+        <w:t xml:space="preserve">se combinations of </w:t>
+      </w:r>
+      <w:r>
+        <w:rPr>
+          <w:rFonts w:eastAsia="Times New Roman" w:cs="Arial"/>
+          <w:color w:val="000000"/>
+        </w:rPr>
+        <w:t xml:space="preserve">selectors with </w:t>
+      </w:r>
+      <w:proofErr w:type="spellStart"/>
+      <w:r>
+        <w:rPr>
+          <w:rFonts w:eastAsia="Times New Roman" w:cs="Arial"/>
+          <w:i/>
+          <w:color w:val="000000"/>
+        </w:rPr>
+        <w:t>querySelector</w:t>
+      </w:r>
+      <w:proofErr w:type="spellEnd"/>
+      <w:r>
+        <w:rPr>
+          <w:rFonts w:eastAsia="Times New Roman" w:cs="Arial"/>
+          <w:color w:val="000000"/>
+        </w:rPr>
+        <w:t xml:space="preserve"> instead of id attributes to simplify the code.</w:t>
       </w:r>
     </w:p>
     <w:p>
       <w:pPr>
+        <w:pStyle w:val="ListParagraph"/>
         <w:numPr>
-          <w:ilvl w:val="1"/>
-          <w:numId w:val="34"/>
+          <w:ilvl w:val="0"/>
+          <w:numId w:val="39"/>
         </w:numPr>
         <w:shd w:val="clear" w:color="auto" w:fill="FFFFFF"/>
         <w:spacing w:before="100" w:beforeAutospacing="1" w:after="100" w:afterAutospacing="1"/>
         <w:ind w:right="720"/>
-        <w:contextualSpacing/>
         <w:rPr>
           <w:rFonts w:eastAsia="Times New Roman" w:cs="Arial"/>
           <w:color w:val="000000"/>
-          <w:sz w:val="22"/>
-          <w:szCs w:val="22"/>
         </w:rPr>
       </w:pPr>
       <w:r>
         <w:rPr>
           <w:rFonts w:eastAsia="Times New Roman" w:cs="Arial"/>
           <w:color w:val="000000"/>
-          <w:sz w:val="22"/>
-          <w:szCs w:val="22"/>
-        </w:rPr>
-        <w:t>Provide some brief instructions to the user.</w:t>
+        </w:rPr>
+        <w:t>Use constants for any repeated numbers or strings</w:t>
+      </w:r>
+      <w:r>
+        <w:rPr>
+          <w:rFonts w:eastAsia="Times New Roman" w:cs="Arial"/>
+          <w:color w:val="000000"/>
+        </w:rPr>
+        <w:t>.</w:t>
       </w:r>
     </w:p>
     <w:p>
       <w:pPr>
+        <w:pStyle w:val="ListParagraph"/>
         <w:numPr>
-          <w:ilvl w:val="1"/>
-          <w:numId w:val="34"/>
+          <w:ilvl w:val="0"/>
+          <w:numId w:val="39"/>
         </w:numPr>
         <w:shd w:val="clear" w:color="auto" w:fill="FFFFFF"/>
         <w:spacing w:before="100" w:beforeAutospacing="1" w:after="100" w:afterAutospacing="1"/>
         <w:ind w:right="720"/>
-        <w:contextualSpacing/>
         <w:rPr>
           <w:rFonts w:eastAsia="Times New Roman" w:cs="Arial"/>
           <w:color w:val="000000"/>
-          <w:sz w:val="22"/>
-          <w:szCs w:val="22"/>
         </w:rPr>
       </w:pPr>
       <w:r>
         <w:rPr>
           <w:rFonts w:eastAsia="Times New Roman" w:cs="Arial"/>
           <w:color w:val="000000"/>
-          <w:sz w:val="22"/>
-          <w:szCs w:val="22"/>
-        </w:rPr>
-        <w:t>Get four values to be averaged using JavaScript prompts.</w:t>
+        </w:rPr>
+        <w:t>Avoid repeated blocks of the same code—use functions instead.</w:t>
       </w:r>
     </w:p>
     <w:p>
       <w:pPr>
+        <w:pStyle w:val="ListParagraph"/>
         <w:numPr>
-          <w:ilvl w:val="1"/>
-          <w:numId w:val="34"/>
+          <w:ilvl w:val="0"/>
+          <w:numId w:val="39"/>
         </w:numPr>
         <w:shd w:val="clear" w:color="auto" w:fill="FFFFFF"/>
         <w:spacing w:before="100" w:beforeAutospacing="1" w:after="100" w:afterAutospacing="1"/>
         <w:ind w:right="720"/>
-        <w:contextualSpacing/>
         <w:rPr>
           <w:rFonts w:eastAsia="Times New Roman" w:cs="Arial"/>
           <w:color w:val="000000"/>
-          <w:sz w:val="22"/>
-          <w:szCs w:val="22"/>
         </w:rPr>
       </w:pPr>
       <w:r>
         <w:rPr>
           <w:rFonts w:eastAsia="Times New Roman" w:cs="Arial"/>
           <w:color w:val="000000"/>
-          <w:sz w:val="22"/>
-          <w:szCs w:val="22"/>
-        </w:rPr>
-        <w:t>Call the function to calculate the average and display the average on the web page.</w:t>
+        </w:rPr>
+        <w:t xml:space="preserve">Look at the example: </w:t>
+      </w:r>
+      <w:hyperlink r:id="rId12" w:history="1">
+        <w:r>
+          <w:rPr>
+            <w:rStyle w:val="Hyperlink"/>
+            <w:rFonts w:eastAsia="Times New Roman" w:cstheme="majorHAnsi"/>
+            <w:sz w:val="22"/>
+            <w:szCs w:val="22"/>
+          </w:rPr>
+          <w:t xml:space="preserve">Math Quiz – </w:t>
+        </w:r>
+        <w:r>
+          <w:rPr>
+            <w:rStyle w:val="Hyperlink"/>
+            <w:rFonts w:eastAsia="Times New Roman" w:cstheme="majorHAnsi"/>
+            <w:sz w:val="22"/>
+            <w:szCs w:val="22"/>
+          </w:rPr>
+          <w:t>simple</w:t>
+        </w:r>
+        <w:r>
+          <w:rPr>
+            <w:rStyle w:val="Hyperlink"/>
+            <w:rFonts w:eastAsia="Times New Roman" w:cstheme="majorHAnsi"/>
+            <w:sz w:val="22"/>
+            <w:szCs w:val="22"/>
+          </w:rPr>
+          <w:t xml:space="preserve"> </w:t>
+        </w:r>
+        <w:r>
+          <w:rPr>
+            <w:rStyle w:val="Hyperlink"/>
+            <w:rFonts w:eastAsia="Times New Roman" w:cstheme="majorHAnsi"/>
+            <w:sz w:val="22"/>
+            <w:szCs w:val="22"/>
+          </w:rPr>
+          <w:t>version</w:t>
+        </w:r>
+      </w:hyperlink>
+      <w:r>
+        <w:rPr>
+          <w:rFonts w:eastAsia="Times New Roman" w:cstheme="majorHAnsi"/>
+          <w:color w:val="000000"/>
+          <w:sz w:val="22"/>
+          <w:szCs w:val="22"/>
+        </w:rPr>
+        <w:t xml:space="preserve"> to see one way of implementing a quiz. This example is ok, but it gets user input using a separate event handler for each button and it has six blocks of code that are very similar—almost repeated code. Can you improve on this?</w:t>
       </w:r>
     </w:p>
     <w:p>
       <w:pPr>
         <w:shd w:val="clear" w:color="auto" w:fill="FFFFFF"/>
-        <w:spacing w:before="120" w:after="120"/>
-        <w:ind w:right="720"/>
-        <w:rPr>
-          <w:rFonts w:asciiTheme="majorHAnsi" w:hAnsiTheme="majorHAnsi"/>
+        <w:spacing w:before="100" w:beforeAutospacing="1" w:after="100" w:afterAutospacing="1"/>
+        <w:ind w:left="360" w:right="720"/>
+        <w:contextualSpacing/>
+        <w:rPr>
+          <w:rFonts w:asciiTheme="majorHAnsi" w:eastAsia="Times New Roman" w:hAnsiTheme="majorHAnsi" w:cstheme="majorHAnsi"/>
           <w:i/>
-          <w:szCs w:val="28"/>
-        </w:rPr>
-      </w:pPr>
-      <w:r>
-        <w:rPr>
-          <w:rFonts w:asciiTheme="majorHAnsi" w:hAnsiTheme="majorHAnsi"/>
+          <w:color w:val="000000"/>
+        </w:rPr>
+      </w:pPr>
+      <w:r>
+        <w:rPr>
+          <w:rFonts w:asciiTheme="majorHAnsi" w:eastAsia="Times New Roman" w:hAnsiTheme="majorHAnsi" w:cstheme="majorHAnsi"/>
           <w:i/>
-          <w:szCs w:val="28"/>
-        </w:rPr>
-        <w:t>Implementation notes:</w:t>
+          <w:color w:val="000000"/>
+        </w:rPr>
+        <w:t>Challenge</w:t>
+      </w:r>
+      <w:r>
+        <w:rPr>
+          <w:rFonts w:asciiTheme="majorHAnsi" w:eastAsia="Times New Roman" w:hAnsiTheme="majorHAnsi" w:cstheme="majorHAnsi"/>
+          <w:i/>
+          <w:color w:val="000000"/>
+        </w:rPr>
+        <w:t>:</w:t>
       </w:r>
     </w:p>
     <w:p>
       <w:pPr>
-        <w:numPr>
-          <w:ilvl w:val="0"/>
-          <w:numId w:val="15"/>
-        </w:numPr>
         <w:shd w:val="clear" w:color="auto" w:fill="FFFFFF"/>
-        <w:spacing w:before="120" w:after="120"/>
-        <w:ind w:right="720"/>
+        <w:spacing w:before="100" w:beforeAutospacing="1" w:after="100" w:afterAutospacing="1"/>
+        <w:ind w:left="360" w:right="720"/>
         <w:contextualSpacing/>
         <w:rPr>
-          <w:sz w:val="22"/>
-          <w:szCs w:val="22"/>
-        </w:rPr>
-      </w:pPr>
-      <w:r>
-        <w:rPr>
-          <w:sz w:val="22"/>
-          <w:szCs w:val="22"/>
-        </w:rPr>
-        <w:t>Use prompts to get the user’s input.</w:t>
+          <w:rFonts w:eastAsia="Times New Roman" w:cstheme="majorHAnsi"/>
+          <w:color w:val="000000"/>
+          <w:sz w:val="22"/>
+          <w:szCs w:val="22"/>
+        </w:rPr>
+      </w:pPr>
+      <w:r>
+        <w:rPr>
+          <w:rFonts w:eastAsia="Times New Roman" w:cstheme="majorHAnsi"/>
+          <w:color w:val="000000"/>
+          <w:sz w:val="22"/>
+          <w:szCs w:val="22"/>
+        </w:rPr>
+        <w:t xml:space="preserve">See if you can write </w:t>
+      </w:r>
+      <w:r>
+        <w:rPr>
+          <w:rFonts w:eastAsia="Times New Roman" w:cstheme="majorHAnsi"/>
+          <w:color w:val="000000"/>
+          <w:sz w:val="22"/>
+          <w:szCs w:val="22"/>
+        </w:rPr>
+        <w:t xml:space="preserve">one event handler that works for all the buttons. Look at </w:t>
+      </w:r>
+      <w:r>
+        <w:rPr>
+          <w:rFonts w:eastAsia="Times New Roman" w:cstheme="majorHAnsi"/>
+          <w:color w:val="000000"/>
+          <w:sz w:val="22"/>
+          <w:szCs w:val="22"/>
+        </w:rPr>
+        <w:t>the</w:t>
+      </w:r>
+      <w:r>
+        <w:rPr>
+          <w:rFonts w:eastAsia="Times New Roman" w:cstheme="majorHAnsi"/>
+          <w:color w:val="000000"/>
+          <w:sz w:val="22"/>
+          <w:szCs w:val="22"/>
+        </w:rPr>
+        <w:t xml:space="preserve"> example: </w:t>
+      </w:r>
+      <w:hyperlink r:id="rId13" w:history="1">
+        <w:r>
+          <w:rPr>
+            <w:rStyle w:val="Hyperlink"/>
+            <w:rFonts w:eastAsia="Times New Roman" w:cstheme="majorHAnsi"/>
+            <w:sz w:val="22"/>
+            <w:szCs w:val="22"/>
+          </w:rPr>
+          <w:t>Math Quiz – advanced version</w:t>
+        </w:r>
+      </w:hyperlink>
+      <w:r>
+        <w:rPr>
+          <w:rFonts w:eastAsia="Times New Roman" w:cstheme="majorHAnsi"/>
+          <w:color w:val="000000"/>
+          <w:sz w:val="22"/>
+          <w:szCs w:val="22"/>
+        </w:rPr>
+        <w:t>.</w:t>
+      </w:r>
+      <w:r>
+        <w:rPr>
+          <w:rFonts w:eastAsia="Times New Roman" w:cstheme="majorHAnsi"/>
+          <w:color w:val="000000"/>
+          <w:sz w:val="22"/>
+          <w:szCs w:val="22"/>
+        </w:rPr>
+        <w:t xml:space="preserve"> This example uses just one event handler and </w:t>
+      </w:r>
+      <w:bookmarkStart w:id="0" w:name="_GoBack"/>
+      <w:bookmarkEnd w:id="0"/>
+      <w:r>
+        <w:rPr>
+          <w:rFonts w:eastAsia="Times New Roman" w:cstheme="majorHAnsi"/>
+          <w:color w:val="000000"/>
+          <w:sz w:val="22"/>
+          <w:szCs w:val="22"/>
+        </w:rPr>
+        <w:t>reduces the repeated blocks of similar code by using an array of objects to hold quiz information.</w:t>
       </w:r>
     </w:p>
     <w:p>
       <w:pPr>
-        <w:numPr>
-          <w:ilvl w:val="0"/>
-          <w:numId w:val="15"/>
-        </w:numPr>
         <w:shd w:val="clear" w:color="auto" w:fill="FFFFFF"/>
-        <w:spacing w:before="120" w:after="120"/>
-        <w:ind w:right="720"/>
+        <w:spacing w:before="100" w:beforeAutospacing="1" w:after="100" w:afterAutospacing="1"/>
+        <w:ind w:left="360" w:right="720"/>
         <w:contextualSpacing/>
         <w:rPr>
-          <w:sz w:val="22"/>
-          <w:szCs w:val="22"/>
-        </w:rPr>
-      </w:pPr>
-      <w:r>
-        <w:rPr>
-          <w:rFonts w:eastAsia="Times New Roman" w:cs="Arial"/>
-          <w:color w:val="000000"/>
-          <w:sz w:val="22"/>
-          <w:szCs w:val="22"/>
-        </w:rPr>
-        <w:t xml:space="preserve">Use </w:t>
-      </w:r>
-      <w:proofErr w:type="spellStart"/>
-      <w:proofErr w:type="gramStart"/>
-      <w:r>
-        <w:rPr>
-          <w:rFonts w:ascii="Courier" w:eastAsia="Times New Roman" w:hAnsi="Courier" w:cs="Arial"/>
-          <w:color w:val="000000"/>
-          <w:sz w:val="22"/>
-          <w:szCs w:val="22"/>
-        </w:rPr>
-        <w:t>parseFloat</w:t>
-      </w:r>
-      <w:proofErr w:type="spellEnd"/>
-      <w:r>
-        <w:rPr>
-          <w:rFonts w:ascii="Courier" w:eastAsia="Times New Roman" w:hAnsi="Courier" w:cs="Arial"/>
-          <w:color w:val="000000"/>
-          <w:sz w:val="22"/>
-          <w:szCs w:val="22"/>
-        </w:rPr>
-        <w:t>(</w:t>
-      </w:r>
-      <w:proofErr w:type="gramEnd"/>
-      <w:r>
-        <w:rPr>
-          <w:rFonts w:ascii="Courier" w:eastAsia="Times New Roman" w:hAnsi="Courier" w:cs="Arial"/>
-          <w:color w:val="000000"/>
-          <w:sz w:val="22"/>
-          <w:szCs w:val="22"/>
-        </w:rPr>
-        <w:t>)</w:t>
-      </w:r>
-      <w:r>
-        <w:rPr>
-          <w:rFonts w:eastAsia="Times New Roman" w:cs="Arial"/>
-          <w:color w:val="000000"/>
-          <w:sz w:val="22"/>
-          <w:szCs w:val="22"/>
-        </w:rPr>
-        <w:t xml:space="preserve"> to convert the values from the prompts to numbers.</w:t>
-      </w:r>
+          <w:rFonts w:eastAsia="Times New Roman" w:cstheme="majorHAnsi"/>
+          <w:color w:val="000000"/>
+          <w:sz w:val="22"/>
+          <w:szCs w:val="22"/>
+        </w:rPr>
+      </w:pPr>
     </w:p>
     <w:p>
       <w:pPr>
-        <w:numPr>
-          <w:ilvl w:val="0"/>
-          <w:numId w:val="15"/>
-        </w:numPr>
-        <w:shd w:val="clear" w:color="auto" w:fill="FFFFFF"/>
-        <w:spacing w:before="120" w:after="120"/>
-        <w:ind w:right="720"/>
-        <w:contextualSpacing/>
-        <w:rPr>
-          <w:sz w:val="22"/>
-          <w:szCs w:val="22"/>
-        </w:rPr>
-      </w:pPr>
-      <w:r>
-        <w:rPr>
-          <w:sz w:val="22"/>
-          <w:szCs w:val="22"/>
-        </w:rPr>
-        <w:t xml:space="preserve">Use </w:t>
-      </w:r>
-      <w:proofErr w:type="spellStart"/>
-      <w:r>
-        <w:rPr>
-          <w:rFonts w:ascii="Courier" w:hAnsi="Courier"/>
-          <w:sz w:val="22"/>
-          <w:szCs w:val="22"/>
-        </w:rPr>
-        <w:t>getElementById</w:t>
-      </w:r>
-      <w:proofErr w:type="spellEnd"/>
-      <w:r>
-        <w:rPr>
-          <w:sz w:val="22"/>
-          <w:szCs w:val="22"/>
-        </w:rPr>
-        <w:t xml:space="preserve"> and </w:t>
-      </w:r>
-      <w:proofErr w:type="spellStart"/>
-      <w:r>
-        <w:rPr>
-          <w:rFonts w:ascii="Courier" w:hAnsi="Courier"/>
-          <w:sz w:val="22"/>
-          <w:szCs w:val="22"/>
-        </w:rPr>
-        <w:t>innerHTML</w:t>
-      </w:r>
-      <w:proofErr w:type="spellEnd"/>
-      <w:r>
-        <w:rPr>
-          <w:sz w:val="22"/>
-          <w:szCs w:val="22"/>
-        </w:rPr>
-        <w:t xml:space="preserve"> to show the result on the web page.</w:t>
-      </w:r>
-    </w:p>
-    <w:p>
-      <w:pPr>
-        <w:shd w:val="clear" w:color="auto" w:fill="FFFFFF"/>
-        <w:spacing w:before="120" w:after="120"/>
-        <w:ind w:left="720" w:right="720"/>
-        <w:contextualSpacing/>
-        <w:rPr>
-          <w:szCs w:val="28"/>
-        </w:rPr>
-      </w:pPr>
-    </w:p>
-    <w:p>
-      <w:pPr>
-        <w:shd w:val="clear" w:color="auto" w:fill="FFFFFF"/>
-        <w:spacing w:before="100" w:beforeAutospacing="1" w:after="100" w:afterAutospacing="1"/>
-        <w:ind w:right="720"/>
-        <w:rPr>
-          <w:rFonts w:asciiTheme="majorHAnsi" w:eastAsia="Times New Roman" w:hAnsiTheme="majorHAnsi" w:cs="Arial"/>
-          <w:color w:val="000000"/>
-          <w:u w:val="single"/>
-        </w:rPr>
-      </w:pPr>
-      <w:r>
-        <w:rPr>
-          <w:rFonts w:asciiTheme="majorHAnsi" w:eastAsia="Times New Roman" w:hAnsiTheme="majorHAnsi" w:cs="Arial"/>
-          <w:color w:val="000000"/>
-          <w:u w:val="single"/>
-        </w:rPr>
-        <w:t xml:space="preserve"> A multiple-choice quiz web page</w:t>
-      </w:r>
-    </w:p>
-    <w:p>
-      <w:pPr>
-        <w:shd w:val="clear" w:color="auto" w:fill="FFFFFF"/>
-        <w:spacing w:before="100" w:beforeAutospacing="1" w:after="100" w:afterAutospacing="1"/>
-        <w:ind w:right="720"/>
-        <w:rPr>
-          <w:rFonts w:eastAsia="Times New Roman" w:cs="Arial"/>
-          <w:color w:val="000000"/>
-        </w:rPr>
-      </w:pPr>
-      <w:r>
-        <w:rPr>
-          <w:rFonts w:eastAsia="Times New Roman" w:cs="Arial"/>
-          <w:color w:val="000000"/>
-        </w:rPr>
-        <w:lastRenderedPageBreak/>
-        <w:t>Create a web page that presents seven multiple-choice questions on any topic you choose. An example topic might be actors. You could ask questions like, who played the character of ___________ in the movie ____________?</w:t>
-      </w:r>
-    </w:p>
-    <w:p>
-      <w:pPr>
-        <w:shd w:val="clear" w:color="auto" w:fill="FFFFFF"/>
-        <w:spacing w:before="100" w:beforeAutospacing="1" w:after="100" w:afterAutospacing="1"/>
-        <w:ind w:right="720"/>
-        <w:rPr>
-          <w:rFonts w:eastAsia="Times New Roman" w:cs="Arial"/>
-          <w:color w:val="000000"/>
-        </w:rPr>
-      </w:pPr>
-      <w:r>
-        <w:rPr>
-          <w:rFonts w:eastAsia="Times New Roman" w:cs="Arial"/>
-          <w:color w:val="000000"/>
-        </w:rPr>
-        <w:t>Your web page could look something like this after you’ve answered the first question and the second dialog has popped up:</w:t>
-      </w:r>
-    </w:p>
-    <w:p>
-      <w:pPr>
-        <w:shd w:val="clear" w:color="auto" w:fill="FFFFFF"/>
-        <w:spacing w:before="100" w:beforeAutospacing="1" w:after="100" w:afterAutospacing="1"/>
-        <w:ind w:right="720"/>
-        <w:rPr>
-          <w:rFonts w:eastAsia="Times New Roman" w:cs="Arial"/>
-          <w:color w:val="000000"/>
-        </w:rPr>
-      </w:pPr>
-    </w:p>
-    <w:p>
-      <w:pPr>
-        <w:shd w:val="clear" w:color="auto" w:fill="FFFFFF"/>
-        <w:spacing w:before="100" w:beforeAutospacing="1" w:after="100" w:afterAutospacing="1"/>
-        <w:ind w:right="720"/>
-        <w:rPr>
-          <w:rFonts w:eastAsia="Times New Roman" w:cs="Arial"/>
-          <w:color w:val="000000"/>
-        </w:rPr>
-      </w:pPr>
-    </w:p>
-    <w:p>
-      <w:pPr>
-        <w:numPr>
-          <w:ilvl w:val="0"/>
-          <w:numId w:val="35"/>
-        </w:numPr>
-        <w:shd w:val="clear" w:color="auto" w:fill="FFFFFF"/>
-        <w:spacing w:before="100" w:beforeAutospacing="1" w:after="100" w:afterAutospacing="1"/>
-        <w:ind w:right="720"/>
-        <w:contextualSpacing/>
-        <w:rPr>
-          <w:rFonts w:eastAsia="Times New Roman" w:cs="Arial"/>
-          <w:color w:val="000000"/>
-        </w:rPr>
-      </w:pPr>
-      <w:r>
-        <w:rPr>
-          <w:rFonts w:eastAsia="Times New Roman" w:cs="Arial"/>
-          <w:color w:val="000000"/>
-        </w:rPr>
-        <w:t>Create a .</w:t>
-      </w:r>
-      <w:proofErr w:type="spellStart"/>
-      <w:r>
-        <w:rPr>
-          <w:rFonts w:eastAsia="Times New Roman" w:cs="Arial"/>
-          <w:color w:val="000000"/>
-        </w:rPr>
-        <w:t>js</w:t>
-      </w:r>
-      <w:proofErr w:type="spellEnd"/>
-      <w:r>
-        <w:rPr>
-          <w:rFonts w:eastAsia="Times New Roman" w:cs="Arial"/>
-          <w:color w:val="000000"/>
-        </w:rPr>
-        <w:t xml:space="preserve"> file, and in it write a function that:</w:t>
-      </w:r>
-    </w:p>
-    <w:p>
-      <w:pPr>
-        <w:numPr>
-          <w:ilvl w:val="1"/>
-          <w:numId w:val="35"/>
-        </w:numPr>
-        <w:shd w:val="clear" w:color="auto" w:fill="FFFFFF"/>
-        <w:spacing w:before="100" w:beforeAutospacing="1" w:after="100" w:afterAutospacing="1"/>
-        <w:ind w:right="720"/>
-        <w:contextualSpacing/>
-        <w:rPr>
-          <w:rFonts w:eastAsia="Times New Roman" w:cs="Arial"/>
-          <w:color w:val="000000"/>
-        </w:rPr>
-      </w:pPr>
-      <w:r>
-        <w:rPr>
-          <w:rFonts w:eastAsia="Times New Roman" w:cs="Arial"/>
-          <w:color w:val="000000"/>
-        </w:rPr>
-        <w:t xml:space="preserve"> Has two parameters</w:t>
-      </w:r>
-    </w:p>
-    <w:p>
-      <w:pPr>
-        <w:numPr>
-          <w:ilvl w:val="2"/>
-          <w:numId w:val="35"/>
-        </w:numPr>
-        <w:shd w:val="clear" w:color="auto" w:fill="FFFFFF"/>
-        <w:spacing w:before="100" w:beforeAutospacing="1" w:after="100" w:afterAutospacing="1"/>
-        <w:ind w:right="720"/>
-        <w:contextualSpacing/>
-        <w:rPr>
-          <w:rFonts w:eastAsia="Times New Roman" w:cs="Arial"/>
-          <w:color w:val="000000"/>
-        </w:rPr>
-      </w:pPr>
-      <w:r>
-        <w:rPr>
-          <w:rFonts w:eastAsia="Times New Roman" w:cs="Arial"/>
-          <w:color w:val="000000"/>
-        </w:rPr>
-        <w:t>The user’s answer (a, b, or c).</w:t>
-      </w:r>
-    </w:p>
-    <w:p>
-      <w:pPr>
-        <w:numPr>
-          <w:ilvl w:val="2"/>
-          <w:numId w:val="35"/>
-        </w:numPr>
-        <w:shd w:val="clear" w:color="auto" w:fill="FFFFFF"/>
-        <w:spacing w:before="100" w:beforeAutospacing="1" w:after="100" w:afterAutospacing="1"/>
-        <w:ind w:right="720"/>
-        <w:contextualSpacing/>
-        <w:rPr>
-          <w:rFonts w:eastAsia="Times New Roman" w:cs="Arial"/>
-          <w:color w:val="000000"/>
-        </w:rPr>
-      </w:pPr>
-      <w:r>
-        <w:rPr>
-          <w:rFonts w:eastAsia="Times New Roman" w:cs="Arial"/>
-          <w:color w:val="000000"/>
-        </w:rPr>
-        <w:t>The right answer.</w:t>
-      </w:r>
-    </w:p>
-    <w:p>
-      <w:pPr>
-        <w:numPr>
-          <w:ilvl w:val="1"/>
-          <w:numId w:val="35"/>
-        </w:numPr>
-        <w:shd w:val="clear" w:color="auto" w:fill="FFFFFF"/>
-        <w:spacing w:before="100" w:beforeAutospacing="1" w:after="100" w:afterAutospacing="1"/>
-        <w:ind w:right="720"/>
-        <w:contextualSpacing/>
-        <w:rPr>
-          <w:rFonts w:eastAsia="Times New Roman" w:cs="Arial"/>
-          <w:color w:val="000000"/>
-        </w:rPr>
-      </w:pPr>
-      <w:r>
-        <w:rPr>
-          <w:rFonts w:eastAsia="Times New Roman" w:cs="Arial"/>
-          <w:color w:val="000000"/>
-        </w:rPr>
-        <w:t>Checks to see if the answer is right.</w:t>
-      </w:r>
-    </w:p>
-    <w:p>
-      <w:pPr>
-        <w:numPr>
-          <w:ilvl w:val="1"/>
-          <w:numId w:val="35"/>
-        </w:numPr>
-        <w:shd w:val="clear" w:color="auto" w:fill="FFFFFF"/>
-        <w:spacing w:before="100" w:beforeAutospacing="1" w:after="100" w:afterAutospacing="1"/>
-        <w:ind w:right="720"/>
-        <w:contextualSpacing/>
-        <w:rPr>
-          <w:rFonts w:eastAsia="Times New Roman" w:cs="Arial"/>
-          <w:color w:val="000000"/>
-        </w:rPr>
-      </w:pPr>
-      <w:r>
-        <w:rPr>
-          <w:rFonts w:eastAsia="Times New Roman" w:cs="Arial"/>
-          <w:color w:val="000000"/>
-        </w:rPr>
-        <w:t>Returns ether the word “right” or the word “wrong”.</w:t>
-      </w:r>
-    </w:p>
-    <w:p>
-      <w:pPr>
-        <w:numPr>
-          <w:ilvl w:val="0"/>
-          <w:numId w:val="35"/>
-        </w:numPr>
-        <w:shd w:val="clear" w:color="auto" w:fill="FFFFFF"/>
-        <w:spacing w:before="100" w:beforeAutospacing="1" w:after="100" w:afterAutospacing="1"/>
-        <w:ind w:right="720"/>
-        <w:contextualSpacing/>
-        <w:rPr>
-          <w:rFonts w:eastAsia="Times New Roman" w:cs="Arial"/>
-          <w:color w:val="000000"/>
-        </w:rPr>
-      </w:pPr>
-      <w:r>
-        <w:rPr>
-          <w:rFonts w:eastAsia="Times New Roman" w:cs="Arial"/>
-          <w:color w:val="000000"/>
-        </w:rPr>
-        <w:t>Create a web page with seven questions, each with three choices for an answer.</w:t>
-      </w:r>
-    </w:p>
-    <w:p>
-      <w:pPr>
-        <w:numPr>
-          <w:ilvl w:val="0"/>
-          <w:numId w:val="35"/>
-        </w:numPr>
-        <w:shd w:val="clear" w:color="auto" w:fill="FFFFFF"/>
-        <w:spacing w:before="100" w:beforeAutospacing="1" w:after="100" w:afterAutospacing="1"/>
-        <w:ind w:right="720"/>
-        <w:contextualSpacing/>
-        <w:rPr>
-          <w:rFonts w:eastAsia="Times New Roman" w:cs="Arial"/>
-          <w:color w:val="000000"/>
-        </w:rPr>
-      </w:pPr>
-      <w:r>
-        <w:rPr>
-          <w:rFonts w:eastAsia="Times New Roman" w:cs="Arial"/>
-          <w:color w:val="000000"/>
-        </w:rPr>
-        <w:t>Add one or more script elements to the body of the page that:</w:t>
-      </w:r>
-    </w:p>
-    <w:p>
-      <w:pPr>
-        <w:numPr>
-          <w:ilvl w:val="1"/>
-          <w:numId w:val="35"/>
-        </w:numPr>
-        <w:shd w:val="clear" w:color="auto" w:fill="FFFFFF"/>
-        <w:spacing w:before="100" w:beforeAutospacing="1" w:after="100" w:afterAutospacing="1"/>
-        <w:ind w:right="720"/>
-        <w:contextualSpacing/>
-        <w:rPr>
-          <w:rFonts w:eastAsia="Times New Roman" w:cs="Arial"/>
-          <w:color w:val="000000"/>
-        </w:rPr>
-      </w:pPr>
-      <w:r>
-        <w:rPr>
-          <w:rFonts w:eastAsia="Times New Roman" w:cs="Arial"/>
-          <w:color w:val="000000"/>
-        </w:rPr>
-        <w:t xml:space="preserve"> Use JavaScript prompts to ask the user for an answer</w:t>
-      </w:r>
-    </w:p>
-    <w:p>
-      <w:pPr>
-        <w:numPr>
-          <w:ilvl w:val="1"/>
-          <w:numId w:val="35"/>
-        </w:numPr>
-        <w:shd w:val="clear" w:color="auto" w:fill="FFFFFF"/>
-        <w:spacing w:before="100" w:beforeAutospacing="1" w:after="100" w:afterAutospacing="1"/>
-        <w:ind w:right="720"/>
-        <w:contextualSpacing/>
-        <w:rPr>
-          <w:rFonts w:eastAsia="Times New Roman" w:cs="Arial"/>
-          <w:color w:val="000000"/>
-        </w:rPr>
-      </w:pPr>
-      <w:r>
-        <w:rPr>
-          <w:rFonts w:eastAsia="Times New Roman" w:cs="Arial"/>
-          <w:color w:val="000000"/>
-        </w:rPr>
-        <w:t xml:space="preserve"> Calls the function you wrote. </w:t>
-      </w:r>
-    </w:p>
-    <w:p>
-      <w:pPr>
-        <w:numPr>
-          <w:ilvl w:val="1"/>
-          <w:numId w:val="35"/>
-        </w:numPr>
-        <w:shd w:val="clear" w:color="auto" w:fill="FFFFFF"/>
-        <w:spacing w:before="100" w:beforeAutospacing="1" w:after="100" w:afterAutospacing="1"/>
-        <w:ind w:right="720"/>
-        <w:contextualSpacing/>
-        <w:rPr>
-          <w:rFonts w:eastAsia="Times New Roman" w:cs="Arial"/>
-          <w:color w:val="000000"/>
-        </w:rPr>
-      </w:pPr>
-      <w:r>
-        <w:rPr>
-          <w:rFonts w:eastAsia="Times New Roman" w:cs="Arial"/>
-          <w:color w:val="000000"/>
-        </w:rPr>
-        <w:t>Put the right answer, and “right” or “wrong”, in an HTML element under the question on the web page.</w:t>
-      </w:r>
-    </w:p>
-    <w:p>
-      <w:pPr>
-        <w:rPr>
-          <w:szCs w:val="28"/>
-        </w:rPr>
-      </w:pPr>
-      <w:r>
-        <w:rPr>
-          <w:szCs w:val="28"/>
-        </w:rPr>
-        <w:br w:type="page"/>
-      </w:r>
-    </w:p>
-    <w:p>
-      <w:pPr>
-        <w:spacing w:before="120" w:after="120"/>
         <w:rPr>
           <w:rFonts w:asciiTheme="majorHAnsi" w:hAnsiTheme="majorHAnsi" w:cs="Arial"/>
           <w:b/>
@@ -1147,6 +1345,24 @@
           <w:b/>
           <w:bCs/>
         </w:rPr>
+        <w:br w:type="page"/>
+      </w:r>
+    </w:p>
+    <w:p>
+      <w:pPr>
+        <w:spacing w:before="120" w:after="120"/>
+        <w:rPr>
+          <w:rFonts w:asciiTheme="majorHAnsi" w:hAnsiTheme="majorHAnsi" w:cs="Arial"/>
+          <w:b/>
+          <w:bCs/>
+        </w:rPr>
+      </w:pPr>
+      <w:r>
+        <w:rPr>
+          <w:rFonts w:asciiTheme="majorHAnsi" w:hAnsiTheme="majorHAnsi" w:cs="Arial"/>
+          <w:b/>
+          <w:bCs/>
+        </w:rPr>
         <w:lastRenderedPageBreak/>
         <w:t>Submitting your lab work on Moodle</w:t>
       </w:r>
@@ -1155,26 +1371,14 @@
       <w:pPr>
         <w:spacing w:before="120" w:after="120"/>
         <w:rPr>
-          <w:rFonts w:asciiTheme="majorHAnsi" w:hAnsiTheme="majorHAnsi" w:cs="Arial"/>
-        </w:rPr>
-      </w:pPr>
-      <w:r>
-        <w:rPr>
-          <w:rFonts w:asciiTheme="majorHAnsi" w:hAnsiTheme="majorHAnsi" w:cs="Arial"/>
-        </w:rPr>
-        <w:t xml:space="preserve">There is no beta version or code review </w:t>
-      </w:r>
-      <w:r>
-        <w:rPr>
-          <w:rFonts w:asciiTheme="majorHAnsi" w:hAnsiTheme="majorHAnsi" w:cs="Arial"/>
-        </w:rPr>
-        <w:t xml:space="preserve">from a lab partner </w:t>
-      </w:r>
-      <w:r>
-        <w:rPr>
-          <w:rFonts w:asciiTheme="majorHAnsi" w:hAnsiTheme="majorHAnsi" w:cs="Arial"/>
-        </w:rPr>
-        <w:t>required for this lab assignment.</w:t>
+          <w:rFonts w:cs="Arial"/>
+        </w:rPr>
+      </w:pPr>
+      <w:r>
+        <w:rPr>
+          <w:rFonts w:cs="Arial"/>
+        </w:rPr>
+        <w:t>There is no beta version or code review from a lab partner required for this lab assignment.</w:t>
       </w:r>
     </w:p>
     <w:p>
@@ -2160,6 +2364,119 @@
     </w:lvl>
   </w:abstractNum>
   <w:abstractNum w:abstractNumId="5" w15:restartNumberingAfterBreak="0">
+    <w:nsid w:val="06E76F28"/>
+    <w:multiLevelType w:val="hybridMultilevel"/>
+    <w:tmpl w:val="40F69408"/>
+    <w:lvl w:ilvl="0" w:tplc="04090001">
+      <w:start w:val="1"/>
+      <w:numFmt w:val="bullet"/>
+      <w:lvlText w:val=""/>
+      <w:lvlJc w:val="left"/>
+      <w:pPr>
+        <w:ind w:left="720" w:hanging="360"/>
+      </w:pPr>
+      <w:rPr>
+        <w:rFonts w:ascii="Symbol" w:hAnsi="Symbol" w:hint="default"/>
+      </w:rPr>
+    </w:lvl>
+    <w:lvl w:ilvl="1" w:tplc="04090003">
+      <w:start w:val="1"/>
+      <w:numFmt w:val="bullet"/>
+      <w:lvlText w:val="o"/>
+      <w:lvlJc w:val="left"/>
+      <w:pPr>
+        <w:ind w:left="1440" w:hanging="360"/>
+      </w:pPr>
+      <w:rPr>
+        <w:rFonts w:ascii="Courier New" w:hAnsi="Courier New" w:cs="Courier New" w:hint="default"/>
+      </w:rPr>
+    </w:lvl>
+    <w:lvl w:ilvl="2" w:tplc="04090005" w:tentative="1">
+      <w:start w:val="1"/>
+      <w:numFmt w:val="bullet"/>
+      <w:lvlText w:val=""/>
+      <w:lvlJc w:val="left"/>
+      <w:pPr>
+        <w:ind w:left="2160" w:hanging="360"/>
+      </w:pPr>
+      <w:rPr>
+        <w:rFonts w:ascii="Wingdings" w:hAnsi="Wingdings" w:hint="default"/>
+      </w:rPr>
+    </w:lvl>
+    <w:lvl w:ilvl="3" w:tplc="04090001" w:tentative="1">
+      <w:start w:val="1"/>
+      <w:numFmt w:val="bullet"/>
+      <w:lvlText w:val=""/>
+      <w:lvlJc w:val="left"/>
+      <w:pPr>
+        <w:ind w:left="2880" w:hanging="360"/>
+      </w:pPr>
+      <w:rPr>
+        <w:rFonts w:ascii="Symbol" w:hAnsi="Symbol" w:hint="default"/>
+      </w:rPr>
+    </w:lvl>
+    <w:lvl w:ilvl="4" w:tplc="04090003" w:tentative="1">
+      <w:start w:val="1"/>
+      <w:numFmt w:val="bullet"/>
+      <w:lvlText w:val="o"/>
+      <w:lvlJc w:val="left"/>
+      <w:pPr>
+        <w:ind w:left="3600" w:hanging="360"/>
+      </w:pPr>
+      <w:rPr>
+        <w:rFonts w:ascii="Courier New" w:hAnsi="Courier New" w:cs="Courier New" w:hint="default"/>
+      </w:rPr>
+    </w:lvl>
+    <w:lvl w:ilvl="5" w:tplc="04090005" w:tentative="1">
+      <w:start w:val="1"/>
+      <w:numFmt w:val="bullet"/>
+      <w:lvlText w:val=""/>
+      <w:lvlJc w:val="left"/>
+      <w:pPr>
+        <w:ind w:left="4320" w:hanging="360"/>
+      </w:pPr>
+      <w:rPr>
+        <w:rFonts w:ascii="Wingdings" w:hAnsi="Wingdings" w:hint="default"/>
+      </w:rPr>
+    </w:lvl>
+    <w:lvl w:ilvl="6" w:tplc="04090001" w:tentative="1">
+      <w:start w:val="1"/>
+      <w:numFmt w:val="bullet"/>
+      <w:lvlText w:val=""/>
+      <w:lvlJc w:val="left"/>
+      <w:pPr>
+        <w:ind w:left="5040" w:hanging="360"/>
+      </w:pPr>
+      <w:rPr>
+        <w:rFonts w:ascii="Symbol" w:hAnsi="Symbol" w:hint="default"/>
+      </w:rPr>
+    </w:lvl>
+    <w:lvl w:ilvl="7" w:tplc="04090003" w:tentative="1">
+      <w:start w:val="1"/>
+      <w:numFmt w:val="bullet"/>
+      <w:lvlText w:val="o"/>
+      <w:lvlJc w:val="left"/>
+      <w:pPr>
+        <w:ind w:left="5760" w:hanging="360"/>
+      </w:pPr>
+      <w:rPr>
+        <w:rFonts w:ascii="Courier New" w:hAnsi="Courier New" w:cs="Courier New" w:hint="default"/>
+      </w:rPr>
+    </w:lvl>
+    <w:lvl w:ilvl="8" w:tplc="04090005" w:tentative="1">
+      <w:start w:val="1"/>
+      <w:numFmt w:val="bullet"/>
+      <w:lvlText w:val=""/>
+      <w:lvlJc w:val="left"/>
+      <w:pPr>
+        <w:ind w:left="6480" w:hanging="360"/>
+      </w:pPr>
+      <w:rPr>
+        <w:rFonts w:ascii="Wingdings" w:hAnsi="Wingdings" w:hint="default"/>
+      </w:rPr>
+    </w:lvl>
+  </w:abstractNum>
+  <w:abstractNum w:abstractNumId="6" w15:restartNumberingAfterBreak="0">
     <w:nsid w:val="0A5872C9"/>
     <w:multiLevelType w:val="hybridMultilevel"/>
     <w:tmpl w:val="B1662FF4"/>
@@ -2245,7 +2562,7 @@
       </w:pPr>
     </w:lvl>
   </w:abstractNum>
-  <w:abstractNum w:abstractNumId="6" w15:restartNumberingAfterBreak="0">
+  <w:abstractNum w:abstractNumId="7" w15:restartNumberingAfterBreak="0">
     <w:nsid w:val="0E9A4B8D"/>
     <w:multiLevelType w:val="hybridMultilevel"/>
     <w:tmpl w:val="24ECD5D2"/>
@@ -2358,7 +2675,7 @@
       </w:rPr>
     </w:lvl>
   </w:abstractNum>
-  <w:abstractNum w:abstractNumId="7" w15:restartNumberingAfterBreak="0">
+  <w:abstractNum w:abstractNumId="8" w15:restartNumberingAfterBreak="0">
     <w:nsid w:val="10EC6EC5"/>
     <w:multiLevelType w:val="multilevel"/>
     <w:tmpl w:val="898C2C42"/>
@@ -2507,7 +2824,7 @@
       </w:rPr>
     </w:lvl>
   </w:abstractNum>
-  <w:abstractNum w:abstractNumId="8" w15:restartNumberingAfterBreak="0">
+  <w:abstractNum w:abstractNumId="9" w15:restartNumberingAfterBreak="0">
     <w:nsid w:val="12672D84"/>
     <w:multiLevelType w:val="hybridMultilevel"/>
     <w:tmpl w:val="D82CC6F8"/>
@@ -2620,7 +2937,7 @@
       </w:rPr>
     </w:lvl>
   </w:abstractNum>
-  <w:abstractNum w:abstractNumId="9" w15:restartNumberingAfterBreak="0">
+  <w:abstractNum w:abstractNumId="10" w15:restartNumberingAfterBreak="0">
     <w:nsid w:val="127C5FE8"/>
     <w:multiLevelType w:val="hybridMultilevel"/>
     <w:tmpl w:val="188E745C"/>
@@ -2733,7 +3050,7 @@
       </w:rPr>
     </w:lvl>
   </w:abstractNum>
-  <w:abstractNum w:abstractNumId="10" w15:restartNumberingAfterBreak="0">
+  <w:abstractNum w:abstractNumId="11" w15:restartNumberingAfterBreak="0">
     <w:nsid w:val="152B3E94"/>
     <w:multiLevelType w:val="hybridMultilevel"/>
     <w:tmpl w:val="9086FC28"/>
@@ -2822,7 +3139,7 @@
       </w:pPr>
     </w:lvl>
   </w:abstractNum>
-  <w:abstractNum w:abstractNumId="11" w15:restartNumberingAfterBreak="0">
+  <w:abstractNum w:abstractNumId="12" w15:restartNumberingAfterBreak="0">
     <w:nsid w:val="15FB7DD7"/>
     <w:multiLevelType w:val="hybridMultilevel"/>
     <w:tmpl w:val="CFB4B3C8"/>
@@ -2914,7 +3231,7 @@
       </w:pPr>
     </w:lvl>
   </w:abstractNum>
-  <w:abstractNum w:abstractNumId="12" w15:restartNumberingAfterBreak="0">
+  <w:abstractNum w:abstractNumId="13" w15:restartNumberingAfterBreak="0">
     <w:nsid w:val="164B61F4"/>
     <w:multiLevelType w:val="hybridMultilevel"/>
     <w:tmpl w:val="FF8E8386"/>
@@ -3003,7 +3320,7 @@
       </w:pPr>
     </w:lvl>
   </w:abstractNum>
-  <w:abstractNum w:abstractNumId="13" w15:restartNumberingAfterBreak="0">
+  <w:abstractNum w:abstractNumId="14" w15:restartNumberingAfterBreak="0">
     <w:nsid w:val="194409DE"/>
     <w:multiLevelType w:val="multilevel"/>
     <w:tmpl w:val="C0762980"/>
@@ -3152,7 +3469,7 @@
       </w:rPr>
     </w:lvl>
   </w:abstractNum>
-  <w:abstractNum w:abstractNumId="14" w15:restartNumberingAfterBreak="0">
+  <w:abstractNum w:abstractNumId="15" w15:restartNumberingAfterBreak="0">
     <w:nsid w:val="199359E2"/>
     <w:multiLevelType w:val="hybridMultilevel"/>
     <w:tmpl w:val="085E64E6"/>
@@ -3244,7 +3561,7 @@
       </w:pPr>
     </w:lvl>
   </w:abstractNum>
-  <w:abstractNum w:abstractNumId="15" w15:restartNumberingAfterBreak="0">
+  <w:abstractNum w:abstractNumId="16" w15:restartNumberingAfterBreak="0">
     <w:nsid w:val="1E607F74"/>
     <w:multiLevelType w:val="hybridMultilevel"/>
     <w:tmpl w:val="92E8412C"/>
@@ -3357,7 +3674,7 @@
       </w:rPr>
     </w:lvl>
   </w:abstractNum>
-  <w:abstractNum w:abstractNumId="16" w15:restartNumberingAfterBreak="0">
+  <w:abstractNum w:abstractNumId="17" w15:restartNumberingAfterBreak="0">
     <w:nsid w:val="1EB300BF"/>
     <w:multiLevelType w:val="hybridMultilevel"/>
     <w:tmpl w:val="90582842"/>
@@ -3443,7 +3760,7 @@
       </w:pPr>
     </w:lvl>
   </w:abstractNum>
-  <w:abstractNum w:abstractNumId="17" w15:restartNumberingAfterBreak="0">
+  <w:abstractNum w:abstractNumId="18" w15:restartNumberingAfterBreak="0">
     <w:nsid w:val="2C9B7D33"/>
     <w:multiLevelType w:val="multilevel"/>
     <w:tmpl w:val="BA0AC6EC"/>
@@ -3592,7 +3909,7 @@
       </w:rPr>
     </w:lvl>
   </w:abstractNum>
-  <w:abstractNum w:abstractNumId="18" w15:restartNumberingAfterBreak="0">
+  <w:abstractNum w:abstractNumId="19" w15:restartNumberingAfterBreak="0">
     <w:nsid w:val="2CE64070"/>
     <w:multiLevelType w:val="hybridMultilevel"/>
     <w:tmpl w:val="B03A529E"/>
@@ -3678,7 +3995,7 @@
       </w:pPr>
     </w:lvl>
   </w:abstractNum>
-  <w:abstractNum w:abstractNumId="19" w15:restartNumberingAfterBreak="0">
+  <w:abstractNum w:abstractNumId="20" w15:restartNumberingAfterBreak="0">
     <w:nsid w:val="2E744588"/>
     <w:multiLevelType w:val="multilevel"/>
     <w:tmpl w:val="5BECDAA2"/>
@@ -3791,7 +4108,7 @@
       </w:pPr>
     </w:lvl>
   </w:abstractNum>
-  <w:abstractNum w:abstractNumId="20" w15:restartNumberingAfterBreak="0">
+  <w:abstractNum w:abstractNumId="21" w15:restartNumberingAfterBreak="0">
     <w:nsid w:val="3292358B"/>
     <w:multiLevelType w:val="hybridMultilevel"/>
     <w:tmpl w:val="C3B0B866"/>
@@ -3904,7 +4221,96 @@
       </w:rPr>
     </w:lvl>
   </w:abstractNum>
-  <w:abstractNum w:abstractNumId="21" w15:restartNumberingAfterBreak="0">
+  <w:abstractNum w:abstractNumId="22" w15:restartNumberingAfterBreak="0">
+    <w:nsid w:val="36947F68"/>
+    <w:multiLevelType w:val="hybridMultilevel"/>
+    <w:tmpl w:val="E4926B9C"/>
+    <w:lvl w:ilvl="0" w:tplc="D7BCD50A">
+      <w:start w:val="1"/>
+      <w:numFmt w:val="decimal"/>
+      <w:lvlText w:val="%1."/>
+      <w:lvlJc w:val="left"/>
+      <w:pPr>
+        <w:ind w:left="720" w:hanging="360"/>
+      </w:pPr>
+      <w:rPr>
+        <w:b w:val="0"/>
+      </w:rPr>
+    </w:lvl>
+    <w:lvl w:ilvl="1" w:tplc="04090019" w:tentative="1">
+      <w:start w:val="1"/>
+      <w:numFmt w:val="lowerLetter"/>
+      <w:lvlText w:val="%2."/>
+      <w:lvlJc w:val="left"/>
+      <w:pPr>
+        <w:ind w:left="1440" w:hanging="360"/>
+      </w:pPr>
+    </w:lvl>
+    <w:lvl w:ilvl="2" w:tplc="0409001B" w:tentative="1">
+      <w:start w:val="1"/>
+      <w:numFmt w:val="lowerRoman"/>
+      <w:lvlText w:val="%3."/>
+      <w:lvlJc w:val="right"/>
+      <w:pPr>
+        <w:ind w:left="2160" w:hanging="180"/>
+      </w:pPr>
+    </w:lvl>
+    <w:lvl w:ilvl="3" w:tplc="0409000F" w:tentative="1">
+      <w:start w:val="1"/>
+      <w:numFmt w:val="decimal"/>
+      <w:lvlText w:val="%4."/>
+      <w:lvlJc w:val="left"/>
+      <w:pPr>
+        <w:ind w:left="2880" w:hanging="360"/>
+      </w:pPr>
+    </w:lvl>
+    <w:lvl w:ilvl="4" w:tplc="04090019" w:tentative="1">
+      <w:start w:val="1"/>
+      <w:numFmt w:val="lowerLetter"/>
+      <w:lvlText w:val="%5."/>
+      <w:lvlJc w:val="left"/>
+      <w:pPr>
+        <w:ind w:left="3600" w:hanging="360"/>
+      </w:pPr>
+    </w:lvl>
+    <w:lvl w:ilvl="5" w:tplc="0409001B" w:tentative="1">
+      <w:start w:val="1"/>
+      <w:numFmt w:val="lowerRoman"/>
+      <w:lvlText w:val="%6."/>
+      <w:lvlJc w:val="right"/>
+      <w:pPr>
+        <w:ind w:left="4320" w:hanging="180"/>
+      </w:pPr>
+    </w:lvl>
+    <w:lvl w:ilvl="6" w:tplc="0409000F" w:tentative="1">
+      <w:start w:val="1"/>
+      <w:numFmt w:val="decimal"/>
+      <w:lvlText w:val="%7."/>
+      <w:lvlJc w:val="left"/>
+      <w:pPr>
+        <w:ind w:left="5040" w:hanging="360"/>
+      </w:pPr>
+    </w:lvl>
+    <w:lvl w:ilvl="7" w:tplc="04090019" w:tentative="1">
+      <w:start w:val="1"/>
+      <w:numFmt w:val="lowerLetter"/>
+      <w:lvlText w:val="%8."/>
+      <w:lvlJc w:val="left"/>
+      <w:pPr>
+        <w:ind w:left="5760" w:hanging="360"/>
+      </w:pPr>
+    </w:lvl>
+    <w:lvl w:ilvl="8" w:tplc="0409001B" w:tentative="1">
+      <w:start w:val="1"/>
+      <w:numFmt w:val="lowerRoman"/>
+      <w:lvlText w:val="%9."/>
+      <w:lvlJc w:val="right"/>
+      <w:pPr>
+        <w:ind w:left="6480" w:hanging="180"/>
+      </w:pPr>
+    </w:lvl>
+  </w:abstractNum>
+  <w:abstractNum w:abstractNumId="23" w15:restartNumberingAfterBreak="0">
     <w:nsid w:val="39D26039"/>
     <w:multiLevelType w:val="hybridMultilevel"/>
     <w:tmpl w:val="7EC84DB4"/>
@@ -4017,7 +4423,7 @@
       </w:rPr>
     </w:lvl>
   </w:abstractNum>
-  <w:abstractNum w:abstractNumId="22" w15:restartNumberingAfterBreak="0">
+  <w:abstractNum w:abstractNumId="24" w15:restartNumberingAfterBreak="0">
     <w:nsid w:val="3E770BAB"/>
     <w:multiLevelType w:val="hybridMultilevel"/>
     <w:tmpl w:val="48E4C60E"/>
@@ -4106,7 +4512,7 @@
       </w:pPr>
     </w:lvl>
   </w:abstractNum>
-  <w:abstractNum w:abstractNumId="23" w15:restartNumberingAfterBreak="0">
+  <w:abstractNum w:abstractNumId="25" w15:restartNumberingAfterBreak="0">
     <w:nsid w:val="3EB13EE0"/>
     <w:multiLevelType w:val="multilevel"/>
     <w:tmpl w:val="C0D07612"/>
@@ -4255,7 +4661,120 @@
       </w:rPr>
     </w:lvl>
   </w:abstractNum>
-  <w:abstractNum w:abstractNumId="24" w15:restartNumberingAfterBreak="0">
+  <w:abstractNum w:abstractNumId="26" w15:restartNumberingAfterBreak="0">
+    <w:nsid w:val="3F9046F3"/>
+    <w:multiLevelType w:val="hybridMultilevel"/>
+    <w:tmpl w:val="539602D2"/>
+    <w:lvl w:ilvl="0" w:tplc="04090001">
+      <w:start w:val="1"/>
+      <w:numFmt w:val="bullet"/>
+      <w:lvlText w:val=""/>
+      <w:lvlJc w:val="left"/>
+      <w:pPr>
+        <w:ind w:left="1080" w:hanging="360"/>
+      </w:pPr>
+      <w:rPr>
+        <w:rFonts w:ascii="Symbol" w:hAnsi="Symbol" w:hint="default"/>
+      </w:rPr>
+    </w:lvl>
+    <w:lvl w:ilvl="1" w:tplc="04090003" w:tentative="1">
+      <w:start w:val="1"/>
+      <w:numFmt w:val="bullet"/>
+      <w:lvlText w:val="o"/>
+      <w:lvlJc w:val="left"/>
+      <w:pPr>
+        <w:ind w:left="1800" w:hanging="360"/>
+      </w:pPr>
+      <w:rPr>
+        <w:rFonts w:ascii="Courier New" w:hAnsi="Courier New" w:cs="Courier New" w:hint="default"/>
+      </w:rPr>
+    </w:lvl>
+    <w:lvl w:ilvl="2" w:tplc="04090005" w:tentative="1">
+      <w:start w:val="1"/>
+      <w:numFmt w:val="bullet"/>
+      <w:lvlText w:val=""/>
+      <w:lvlJc w:val="left"/>
+      <w:pPr>
+        <w:ind w:left="2520" w:hanging="360"/>
+      </w:pPr>
+      <w:rPr>
+        <w:rFonts w:ascii="Wingdings" w:hAnsi="Wingdings" w:hint="default"/>
+      </w:rPr>
+    </w:lvl>
+    <w:lvl w:ilvl="3" w:tplc="04090001" w:tentative="1">
+      <w:start w:val="1"/>
+      <w:numFmt w:val="bullet"/>
+      <w:lvlText w:val=""/>
+      <w:lvlJc w:val="left"/>
+      <w:pPr>
+        <w:ind w:left="3240" w:hanging="360"/>
+      </w:pPr>
+      <w:rPr>
+        <w:rFonts w:ascii="Symbol" w:hAnsi="Symbol" w:hint="default"/>
+      </w:rPr>
+    </w:lvl>
+    <w:lvl w:ilvl="4" w:tplc="04090003" w:tentative="1">
+      <w:start w:val="1"/>
+      <w:numFmt w:val="bullet"/>
+      <w:lvlText w:val="o"/>
+      <w:lvlJc w:val="left"/>
+      <w:pPr>
+        <w:ind w:left="3960" w:hanging="360"/>
+      </w:pPr>
+      <w:rPr>
+        <w:rFonts w:ascii="Courier New" w:hAnsi="Courier New" w:cs="Courier New" w:hint="default"/>
+      </w:rPr>
+    </w:lvl>
+    <w:lvl w:ilvl="5" w:tplc="04090005" w:tentative="1">
+      <w:start w:val="1"/>
+      <w:numFmt w:val="bullet"/>
+      <w:lvlText w:val=""/>
+      <w:lvlJc w:val="left"/>
+      <w:pPr>
+        <w:ind w:left="4680" w:hanging="360"/>
+      </w:pPr>
+      <w:rPr>
+        <w:rFonts w:ascii="Wingdings" w:hAnsi="Wingdings" w:hint="default"/>
+      </w:rPr>
+    </w:lvl>
+    <w:lvl w:ilvl="6" w:tplc="04090001" w:tentative="1">
+      <w:start w:val="1"/>
+      <w:numFmt w:val="bullet"/>
+      <w:lvlText w:val=""/>
+      <w:lvlJc w:val="left"/>
+      <w:pPr>
+        <w:ind w:left="5400" w:hanging="360"/>
+      </w:pPr>
+      <w:rPr>
+        <w:rFonts w:ascii="Symbol" w:hAnsi="Symbol" w:hint="default"/>
+      </w:rPr>
+    </w:lvl>
+    <w:lvl w:ilvl="7" w:tplc="04090003" w:tentative="1">
+      <w:start w:val="1"/>
+      <w:numFmt w:val="bullet"/>
+      <w:lvlText w:val="o"/>
+      <w:lvlJc w:val="left"/>
+      <w:pPr>
+        <w:ind w:left="6120" w:hanging="360"/>
+      </w:pPr>
+      <w:rPr>
+        <w:rFonts w:ascii="Courier New" w:hAnsi="Courier New" w:cs="Courier New" w:hint="default"/>
+      </w:rPr>
+    </w:lvl>
+    <w:lvl w:ilvl="8" w:tplc="04090005" w:tentative="1">
+      <w:start w:val="1"/>
+      <w:numFmt w:val="bullet"/>
+      <w:lvlText w:val=""/>
+      <w:lvlJc w:val="left"/>
+      <w:pPr>
+        <w:ind w:left="6840" w:hanging="360"/>
+      </w:pPr>
+      <w:rPr>
+        <w:rFonts w:ascii="Wingdings" w:hAnsi="Wingdings" w:hint="default"/>
+      </w:rPr>
+    </w:lvl>
+  </w:abstractNum>
+  <w:abstractNum w:abstractNumId="27" w15:restartNumberingAfterBreak="0">
     <w:nsid w:val="42271315"/>
     <w:multiLevelType w:val="multilevel"/>
     <w:tmpl w:val="751C57D2"/>
@@ -4404,7 +4923,96 @@
       </w:rPr>
     </w:lvl>
   </w:abstractNum>
-  <w:abstractNum w:abstractNumId="25" w15:restartNumberingAfterBreak="0">
+  <w:abstractNum w:abstractNumId="28" w15:restartNumberingAfterBreak="0">
+    <w:nsid w:val="42E0606F"/>
+    <w:multiLevelType w:val="hybridMultilevel"/>
+    <w:tmpl w:val="9086FC28"/>
+    <w:lvl w:ilvl="0" w:tplc="0409000F">
+      <w:start w:val="1"/>
+      <w:numFmt w:val="decimal"/>
+      <w:lvlText w:val="%1."/>
+      <w:lvlJc w:val="left"/>
+      <w:pPr>
+        <w:ind w:left="720" w:hanging="360"/>
+      </w:pPr>
+      <w:rPr>
+        <w:rFonts w:hint="default"/>
+      </w:rPr>
+    </w:lvl>
+    <w:lvl w:ilvl="1" w:tplc="04090019">
+      <w:start w:val="1"/>
+      <w:numFmt w:val="lowerLetter"/>
+      <w:lvlText w:val="%2."/>
+      <w:lvlJc w:val="left"/>
+      <w:pPr>
+        <w:ind w:left="1440" w:hanging="360"/>
+      </w:pPr>
+    </w:lvl>
+    <w:lvl w:ilvl="2" w:tplc="0409001B" w:tentative="1">
+      <w:start w:val="1"/>
+      <w:numFmt w:val="lowerRoman"/>
+      <w:lvlText w:val="%3."/>
+      <w:lvlJc w:val="right"/>
+      <w:pPr>
+        <w:ind w:left="2160" w:hanging="180"/>
+      </w:pPr>
+    </w:lvl>
+    <w:lvl w:ilvl="3" w:tplc="0409000F" w:tentative="1">
+      <w:start w:val="1"/>
+      <w:numFmt w:val="decimal"/>
+      <w:lvlText w:val="%4."/>
+      <w:lvlJc w:val="left"/>
+      <w:pPr>
+        <w:ind w:left="2880" w:hanging="360"/>
+      </w:pPr>
+    </w:lvl>
+    <w:lvl w:ilvl="4" w:tplc="04090019" w:tentative="1">
+      <w:start w:val="1"/>
+      <w:numFmt w:val="lowerLetter"/>
+      <w:lvlText w:val="%5."/>
+      <w:lvlJc w:val="left"/>
+      <w:pPr>
+        <w:ind w:left="3600" w:hanging="360"/>
+      </w:pPr>
+    </w:lvl>
+    <w:lvl w:ilvl="5" w:tplc="0409001B" w:tentative="1">
+      <w:start w:val="1"/>
+      <w:numFmt w:val="lowerRoman"/>
+      <w:lvlText w:val="%6."/>
+      <w:lvlJc w:val="right"/>
+      <w:pPr>
+        <w:ind w:left="4320" w:hanging="180"/>
+      </w:pPr>
+    </w:lvl>
+    <w:lvl w:ilvl="6" w:tplc="0409000F" w:tentative="1">
+      <w:start w:val="1"/>
+      <w:numFmt w:val="decimal"/>
+      <w:lvlText w:val="%7."/>
+      <w:lvlJc w:val="left"/>
+      <w:pPr>
+        <w:ind w:left="5040" w:hanging="360"/>
+      </w:pPr>
+    </w:lvl>
+    <w:lvl w:ilvl="7" w:tplc="04090019" w:tentative="1">
+      <w:start w:val="1"/>
+      <w:numFmt w:val="lowerLetter"/>
+      <w:lvlText w:val="%8."/>
+      <w:lvlJc w:val="left"/>
+      <w:pPr>
+        <w:ind w:left="5760" w:hanging="360"/>
+      </w:pPr>
+    </w:lvl>
+    <w:lvl w:ilvl="8" w:tplc="0409001B" w:tentative="1">
+      <w:start w:val="1"/>
+      <w:numFmt w:val="lowerRoman"/>
+      <w:lvlText w:val="%9."/>
+      <w:lvlJc w:val="right"/>
+      <w:pPr>
+        <w:ind w:left="6480" w:hanging="180"/>
+      </w:pPr>
+    </w:lvl>
+  </w:abstractNum>
+  <w:abstractNum w:abstractNumId="29" w15:restartNumberingAfterBreak="0">
     <w:nsid w:val="43891E01"/>
     <w:multiLevelType w:val="hybridMultilevel"/>
     <w:tmpl w:val="77207168"/>
@@ -4517,7 +5125,7 @@
       </w:rPr>
     </w:lvl>
   </w:abstractNum>
-  <w:abstractNum w:abstractNumId="26" w15:restartNumberingAfterBreak="0">
+  <w:abstractNum w:abstractNumId="30" w15:restartNumberingAfterBreak="0">
     <w:nsid w:val="48262CDB"/>
     <w:multiLevelType w:val="multilevel"/>
     <w:tmpl w:val="F93AD672"/>
@@ -4666,7 +5274,7 @@
       </w:rPr>
     </w:lvl>
   </w:abstractNum>
-  <w:abstractNum w:abstractNumId="27" w15:restartNumberingAfterBreak="0">
+  <w:abstractNum w:abstractNumId="31" w15:restartNumberingAfterBreak="0">
     <w:nsid w:val="4B08449C"/>
     <w:multiLevelType w:val="hybridMultilevel"/>
     <w:tmpl w:val="8C24AEF4"/>
@@ -4755,7 +5363,7 @@
       </w:pPr>
     </w:lvl>
   </w:abstractNum>
-  <w:abstractNum w:abstractNumId="28" w15:restartNumberingAfterBreak="0">
+  <w:abstractNum w:abstractNumId="32" w15:restartNumberingAfterBreak="0">
     <w:nsid w:val="4D4D455B"/>
     <w:multiLevelType w:val="hybridMultilevel"/>
     <w:tmpl w:val="F858F418"/>
@@ -4812,7 +5420,7 @@
       <w:lvlJc w:val="left"/>
     </w:lvl>
   </w:abstractNum>
-  <w:abstractNum w:abstractNumId="29" w15:restartNumberingAfterBreak="0">
+  <w:abstractNum w:abstractNumId="33" w15:restartNumberingAfterBreak="0">
     <w:nsid w:val="5CCE0916"/>
     <w:multiLevelType w:val="hybridMultilevel"/>
     <w:tmpl w:val="8104F922"/>
@@ -4925,7 +5533,7 @@
       </w:rPr>
     </w:lvl>
   </w:abstractNum>
-  <w:abstractNum w:abstractNumId="30" w15:restartNumberingAfterBreak="0">
+  <w:abstractNum w:abstractNumId="34" w15:restartNumberingAfterBreak="0">
     <w:nsid w:val="63FA36D9"/>
     <w:multiLevelType w:val="multilevel"/>
     <w:tmpl w:val="C0762980"/>
@@ -5074,7 +5682,7 @@
       </w:rPr>
     </w:lvl>
   </w:abstractNum>
-  <w:abstractNum w:abstractNumId="31" w15:restartNumberingAfterBreak="0">
+  <w:abstractNum w:abstractNumId="35" w15:restartNumberingAfterBreak="0">
     <w:nsid w:val="66B20EDE"/>
     <w:multiLevelType w:val="hybridMultilevel"/>
     <w:tmpl w:val="0B342546"/>
@@ -5163,7 +5771,7 @@
       </w:pPr>
     </w:lvl>
   </w:abstractNum>
-  <w:abstractNum w:abstractNumId="32" w15:restartNumberingAfterBreak="0">
+  <w:abstractNum w:abstractNumId="36" w15:restartNumberingAfterBreak="0">
     <w:nsid w:val="6F24024E"/>
     <w:multiLevelType w:val="hybridMultilevel"/>
     <w:tmpl w:val="C51EBA64"/>
@@ -5252,7 +5860,7 @@
       </w:pPr>
     </w:lvl>
   </w:abstractNum>
-  <w:abstractNum w:abstractNumId="33" w15:restartNumberingAfterBreak="0">
+  <w:abstractNum w:abstractNumId="37" w15:restartNumberingAfterBreak="0">
     <w:nsid w:val="79C663E5"/>
     <w:multiLevelType w:val="hybridMultilevel"/>
     <w:tmpl w:val="89864D2E"/>
@@ -5340,7 +5948,7 @@
       </w:pPr>
     </w:lvl>
   </w:abstractNum>
-  <w:abstractNum w:abstractNumId="34" w15:restartNumberingAfterBreak="0">
+  <w:abstractNum w:abstractNumId="38" w15:restartNumberingAfterBreak="0">
     <w:nsid w:val="7BC878CD"/>
     <w:multiLevelType w:val="multilevel"/>
     <w:tmpl w:val="52BC6F5C"/>
@@ -5454,109 +6062,121 @@
     </w:lvl>
   </w:abstractNum>
   <w:num w:numId="1">
-    <w:abstractNumId w:val="26"/>
+    <w:abstractNumId w:val="30"/>
   </w:num>
   <w:num w:numId="2">
-    <w:abstractNumId w:val="30"/>
+    <w:abstractNumId w:val="34"/>
   </w:num>
   <w:num w:numId="3">
-    <w:abstractNumId w:val="13"/>
+    <w:abstractNumId w:val="14"/>
   </w:num>
   <w:num w:numId="4">
-    <w:abstractNumId w:val="25"/>
+    <w:abstractNumId w:val="29"/>
   </w:num>
   <w:num w:numId="5">
-    <w:abstractNumId w:val="8"/>
+    <w:abstractNumId w:val="9"/>
   </w:num>
   <w:num w:numId="6">
-    <w:abstractNumId w:val="5"/>
+    <w:abstractNumId w:val="6"/>
   </w:num>
   <w:num w:numId="7">
     <w:abstractNumId w:val="0"/>
   </w:num>
   <w:num w:numId="8">
-    <w:abstractNumId w:val="28"/>
+    <w:abstractNumId w:val="32"/>
   </w:num>
   <w:num w:numId="9">
+    <w:abstractNumId w:val="21"/>
+  </w:num>
+  <w:num w:numId="10">
     <w:abstractNumId w:val="20"/>
   </w:num>
-  <w:num w:numId="10">
+  <w:num w:numId="11">
+    <w:abstractNumId w:val="23"/>
+  </w:num>
+  <w:num w:numId="12">
     <w:abstractNumId w:val="19"/>
   </w:num>
-  <w:num w:numId="11">
-    <w:abstractNumId w:val="21"/>
-  </w:num>
-  <w:num w:numId="12">
-    <w:abstractNumId w:val="18"/>
-  </w:num>
   <w:num w:numId="13">
-    <w:abstractNumId w:val="23"/>
+    <w:abstractNumId w:val="25"/>
   </w:num>
   <w:num w:numId="14">
-    <w:abstractNumId w:val="15"/>
+    <w:abstractNumId w:val="16"/>
   </w:num>
   <w:num w:numId="15">
     <w:abstractNumId w:val="1"/>
   </w:num>
   <w:num w:numId="16">
-    <w:abstractNumId w:val="32"/>
+    <w:abstractNumId w:val="36"/>
   </w:num>
   <w:num w:numId="17">
-    <w:abstractNumId w:val="16"/>
+    <w:abstractNumId w:val="17"/>
   </w:num>
   <w:num w:numId="18">
-    <w:abstractNumId w:val="27"/>
+    <w:abstractNumId w:val="31"/>
   </w:num>
   <w:num w:numId="19">
-    <w:abstractNumId w:val="34"/>
+    <w:abstractNumId w:val="38"/>
   </w:num>
   <w:num w:numId="20">
-    <w:abstractNumId w:val="24"/>
+    <w:abstractNumId w:val="27"/>
   </w:num>
   <w:num w:numId="21">
     <w:abstractNumId w:val="4"/>
   </w:num>
   <w:num w:numId="22">
-    <w:abstractNumId w:val="31"/>
+    <w:abstractNumId w:val="35"/>
   </w:num>
   <w:num w:numId="23">
-    <w:abstractNumId w:val="9"/>
+    <w:abstractNumId w:val="10"/>
   </w:num>
   <w:num w:numId="24">
-    <w:abstractNumId w:val="29"/>
+    <w:abstractNumId w:val="33"/>
   </w:num>
   <w:num w:numId="25">
-    <w:abstractNumId w:val="17"/>
+    <w:abstractNumId w:val="18"/>
   </w:num>
   <w:num w:numId="26">
-    <w:abstractNumId w:val="33"/>
+    <w:abstractNumId w:val="37"/>
   </w:num>
   <w:num w:numId="27">
-    <w:abstractNumId w:val="6"/>
+    <w:abstractNumId w:val="7"/>
   </w:num>
   <w:num w:numId="28">
-    <w:abstractNumId w:val="12"/>
+    <w:abstractNumId w:val="13"/>
   </w:num>
   <w:num w:numId="29">
-    <w:abstractNumId w:val="7"/>
+    <w:abstractNumId w:val="8"/>
   </w:num>
   <w:num w:numId="30">
     <w:abstractNumId w:val="3"/>
   </w:num>
   <w:num w:numId="31">
-    <w:abstractNumId w:val="11"/>
+    <w:abstractNumId w:val="12"/>
   </w:num>
   <w:num w:numId="32">
     <w:abstractNumId w:val="2"/>
   </w:num>
   <w:num w:numId="33">
-    <w:abstractNumId w:val="14"/>
+    <w:abstractNumId w:val="15"/>
   </w:num>
   <w:num w:numId="34">
-    <w:abstractNumId w:val="10"/>
+    <w:abstractNumId w:val="11"/>
   </w:num>
   <w:num w:numId="35">
+    <w:abstractNumId w:val="24"/>
+  </w:num>
+  <w:num w:numId="36">
+    <w:abstractNumId w:val="5"/>
+  </w:num>
+  <w:num w:numId="37">
     <w:abstractNumId w:val="22"/>
+  </w:num>
+  <w:num w:numId="38">
+    <w:abstractNumId w:val="28"/>
+  </w:num>
+  <w:num w:numId="39">
+    <w:abstractNumId w:val="26"/>
   </w:num>
 </w:numbering>
 </file>
@@ -5574,7 +6194,7 @@
     </w:rPrDefault>
     <w:pPrDefault/>
   </w:docDefaults>
-  <w:latentStyles w:defLockedState="0" w:defUIPriority="99" w:defSemiHidden="0" w:defUnhideWhenUsed="0" w:defQFormat="0" w:count="377">
+  <w:latentStyles w:defLockedState="0" w:defUIPriority="99" w:defSemiHidden="0" w:defUnhideWhenUsed="0" w:defQFormat="0" w:count="375">
     <w:lsdException w:name="Normal" w:uiPriority="0" w:qFormat="1"/>
     <w:lsdException w:name="heading 1" w:uiPriority="9" w:qFormat="1"/>
     <w:lsdException w:name="heading 2" w:semiHidden="1" w:uiPriority="9" w:unhideWhenUsed="1" w:qFormat="1"/>
@@ -5680,6 +6300,7 @@
     <w:lsdException w:name="HTML Sample" w:semiHidden="1" w:unhideWhenUsed="1"/>
     <w:lsdException w:name="HTML Typewriter" w:semiHidden="1" w:unhideWhenUsed="1"/>
     <w:lsdException w:name="HTML Variable" w:semiHidden="1" w:unhideWhenUsed="1"/>
+    <w:lsdException w:name="Normal Table" w:semiHidden="1" w:unhideWhenUsed="1"/>
     <w:lsdException w:name="annotation subject" w:semiHidden="1" w:unhideWhenUsed="1"/>
     <w:lsdException w:name="No List" w:semiHidden="1" w:unhideWhenUsed="1"/>
     <w:lsdException w:name="Outline List 1" w:semiHidden="1" w:unhideWhenUsed="1"/>
@@ -5725,9 +6346,11 @@
     <w:lsdException w:name="Table Subtle 1" w:semiHidden="1" w:unhideWhenUsed="1"/>
     <w:lsdException w:name="Table Subtle 2" w:semiHidden="1" w:unhideWhenUsed="1"/>
     <w:lsdException w:name="Table Web 1" w:semiHidden="1" w:unhideWhenUsed="1"/>
+    <w:lsdException w:name="Table Web 2" w:semiHidden="1" w:unhideWhenUsed="1"/>
     <w:lsdException w:name="Table Web 3" w:semiHidden="1" w:unhideWhenUsed="1"/>
     <w:lsdException w:name="Balloon Text" w:semiHidden="1" w:unhideWhenUsed="1"/>
     <w:lsdException w:name="Table Grid" w:uiPriority="59"/>
+    <w:lsdException w:name="Table Theme" w:semiHidden="1" w:unhideWhenUsed="1"/>
     <w:lsdException w:name="Placeholder Text" w:semiHidden="1"/>
     <w:lsdException w:name="No Spacing" w:semiHidden="1" w:uiPriority="1" w:qFormat="1"/>
     <w:lsdException w:name="Light Shading" w:uiPriority="60"/>
@@ -5945,12 +6568,31 @@
     <w:lsdException w:name="List Table 7 Colorful Accent 6" w:uiPriority="52"/>
     <w:lsdException w:name="Mention" w:semiHidden="1" w:unhideWhenUsed="1"/>
     <w:lsdException w:name="Smart Hyperlink" w:semiHidden="1" w:unhideWhenUsed="1"/>
-    <w:lsdException w:name="Smart Link" w:semiHidden="1" w:unhideWhenUsed="1"/>
-    <w:lsdException w:name="Smart Link Error" w:semiHidden="1" w:unhideWhenUsed="1"/>
   </w:latentStyles>
   <w:style w:type="paragraph" w:default="1" w:styleId="Normal">
     <w:name w:val="Normal"/>
     <w:qFormat/>
+  </w:style>
+  <w:style w:type="paragraph" w:styleId="Heading1">
+    <w:name w:val="heading 1"/>
+    <w:basedOn w:val="Normal"/>
+    <w:next w:val="Normal"/>
+    <w:link w:val="Heading1Char"/>
+    <w:uiPriority w:val="9"/>
+    <w:qFormat/>
+    <w:rsid w:val="00544AD0"/>
+    <w:pPr>
+      <w:keepNext/>
+      <w:keepLines/>
+      <w:spacing w:before="240"/>
+      <w:outlineLvl w:val="0"/>
+    </w:pPr>
+    <w:rPr>
+      <w:rFonts w:asciiTheme="majorHAnsi" w:eastAsiaTheme="majorEastAsia" w:hAnsiTheme="majorHAnsi" w:cstheme="majorBidi"/>
+      <w:color w:val="365F91" w:themeColor="accent1" w:themeShade="BF"/>
+      <w:sz w:val="32"/>
+      <w:szCs w:val="32"/>
+    </w:rPr>
   </w:style>
   <w:style w:type="paragraph" w:styleId="Heading2">
     <w:name w:val="heading 2"/>
@@ -5974,7 +6616,6 @@
   <w:style w:type="character" w:default="1" w:styleId="DefaultParagraphFont">
     <w:name w:val="Default Paragraph Font"/>
     <w:uiPriority w:val="1"/>
-    <w:semiHidden/>
     <w:unhideWhenUsed/>
   </w:style>
   <w:style w:type="table" w:default="1" w:styleId="TableNormal">
@@ -6157,6 +6798,31 @@
     <w:semiHidden/>
     <w:unhideWhenUsed/>
     <w:rsid w:val="00F67B94"/>
+  </w:style>
+  <w:style w:type="character" w:customStyle="1" w:styleId="Heading1Char">
+    <w:name w:val="Heading 1 Char"/>
+    <w:basedOn w:val="DefaultParagraphFont"/>
+    <w:link w:val="Heading1"/>
+    <w:uiPriority w:val="9"/>
+    <w:rsid w:val="00544AD0"/>
+    <w:rPr>
+      <w:rFonts w:asciiTheme="majorHAnsi" w:eastAsiaTheme="majorEastAsia" w:hAnsiTheme="majorHAnsi" w:cstheme="majorBidi"/>
+      <w:color w:val="365F91" w:themeColor="accent1" w:themeShade="BF"/>
+      <w:sz w:val="32"/>
+      <w:szCs w:val="32"/>
+    </w:rPr>
+  </w:style>
+  <w:style w:type="character" w:styleId="FollowedHyperlink">
+    <w:name w:val="FollowedHyperlink"/>
+    <w:basedOn w:val="DefaultParagraphFont"/>
+    <w:uiPriority w:val="99"/>
+    <w:semiHidden/>
+    <w:unhideWhenUsed/>
+    <w:rsid w:val="00413D19"/>
+    <w:rPr>
+      <w:color w:val="800080" w:themeColor="followedHyperlink"/>
+      <w:u w:val="single"/>
+    </w:rPr>
   </w:style>
 </w:styles>
 </file>
@@ -6484,7 +7150,7 @@
 </file>
 
 <file path=customXml/itemProps1.xml><?xml version="1.0" encoding="utf-8"?>
-<ds:datastoreItem xmlns:ds="http://schemas.openxmlformats.org/officeDocument/2006/customXml" ds:itemID="{AA6DFD2A-5E7D-446D-AE28-87563A400A32}">
+<ds:datastoreItem xmlns:ds="http://schemas.openxmlformats.org/officeDocument/2006/customXml" ds:itemID="{C761532C-607B-9244-9778-5475C95EB477}">
   <ds:schemaRefs>
     <ds:schemaRef ds:uri="http://schemas.openxmlformats.org/officeDocument/2006/bibliography"/>
   </ds:schemaRefs>

</xml_diff>

<commit_message>
Revised and new instructions
</commit_message>
<xml_diff>
--- a/Labs/Lab07/CS133JS_Lab07_Instructions-groupA.docx
+++ b/Labs/Lab07/CS133JS_Lab07_Instructions-groupA.docx
@@ -744,25 +744,7 @@
           <w:sz w:val="22"/>
           <w:szCs w:val="22"/>
         </w:rPr>
-        <w:t xml:space="preserve"> </w:t>
-      </w:r>
-      <w:r>
-        <w:rPr>
-          <w:rFonts w:eastAsia="Times New Roman" w:cs="Arial"/>
-          <w:color w:val="000000"/>
-          <w:sz w:val="22"/>
-          <w:szCs w:val="22"/>
-        </w:rPr>
-        <w:t xml:space="preserve">You’ll need an event handler </w:t>
-      </w:r>
-      <w:r>
-        <w:rPr>
-          <w:rFonts w:eastAsia="Times New Roman" w:cs="Arial"/>
-          <w:color w:val="000000"/>
-          <w:sz w:val="22"/>
-          <w:szCs w:val="22"/>
-        </w:rPr>
-        <w:t>for the button’s onclick event.</w:t>
+        <w:t xml:space="preserve"> You’ll need an event handler for the button’s onclick event.</w:t>
       </w:r>
     </w:p>
     <w:p>
@@ -1176,16 +1158,7 @@
             <w:sz w:val="22"/>
             <w:szCs w:val="22"/>
           </w:rPr>
-          <w:t xml:space="preserve"> </w:t>
-        </w:r>
-        <w:r>
-          <w:rPr>
-            <w:rStyle w:val="Hyperlink"/>
-            <w:rFonts w:eastAsia="Times New Roman" w:cstheme="majorHAnsi"/>
-            <w:sz w:val="22"/>
-            <w:szCs w:val="22"/>
-          </w:rPr>
-          <w:t>version</w:t>
+          <w:t xml:space="preserve"> version</w:t>
         </w:r>
       </w:hyperlink>
       <w:r>
@@ -1303,18 +1276,7 @@
           <w:sz w:val="22"/>
           <w:szCs w:val="22"/>
         </w:rPr>
-        <w:t xml:space="preserve"> This example uses just one event handler and </w:t>
-      </w:r>
-      <w:bookmarkStart w:id="0" w:name="_GoBack"/>
-      <w:bookmarkEnd w:id="0"/>
-      <w:r>
-        <w:rPr>
-          <w:rFonts w:eastAsia="Times New Roman" w:cstheme="majorHAnsi"/>
-          <w:color w:val="000000"/>
-          <w:sz w:val="22"/>
-          <w:szCs w:val="22"/>
-        </w:rPr>
-        <w:t>reduces the repeated blocks of similar code by using an array of objects to hold quiz information.</w:t>
+        <w:t xml:space="preserve"> This example uses just one event handler and reduces the repeated blocks of similar code by using an array of objects to hold quiz information.</w:t>
       </w:r>
     </w:p>
     <w:p>
@@ -1517,33 +1479,7 @@
           <w:sz w:val="22"/>
           <w:szCs w:val="22"/>
         </w:rPr>
-        <w:t xml:space="preserve">A </w:t>
-      </w:r>
-      <w:r>
-        <w:rPr>
-          <w:rFonts w:cs="Arial"/>
-          <w:sz w:val="22"/>
-          <w:szCs w:val="22"/>
-        </w:rPr>
-        <w:t>zip file containing the two files (.html and .</w:t>
-      </w:r>
-      <w:proofErr w:type="spellStart"/>
-      <w:r>
-        <w:rPr>
-          <w:rFonts w:cs="Arial"/>
-          <w:sz w:val="22"/>
-          <w:szCs w:val="22"/>
-        </w:rPr>
-        <w:t>js</w:t>
-      </w:r>
-      <w:proofErr w:type="spellEnd"/>
-      <w:r>
-        <w:rPr>
-          <w:rFonts w:cs="Arial"/>
-          <w:sz w:val="22"/>
-          <w:szCs w:val="22"/>
-        </w:rPr>
-        <w:t>) for</w:t>
+        <w:t>The html file for</w:t>
       </w:r>
       <w:r>
         <w:rPr>
@@ -1568,6 +1504,8 @@
           <w:szCs w:val="22"/>
         </w:rPr>
       </w:pPr>
+      <w:bookmarkStart w:id="0" w:name="_GoBack"/>
+      <w:bookmarkEnd w:id="0"/>
       <w:r>
         <w:rPr>
           <w:rFonts w:cs="Arial"/>
@@ -6616,6 +6554,7 @@
   <w:style w:type="character" w:default="1" w:styleId="DefaultParagraphFont">
     <w:name w:val="Default Paragraph Font"/>
     <w:uiPriority w:val="1"/>
+    <w:semiHidden/>
     <w:unhideWhenUsed/>
   </w:style>
   <w:style w:type="table" w:default="1" w:styleId="TableNormal">
@@ -7150,7 +7089,7 @@
 </file>
 
 <file path=customXml/itemProps1.xml><?xml version="1.0" encoding="utf-8"?>
-<ds:datastoreItem xmlns:ds="http://schemas.openxmlformats.org/officeDocument/2006/customXml" ds:itemID="{C761532C-607B-9244-9778-5475C95EB477}">
+<ds:datastoreItem xmlns:ds="http://schemas.openxmlformats.org/officeDocument/2006/customXml" ds:itemID="{620DE19D-CAD6-3E40-91D0-00E04AB28398}">
   <ds:schemaRefs>
     <ds:schemaRef ds:uri="http://schemas.openxmlformats.org/officeDocument/2006/bibliography"/>
   </ds:schemaRefs>

</xml_diff>

<commit_message>
Updated the lab 7 instructions
</commit_message>
<xml_diff>
--- a/Labs/Lab07/CS133JS_Lab07_Instructions-groupA.docx
+++ b/Labs/Lab07/CS133JS_Lab07_Instructions-groupA.docx
@@ -1,6 +1,6 @@
 
 <file path=word/document.xml><?xml version="1.0" encoding="utf-8"?>
-<w:document xmlns:wpc="http://schemas.microsoft.com/office/word/2010/wordprocessingCanvas" xmlns:cx="http://schemas.microsoft.com/office/drawing/2014/chartex" xmlns:cx1="http://schemas.microsoft.com/office/drawing/2015/9/8/chartex" xmlns:cx2="http://schemas.microsoft.com/office/drawing/2015/10/21/chartex" xmlns:cx3="http://schemas.microsoft.com/office/drawing/2016/5/9/chartex" xmlns:cx4="http://schemas.microsoft.com/office/drawing/2016/5/10/chartex" xmlns:cx5="http://schemas.microsoft.com/office/drawing/2016/5/11/chartex" xmlns:cx6="http://schemas.microsoft.com/office/drawing/2016/5/12/chartex" xmlns:cx7="http://schemas.microsoft.com/office/drawing/2016/5/13/chartex" xmlns:cx8="http://schemas.microsoft.com/office/drawing/2016/5/14/chartex" xmlns:mc="http://schemas.openxmlformats.org/markup-compatibility/2006" xmlns:aink="http://schemas.microsoft.com/office/drawing/2016/ink" xmlns:am3d="http://schemas.microsoft.com/office/drawing/2017/model3d" xmlns:o="urn:schemas-microsoft-com:office:office" xmlns:r="http://schemas.openxmlformats.org/officeDocument/2006/relationships" xmlns:m="http://schemas.openxmlformats.org/officeDocument/2006/math" xmlns:v="urn:schemas-microsoft-com:vml" xmlns:wp14="http://schemas.microsoft.com/office/word/2010/wordprocessingDrawing" xmlns:wp="http://schemas.openxmlformats.org/drawingml/2006/wordprocessingDrawing" xmlns:w10="urn:schemas-microsoft-com:office:word" xmlns:w="http://schemas.openxmlformats.org/wordprocessingml/2006/main" xmlns:w14="http://schemas.microsoft.com/office/word/2010/wordml" xmlns:w15="http://schemas.microsoft.com/office/word/2012/wordml" xmlns:w16cid="http://schemas.microsoft.com/office/word/2016/wordml/cid" xmlns:w16se="http://schemas.microsoft.com/office/word/2015/wordml/symex" xmlns:wpg="http://schemas.microsoft.com/office/word/2010/wordprocessingGroup" xmlns:wpi="http://schemas.microsoft.com/office/word/2010/wordprocessingInk" xmlns:wne="http://schemas.microsoft.com/office/word/2006/wordml" xmlns:wps="http://schemas.microsoft.com/office/word/2010/wordprocessingShape" mc:Ignorable="w14 w15 w16se w16cid wp14">
+<w:document xmlns:wpc="http://schemas.microsoft.com/office/word/2010/wordprocessingCanvas" xmlns:cx="http://schemas.microsoft.com/office/drawing/2014/chartex" xmlns:cx1="http://schemas.microsoft.com/office/drawing/2015/9/8/chartex" xmlns:cx2="http://schemas.microsoft.com/office/drawing/2015/10/21/chartex" xmlns:cx3="http://schemas.microsoft.com/office/drawing/2016/5/9/chartex" xmlns:cx4="http://schemas.microsoft.com/office/drawing/2016/5/10/chartex" xmlns:cx5="http://schemas.microsoft.com/office/drawing/2016/5/11/chartex" xmlns:cx6="http://schemas.microsoft.com/office/drawing/2016/5/12/chartex" xmlns:cx7="http://schemas.microsoft.com/office/drawing/2016/5/13/chartex" xmlns:cx8="http://schemas.microsoft.com/office/drawing/2016/5/14/chartex" xmlns:mc="http://schemas.openxmlformats.org/markup-compatibility/2006" xmlns:aink="http://schemas.microsoft.com/office/drawing/2016/ink" xmlns:am3d="http://schemas.microsoft.com/office/drawing/2017/model3d" xmlns:o="urn:schemas-microsoft-com:office:office" xmlns:oel="http://schemas.microsoft.com/office/2019/extlst" xmlns:r="http://schemas.openxmlformats.org/officeDocument/2006/relationships" xmlns:m="http://schemas.openxmlformats.org/officeDocument/2006/math" xmlns:v="urn:schemas-microsoft-com:vml" xmlns:wp14="http://schemas.microsoft.com/office/word/2010/wordprocessingDrawing" xmlns:wp="http://schemas.openxmlformats.org/drawingml/2006/wordprocessingDrawing" xmlns:w10="urn:schemas-microsoft-com:office:word" xmlns:w="http://schemas.openxmlformats.org/wordprocessingml/2006/main" xmlns:w14="http://schemas.microsoft.com/office/word/2010/wordml" xmlns:w15="http://schemas.microsoft.com/office/word/2012/wordml" xmlns:w16cex="http://schemas.microsoft.com/office/word/2018/wordml/cex" xmlns:w16cid="http://schemas.microsoft.com/office/word/2016/wordml/cid" xmlns:w16="http://schemas.microsoft.com/office/word/2018/wordml" xmlns:w16du="http://schemas.microsoft.com/office/word/2023/wordml/word16du" xmlns:w16sdtdh="http://schemas.microsoft.com/office/word/2020/wordml/sdtdatahash" xmlns:w16sdtfl="http://schemas.microsoft.com/office/word/2024/wordml/sdtformatlock" xmlns:w16se="http://schemas.microsoft.com/office/word/2015/wordml/symex" xmlns:wpg="http://schemas.microsoft.com/office/word/2010/wordprocessingGroup" xmlns:wpi="http://schemas.microsoft.com/office/word/2010/wordprocessingInk" xmlns:wne="http://schemas.microsoft.com/office/word/2006/wordml" xmlns:wps="http://schemas.microsoft.com/office/word/2010/wordprocessingShape" mc:Ignorable="w14 w15 w16se w16cid w16 w16cex w16sdtdh w16sdtfl w16du wp14">
   <w:body>
     <w:p>
       <w:pPr>
@@ -898,7 +898,7 @@
           <w:sz w:val="22"/>
           <w:szCs w:val="22"/>
         </w:rPr>
-        <w:t>the answer to each quiz question</w:t>
+        <w:t xml:space="preserve">the answer to </w:t>
       </w:r>
       <w:r>
         <w:rPr>
@@ -906,6 +906,25 @@
           <w:color w:val="000000"/>
           <w:sz w:val="22"/>
           <w:szCs w:val="22"/>
+          <w:u w:val="single"/>
+        </w:rPr>
+        <w:t>each</w:t>
+      </w:r>
+      <w:r>
+        <w:rPr>
+          <w:rFonts w:eastAsia="Times New Roman" w:cs="Arial"/>
+          <w:color w:val="000000"/>
+          <w:sz w:val="22"/>
+          <w:szCs w:val="22"/>
+        </w:rPr>
+        <w:t xml:space="preserve"> quiz question</w:t>
+      </w:r>
+      <w:r>
+        <w:rPr>
+          <w:rFonts w:eastAsia="Times New Roman" w:cs="Arial"/>
+          <w:color w:val="000000"/>
+          <w:sz w:val="22"/>
+          <w:szCs w:val="22"/>
         </w:rPr>
         <w:t>.</w:t>
       </w:r>
@@ -917,6 +936,15 @@
           <w:szCs w:val="22"/>
         </w:rPr>
         <w:t xml:space="preserve"> </w:t>
+      </w:r>
+      <w:r>
+        <w:rPr>
+          <w:rFonts w:eastAsia="Times New Roman" w:cs="Arial"/>
+          <w:color w:val="000000"/>
+          <w:sz w:val="22"/>
+          <w:szCs w:val="22"/>
+        </w:rPr>
+        <w:t>(Don’t use a form.)</w:t>
       </w:r>
     </w:p>
     <w:p>
@@ -1823,7 +1851,7 @@
 </file>
 
 <file path=word/endnotes.xml><?xml version="1.0" encoding="utf-8"?>
-<w:endnotes xmlns:wpc="http://schemas.microsoft.com/office/word/2010/wordprocessingCanvas" xmlns:cx="http://schemas.microsoft.com/office/drawing/2014/chartex" xmlns:cx1="http://schemas.microsoft.com/office/drawing/2015/9/8/chartex" xmlns:cx2="http://schemas.microsoft.com/office/drawing/2015/10/21/chartex" xmlns:cx3="http://schemas.microsoft.com/office/drawing/2016/5/9/chartex" xmlns:cx4="http://schemas.microsoft.com/office/drawing/2016/5/10/chartex" xmlns:cx5="http://schemas.microsoft.com/office/drawing/2016/5/11/chartex" xmlns:cx6="http://schemas.microsoft.com/office/drawing/2016/5/12/chartex" xmlns:cx7="http://schemas.microsoft.com/office/drawing/2016/5/13/chartex" xmlns:cx8="http://schemas.microsoft.com/office/drawing/2016/5/14/chartex" xmlns:mc="http://schemas.openxmlformats.org/markup-compatibility/2006" xmlns:aink="http://schemas.microsoft.com/office/drawing/2016/ink" xmlns:am3d="http://schemas.microsoft.com/office/drawing/2017/model3d" xmlns:o="urn:schemas-microsoft-com:office:office" xmlns:r="http://schemas.openxmlformats.org/officeDocument/2006/relationships" xmlns:m="http://schemas.openxmlformats.org/officeDocument/2006/math" xmlns:v="urn:schemas-microsoft-com:vml" xmlns:wp14="http://schemas.microsoft.com/office/word/2010/wordprocessingDrawing" xmlns:wp="http://schemas.openxmlformats.org/drawingml/2006/wordprocessingDrawing" xmlns:w10="urn:schemas-microsoft-com:office:word" xmlns:w="http://schemas.openxmlformats.org/wordprocessingml/2006/main" xmlns:w14="http://schemas.microsoft.com/office/word/2010/wordml" xmlns:w15="http://schemas.microsoft.com/office/word/2012/wordml" xmlns:w16cid="http://schemas.microsoft.com/office/word/2016/wordml/cid" xmlns:w16se="http://schemas.microsoft.com/office/word/2015/wordml/symex" xmlns:wpg="http://schemas.microsoft.com/office/word/2010/wordprocessingGroup" xmlns:wpi="http://schemas.microsoft.com/office/word/2010/wordprocessingInk" xmlns:wne="http://schemas.microsoft.com/office/word/2006/wordml" xmlns:wps="http://schemas.microsoft.com/office/word/2010/wordprocessingShape" mc:Ignorable="w14 w15 w16se w16cid wp14">
+<w:endnotes xmlns:wpc="http://schemas.microsoft.com/office/word/2010/wordprocessingCanvas" xmlns:cx="http://schemas.microsoft.com/office/drawing/2014/chartex" xmlns:cx1="http://schemas.microsoft.com/office/drawing/2015/9/8/chartex" xmlns:cx2="http://schemas.microsoft.com/office/drawing/2015/10/21/chartex" xmlns:cx3="http://schemas.microsoft.com/office/drawing/2016/5/9/chartex" xmlns:cx4="http://schemas.microsoft.com/office/drawing/2016/5/10/chartex" xmlns:cx5="http://schemas.microsoft.com/office/drawing/2016/5/11/chartex" xmlns:cx6="http://schemas.microsoft.com/office/drawing/2016/5/12/chartex" xmlns:cx7="http://schemas.microsoft.com/office/drawing/2016/5/13/chartex" xmlns:cx8="http://schemas.microsoft.com/office/drawing/2016/5/14/chartex" xmlns:mc="http://schemas.openxmlformats.org/markup-compatibility/2006" xmlns:aink="http://schemas.microsoft.com/office/drawing/2016/ink" xmlns:am3d="http://schemas.microsoft.com/office/drawing/2017/model3d" xmlns:o="urn:schemas-microsoft-com:office:office" xmlns:oel="http://schemas.microsoft.com/office/2019/extlst" xmlns:r="http://schemas.openxmlformats.org/officeDocument/2006/relationships" xmlns:m="http://schemas.openxmlformats.org/officeDocument/2006/math" xmlns:v="urn:schemas-microsoft-com:vml" xmlns:wp14="http://schemas.microsoft.com/office/word/2010/wordprocessingDrawing" xmlns:wp="http://schemas.openxmlformats.org/drawingml/2006/wordprocessingDrawing" xmlns:w10="urn:schemas-microsoft-com:office:word" xmlns:w="http://schemas.openxmlformats.org/wordprocessingml/2006/main" xmlns:w14="http://schemas.microsoft.com/office/word/2010/wordml" xmlns:w15="http://schemas.microsoft.com/office/word/2012/wordml" xmlns:w16cex="http://schemas.microsoft.com/office/word/2018/wordml/cex" xmlns:w16cid="http://schemas.microsoft.com/office/word/2016/wordml/cid" xmlns:w16="http://schemas.microsoft.com/office/word/2018/wordml" xmlns:w16du="http://schemas.microsoft.com/office/word/2023/wordml/word16du" xmlns:w16sdtdh="http://schemas.microsoft.com/office/word/2020/wordml/sdtdatahash" xmlns:w16sdtfl="http://schemas.microsoft.com/office/word/2024/wordml/sdtformatlock" xmlns:w16se="http://schemas.microsoft.com/office/word/2015/wordml/symex" xmlns:wpg="http://schemas.microsoft.com/office/word/2010/wordprocessingGroup" xmlns:wpi="http://schemas.microsoft.com/office/word/2010/wordprocessingInk" xmlns:wne="http://schemas.microsoft.com/office/word/2006/wordml" xmlns:wps="http://schemas.microsoft.com/office/word/2010/wordprocessingShape" mc:Ignorable="w14 w15 w16se w16cid w16 w16cex w16sdtdh w16sdtfl w16du wp14">
   <w:endnote w:type="separator" w:id="-1">
     <w:p>
       <w:r>
@@ -1842,7 +1870,7 @@
 </file>
 
 <file path=word/footer1.xml><?xml version="1.0" encoding="utf-8"?>
-<w:ftr xmlns:wpc="http://schemas.microsoft.com/office/word/2010/wordprocessingCanvas" xmlns:cx="http://schemas.microsoft.com/office/drawing/2014/chartex" xmlns:cx1="http://schemas.microsoft.com/office/drawing/2015/9/8/chartex" xmlns:cx2="http://schemas.microsoft.com/office/drawing/2015/10/21/chartex" xmlns:cx3="http://schemas.microsoft.com/office/drawing/2016/5/9/chartex" xmlns:cx4="http://schemas.microsoft.com/office/drawing/2016/5/10/chartex" xmlns:cx5="http://schemas.microsoft.com/office/drawing/2016/5/11/chartex" xmlns:cx6="http://schemas.microsoft.com/office/drawing/2016/5/12/chartex" xmlns:cx7="http://schemas.microsoft.com/office/drawing/2016/5/13/chartex" xmlns:cx8="http://schemas.microsoft.com/office/drawing/2016/5/14/chartex" xmlns:mc="http://schemas.openxmlformats.org/markup-compatibility/2006" xmlns:aink="http://schemas.microsoft.com/office/drawing/2016/ink" xmlns:am3d="http://schemas.microsoft.com/office/drawing/2017/model3d" xmlns:o="urn:schemas-microsoft-com:office:office" xmlns:r="http://schemas.openxmlformats.org/officeDocument/2006/relationships" xmlns:m="http://schemas.openxmlformats.org/officeDocument/2006/math" xmlns:v="urn:schemas-microsoft-com:vml" xmlns:wp14="http://schemas.microsoft.com/office/word/2010/wordprocessingDrawing" xmlns:wp="http://schemas.openxmlformats.org/drawingml/2006/wordprocessingDrawing" xmlns:w10="urn:schemas-microsoft-com:office:word" xmlns:w="http://schemas.openxmlformats.org/wordprocessingml/2006/main" xmlns:w14="http://schemas.microsoft.com/office/word/2010/wordml" xmlns:w15="http://schemas.microsoft.com/office/word/2012/wordml" xmlns:w16cid="http://schemas.microsoft.com/office/word/2016/wordml/cid" xmlns:w16se="http://schemas.microsoft.com/office/word/2015/wordml/symex" xmlns:wpg="http://schemas.microsoft.com/office/word/2010/wordprocessingGroup" xmlns:wpi="http://schemas.microsoft.com/office/word/2010/wordprocessingInk" xmlns:wne="http://schemas.microsoft.com/office/word/2006/wordml" xmlns:wps="http://schemas.microsoft.com/office/word/2010/wordprocessingShape" mc:Ignorable="w14 w15 w16se w16cid wp14">
+<w:ftr xmlns:wpc="http://schemas.microsoft.com/office/word/2010/wordprocessingCanvas" xmlns:cx="http://schemas.microsoft.com/office/drawing/2014/chartex" xmlns:cx1="http://schemas.microsoft.com/office/drawing/2015/9/8/chartex" xmlns:cx2="http://schemas.microsoft.com/office/drawing/2015/10/21/chartex" xmlns:cx3="http://schemas.microsoft.com/office/drawing/2016/5/9/chartex" xmlns:cx4="http://schemas.microsoft.com/office/drawing/2016/5/10/chartex" xmlns:cx5="http://schemas.microsoft.com/office/drawing/2016/5/11/chartex" xmlns:cx6="http://schemas.microsoft.com/office/drawing/2016/5/12/chartex" xmlns:cx7="http://schemas.microsoft.com/office/drawing/2016/5/13/chartex" xmlns:cx8="http://schemas.microsoft.com/office/drawing/2016/5/14/chartex" xmlns:mc="http://schemas.openxmlformats.org/markup-compatibility/2006" xmlns:aink="http://schemas.microsoft.com/office/drawing/2016/ink" xmlns:am3d="http://schemas.microsoft.com/office/drawing/2017/model3d" xmlns:o="urn:schemas-microsoft-com:office:office" xmlns:oel="http://schemas.microsoft.com/office/2019/extlst" xmlns:r="http://schemas.openxmlformats.org/officeDocument/2006/relationships" xmlns:m="http://schemas.openxmlformats.org/officeDocument/2006/math" xmlns:v="urn:schemas-microsoft-com:vml" xmlns:wp14="http://schemas.microsoft.com/office/word/2010/wordprocessingDrawing" xmlns:wp="http://schemas.openxmlformats.org/drawingml/2006/wordprocessingDrawing" xmlns:w10="urn:schemas-microsoft-com:office:word" xmlns:w="http://schemas.openxmlformats.org/wordprocessingml/2006/main" xmlns:w14="http://schemas.microsoft.com/office/word/2010/wordml" xmlns:w15="http://schemas.microsoft.com/office/word/2012/wordml" xmlns:w16cex="http://schemas.microsoft.com/office/word/2018/wordml/cex" xmlns:w16cid="http://schemas.microsoft.com/office/word/2016/wordml/cid" xmlns:w16="http://schemas.microsoft.com/office/word/2018/wordml" xmlns:w16du="http://schemas.microsoft.com/office/word/2023/wordml/word16du" xmlns:w16sdtdh="http://schemas.microsoft.com/office/word/2020/wordml/sdtdatahash" xmlns:w16sdtfl="http://schemas.microsoft.com/office/word/2024/wordml/sdtformatlock" xmlns:w16se="http://schemas.microsoft.com/office/word/2015/wordml/symex" xmlns:wpg="http://schemas.microsoft.com/office/word/2010/wordprocessingGroup" xmlns:wpi="http://schemas.microsoft.com/office/word/2010/wordprocessingInk" xmlns:wne="http://schemas.microsoft.com/office/word/2006/wordml" xmlns:wps="http://schemas.microsoft.com/office/word/2010/wordprocessingShape" mc:Ignorable="w14 w15 w16se w16cid w16 w16cex w16sdtdh w16sdtfl w16du wp14">
   <w:sdt>
     <w:sdtPr>
       <w:rPr>
@@ -1899,7 +1927,7 @@
 </file>
 
 <file path=word/footer2.xml><?xml version="1.0" encoding="utf-8"?>
-<w:ftr xmlns:wpc="http://schemas.microsoft.com/office/word/2010/wordprocessingCanvas" xmlns:cx="http://schemas.microsoft.com/office/drawing/2014/chartex" xmlns:cx1="http://schemas.microsoft.com/office/drawing/2015/9/8/chartex" xmlns:cx2="http://schemas.microsoft.com/office/drawing/2015/10/21/chartex" xmlns:cx3="http://schemas.microsoft.com/office/drawing/2016/5/9/chartex" xmlns:cx4="http://schemas.microsoft.com/office/drawing/2016/5/10/chartex" xmlns:cx5="http://schemas.microsoft.com/office/drawing/2016/5/11/chartex" xmlns:cx6="http://schemas.microsoft.com/office/drawing/2016/5/12/chartex" xmlns:cx7="http://schemas.microsoft.com/office/drawing/2016/5/13/chartex" xmlns:cx8="http://schemas.microsoft.com/office/drawing/2016/5/14/chartex" xmlns:mc="http://schemas.openxmlformats.org/markup-compatibility/2006" xmlns:aink="http://schemas.microsoft.com/office/drawing/2016/ink" xmlns:am3d="http://schemas.microsoft.com/office/drawing/2017/model3d" xmlns:o="urn:schemas-microsoft-com:office:office" xmlns:r="http://schemas.openxmlformats.org/officeDocument/2006/relationships" xmlns:m="http://schemas.openxmlformats.org/officeDocument/2006/math" xmlns:v="urn:schemas-microsoft-com:vml" xmlns:wp14="http://schemas.microsoft.com/office/word/2010/wordprocessingDrawing" xmlns:wp="http://schemas.openxmlformats.org/drawingml/2006/wordprocessingDrawing" xmlns:w10="urn:schemas-microsoft-com:office:word" xmlns:w="http://schemas.openxmlformats.org/wordprocessingml/2006/main" xmlns:w14="http://schemas.microsoft.com/office/word/2010/wordml" xmlns:w15="http://schemas.microsoft.com/office/word/2012/wordml" xmlns:w16cid="http://schemas.microsoft.com/office/word/2016/wordml/cid" xmlns:w16se="http://schemas.microsoft.com/office/word/2015/wordml/symex" xmlns:wpg="http://schemas.microsoft.com/office/word/2010/wordprocessingGroup" xmlns:wpi="http://schemas.microsoft.com/office/word/2010/wordprocessingInk" xmlns:wne="http://schemas.microsoft.com/office/word/2006/wordml" xmlns:wps="http://schemas.microsoft.com/office/word/2010/wordprocessingShape" mc:Ignorable="w14 w15 w16se w16cid wp14">
+<w:ftr xmlns:wpc="http://schemas.microsoft.com/office/word/2010/wordprocessingCanvas" xmlns:cx="http://schemas.microsoft.com/office/drawing/2014/chartex" xmlns:cx1="http://schemas.microsoft.com/office/drawing/2015/9/8/chartex" xmlns:cx2="http://schemas.microsoft.com/office/drawing/2015/10/21/chartex" xmlns:cx3="http://schemas.microsoft.com/office/drawing/2016/5/9/chartex" xmlns:cx4="http://schemas.microsoft.com/office/drawing/2016/5/10/chartex" xmlns:cx5="http://schemas.microsoft.com/office/drawing/2016/5/11/chartex" xmlns:cx6="http://schemas.microsoft.com/office/drawing/2016/5/12/chartex" xmlns:cx7="http://schemas.microsoft.com/office/drawing/2016/5/13/chartex" xmlns:cx8="http://schemas.microsoft.com/office/drawing/2016/5/14/chartex" xmlns:mc="http://schemas.openxmlformats.org/markup-compatibility/2006" xmlns:aink="http://schemas.microsoft.com/office/drawing/2016/ink" xmlns:am3d="http://schemas.microsoft.com/office/drawing/2017/model3d" xmlns:o="urn:schemas-microsoft-com:office:office" xmlns:oel="http://schemas.microsoft.com/office/2019/extlst" xmlns:r="http://schemas.openxmlformats.org/officeDocument/2006/relationships" xmlns:m="http://schemas.openxmlformats.org/officeDocument/2006/math" xmlns:v="urn:schemas-microsoft-com:vml" xmlns:wp14="http://schemas.microsoft.com/office/word/2010/wordprocessingDrawing" xmlns:wp="http://schemas.openxmlformats.org/drawingml/2006/wordprocessingDrawing" xmlns:w10="urn:schemas-microsoft-com:office:word" xmlns:w="http://schemas.openxmlformats.org/wordprocessingml/2006/main" xmlns:w14="http://schemas.microsoft.com/office/word/2010/wordml" xmlns:w15="http://schemas.microsoft.com/office/word/2012/wordml" xmlns:w16cex="http://schemas.microsoft.com/office/word/2018/wordml/cex" xmlns:w16cid="http://schemas.microsoft.com/office/word/2016/wordml/cid" xmlns:w16="http://schemas.microsoft.com/office/word/2018/wordml" xmlns:w16du="http://schemas.microsoft.com/office/word/2023/wordml/word16du" xmlns:w16sdtdh="http://schemas.microsoft.com/office/word/2020/wordml/sdtdatahash" xmlns:w16sdtfl="http://schemas.microsoft.com/office/word/2024/wordml/sdtformatlock" xmlns:w16se="http://schemas.microsoft.com/office/word/2015/wordml/symex" xmlns:wpg="http://schemas.microsoft.com/office/word/2010/wordprocessingGroup" xmlns:wpi="http://schemas.microsoft.com/office/word/2010/wordprocessingInk" xmlns:wne="http://schemas.microsoft.com/office/word/2006/wordml" xmlns:wps="http://schemas.microsoft.com/office/word/2010/wordprocessingShape" mc:Ignorable="w14 w15 w16se w16cid w16 w16cex w16sdtdh w16sdtfl w16du wp14">
   <w:sdt>
     <w:sdtPr>
       <w:rPr>
@@ -1968,19 +1996,14 @@
       <w:t>Written by Brian Bird, spring 2020</w:t>
     </w:r>
     <w:r>
-      <w:t xml:space="preserve">, revised spring </w:t>
+      <w:t>, revised spring 2022.</w:t>
     </w:r>
-    <w:r>
-      <w:t>2022.</w:t>
-    </w:r>
-    <w:bookmarkStart w:id="0" w:name="_GoBack"/>
-    <w:bookmarkEnd w:id="0"/>
   </w:p>
 </w:ftr>
 </file>
 
 <file path=word/footer3.xml><?xml version="1.0" encoding="utf-8"?>
-<w:ftr xmlns:wpc="http://schemas.microsoft.com/office/word/2010/wordprocessingCanvas" xmlns:cx="http://schemas.microsoft.com/office/drawing/2014/chartex" xmlns:cx1="http://schemas.microsoft.com/office/drawing/2015/9/8/chartex" xmlns:cx2="http://schemas.microsoft.com/office/drawing/2015/10/21/chartex" xmlns:cx3="http://schemas.microsoft.com/office/drawing/2016/5/9/chartex" xmlns:cx4="http://schemas.microsoft.com/office/drawing/2016/5/10/chartex" xmlns:cx5="http://schemas.microsoft.com/office/drawing/2016/5/11/chartex" xmlns:cx6="http://schemas.microsoft.com/office/drawing/2016/5/12/chartex" xmlns:cx7="http://schemas.microsoft.com/office/drawing/2016/5/13/chartex" xmlns:cx8="http://schemas.microsoft.com/office/drawing/2016/5/14/chartex" xmlns:mc="http://schemas.openxmlformats.org/markup-compatibility/2006" xmlns:aink="http://schemas.microsoft.com/office/drawing/2016/ink" xmlns:am3d="http://schemas.microsoft.com/office/drawing/2017/model3d" xmlns:o="urn:schemas-microsoft-com:office:office" xmlns:r="http://schemas.openxmlformats.org/officeDocument/2006/relationships" xmlns:m="http://schemas.openxmlformats.org/officeDocument/2006/math" xmlns:v="urn:schemas-microsoft-com:vml" xmlns:wp14="http://schemas.microsoft.com/office/word/2010/wordprocessingDrawing" xmlns:wp="http://schemas.openxmlformats.org/drawingml/2006/wordprocessingDrawing" xmlns:w10="urn:schemas-microsoft-com:office:word" xmlns:w="http://schemas.openxmlformats.org/wordprocessingml/2006/main" xmlns:w14="http://schemas.microsoft.com/office/word/2010/wordml" xmlns:w15="http://schemas.microsoft.com/office/word/2012/wordml" xmlns:w16cid="http://schemas.microsoft.com/office/word/2016/wordml/cid" xmlns:w16se="http://schemas.microsoft.com/office/word/2015/wordml/symex" xmlns:wpg="http://schemas.microsoft.com/office/word/2010/wordprocessingGroup" xmlns:wpi="http://schemas.microsoft.com/office/word/2010/wordprocessingInk" xmlns:wne="http://schemas.microsoft.com/office/word/2006/wordml" xmlns:wps="http://schemas.microsoft.com/office/word/2010/wordprocessingShape" mc:Ignorable="w14 w15 w16se w16cid wp14">
+<w:ftr xmlns:wpc="http://schemas.microsoft.com/office/word/2010/wordprocessingCanvas" xmlns:cx="http://schemas.microsoft.com/office/drawing/2014/chartex" xmlns:cx1="http://schemas.microsoft.com/office/drawing/2015/9/8/chartex" xmlns:cx2="http://schemas.microsoft.com/office/drawing/2015/10/21/chartex" xmlns:cx3="http://schemas.microsoft.com/office/drawing/2016/5/9/chartex" xmlns:cx4="http://schemas.microsoft.com/office/drawing/2016/5/10/chartex" xmlns:cx5="http://schemas.microsoft.com/office/drawing/2016/5/11/chartex" xmlns:cx6="http://schemas.microsoft.com/office/drawing/2016/5/12/chartex" xmlns:cx7="http://schemas.microsoft.com/office/drawing/2016/5/13/chartex" xmlns:cx8="http://schemas.microsoft.com/office/drawing/2016/5/14/chartex" xmlns:mc="http://schemas.openxmlformats.org/markup-compatibility/2006" xmlns:aink="http://schemas.microsoft.com/office/drawing/2016/ink" xmlns:am3d="http://schemas.microsoft.com/office/drawing/2017/model3d" xmlns:o="urn:schemas-microsoft-com:office:office" xmlns:oel="http://schemas.microsoft.com/office/2019/extlst" xmlns:r="http://schemas.openxmlformats.org/officeDocument/2006/relationships" xmlns:m="http://schemas.openxmlformats.org/officeDocument/2006/math" xmlns:v="urn:schemas-microsoft-com:vml" xmlns:wp14="http://schemas.microsoft.com/office/word/2010/wordprocessingDrawing" xmlns:wp="http://schemas.openxmlformats.org/drawingml/2006/wordprocessingDrawing" xmlns:w10="urn:schemas-microsoft-com:office:word" xmlns:w="http://schemas.openxmlformats.org/wordprocessingml/2006/main" xmlns:w14="http://schemas.microsoft.com/office/word/2010/wordml" xmlns:w15="http://schemas.microsoft.com/office/word/2012/wordml" xmlns:w16cex="http://schemas.microsoft.com/office/word/2018/wordml/cex" xmlns:w16cid="http://schemas.microsoft.com/office/word/2016/wordml/cid" xmlns:w16="http://schemas.microsoft.com/office/word/2018/wordml" xmlns:w16du="http://schemas.microsoft.com/office/word/2023/wordml/word16du" xmlns:w16sdtdh="http://schemas.microsoft.com/office/word/2020/wordml/sdtdatahash" xmlns:w16sdtfl="http://schemas.microsoft.com/office/word/2024/wordml/sdtformatlock" xmlns:w16se="http://schemas.microsoft.com/office/word/2015/wordml/symex" xmlns:wpg="http://schemas.microsoft.com/office/word/2010/wordprocessingGroup" xmlns:wpi="http://schemas.microsoft.com/office/word/2010/wordprocessingInk" xmlns:wne="http://schemas.microsoft.com/office/word/2006/wordml" xmlns:wps="http://schemas.microsoft.com/office/word/2010/wordprocessingShape" mc:Ignorable="w14 w15 w16se w16cid w16 w16cex w16sdtdh w16sdtfl w16du wp14">
   <w:p>
     <w:pPr>
       <w:pStyle w:val="Footer"/>
@@ -1990,7 +2013,7 @@
 </file>
 
 <file path=word/footnotes.xml><?xml version="1.0" encoding="utf-8"?>
-<w:footnotes xmlns:wpc="http://schemas.microsoft.com/office/word/2010/wordprocessingCanvas" xmlns:cx="http://schemas.microsoft.com/office/drawing/2014/chartex" xmlns:cx1="http://schemas.microsoft.com/office/drawing/2015/9/8/chartex" xmlns:cx2="http://schemas.microsoft.com/office/drawing/2015/10/21/chartex" xmlns:cx3="http://schemas.microsoft.com/office/drawing/2016/5/9/chartex" xmlns:cx4="http://schemas.microsoft.com/office/drawing/2016/5/10/chartex" xmlns:cx5="http://schemas.microsoft.com/office/drawing/2016/5/11/chartex" xmlns:cx6="http://schemas.microsoft.com/office/drawing/2016/5/12/chartex" xmlns:cx7="http://schemas.microsoft.com/office/drawing/2016/5/13/chartex" xmlns:cx8="http://schemas.microsoft.com/office/drawing/2016/5/14/chartex" xmlns:mc="http://schemas.openxmlformats.org/markup-compatibility/2006" xmlns:aink="http://schemas.microsoft.com/office/drawing/2016/ink" xmlns:am3d="http://schemas.microsoft.com/office/drawing/2017/model3d" xmlns:o="urn:schemas-microsoft-com:office:office" xmlns:r="http://schemas.openxmlformats.org/officeDocument/2006/relationships" xmlns:m="http://schemas.openxmlformats.org/officeDocument/2006/math" xmlns:v="urn:schemas-microsoft-com:vml" xmlns:wp14="http://schemas.microsoft.com/office/word/2010/wordprocessingDrawing" xmlns:wp="http://schemas.openxmlformats.org/drawingml/2006/wordprocessingDrawing" xmlns:w10="urn:schemas-microsoft-com:office:word" xmlns:w="http://schemas.openxmlformats.org/wordprocessingml/2006/main" xmlns:w14="http://schemas.microsoft.com/office/word/2010/wordml" xmlns:w15="http://schemas.microsoft.com/office/word/2012/wordml" xmlns:w16cid="http://schemas.microsoft.com/office/word/2016/wordml/cid" xmlns:w16se="http://schemas.microsoft.com/office/word/2015/wordml/symex" xmlns:wpg="http://schemas.microsoft.com/office/word/2010/wordprocessingGroup" xmlns:wpi="http://schemas.microsoft.com/office/word/2010/wordprocessingInk" xmlns:wne="http://schemas.microsoft.com/office/word/2006/wordml" xmlns:wps="http://schemas.microsoft.com/office/word/2010/wordprocessingShape" mc:Ignorable="w14 w15 w16se w16cid wp14">
+<w:footnotes xmlns:wpc="http://schemas.microsoft.com/office/word/2010/wordprocessingCanvas" xmlns:cx="http://schemas.microsoft.com/office/drawing/2014/chartex" xmlns:cx1="http://schemas.microsoft.com/office/drawing/2015/9/8/chartex" xmlns:cx2="http://schemas.microsoft.com/office/drawing/2015/10/21/chartex" xmlns:cx3="http://schemas.microsoft.com/office/drawing/2016/5/9/chartex" xmlns:cx4="http://schemas.microsoft.com/office/drawing/2016/5/10/chartex" xmlns:cx5="http://schemas.microsoft.com/office/drawing/2016/5/11/chartex" xmlns:cx6="http://schemas.microsoft.com/office/drawing/2016/5/12/chartex" xmlns:cx7="http://schemas.microsoft.com/office/drawing/2016/5/13/chartex" xmlns:cx8="http://schemas.microsoft.com/office/drawing/2016/5/14/chartex" xmlns:mc="http://schemas.openxmlformats.org/markup-compatibility/2006" xmlns:aink="http://schemas.microsoft.com/office/drawing/2016/ink" xmlns:am3d="http://schemas.microsoft.com/office/drawing/2017/model3d" xmlns:o="urn:schemas-microsoft-com:office:office" xmlns:oel="http://schemas.microsoft.com/office/2019/extlst" xmlns:r="http://schemas.openxmlformats.org/officeDocument/2006/relationships" xmlns:m="http://schemas.openxmlformats.org/officeDocument/2006/math" xmlns:v="urn:schemas-microsoft-com:vml" xmlns:wp14="http://schemas.microsoft.com/office/word/2010/wordprocessingDrawing" xmlns:wp="http://schemas.openxmlformats.org/drawingml/2006/wordprocessingDrawing" xmlns:w10="urn:schemas-microsoft-com:office:word" xmlns:w="http://schemas.openxmlformats.org/wordprocessingml/2006/main" xmlns:w14="http://schemas.microsoft.com/office/word/2010/wordml" xmlns:w15="http://schemas.microsoft.com/office/word/2012/wordml" xmlns:w16cex="http://schemas.microsoft.com/office/word/2018/wordml/cex" xmlns:w16cid="http://schemas.microsoft.com/office/word/2016/wordml/cid" xmlns:w16="http://schemas.microsoft.com/office/word/2018/wordml" xmlns:w16du="http://schemas.microsoft.com/office/word/2023/wordml/word16du" xmlns:w16sdtdh="http://schemas.microsoft.com/office/word/2020/wordml/sdtdatahash" xmlns:w16sdtfl="http://schemas.microsoft.com/office/word/2024/wordml/sdtformatlock" xmlns:w16se="http://schemas.microsoft.com/office/word/2015/wordml/symex" xmlns:wpg="http://schemas.microsoft.com/office/word/2010/wordprocessingGroup" xmlns:wpi="http://schemas.microsoft.com/office/word/2010/wordprocessingInk" xmlns:wne="http://schemas.microsoft.com/office/word/2006/wordml" xmlns:wps="http://schemas.microsoft.com/office/word/2010/wordprocessingShape" mc:Ignorable="w14 w15 w16se w16cid w16 w16cex w16sdtdh w16sdtfl w16du wp14">
   <w:footnote w:type="separator" w:id="-1">
     <w:p>
       <w:r>
@@ -2009,7 +2032,7 @@
 </file>
 
 <file path=word/header1.xml><?xml version="1.0" encoding="utf-8"?>
-<w:hdr xmlns:wpc="http://schemas.microsoft.com/office/word/2010/wordprocessingCanvas" xmlns:cx="http://schemas.microsoft.com/office/drawing/2014/chartex" xmlns:cx1="http://schemas.microsoft.com/office/drawing/2015/9/8/chartex" xmlns:cx2="http://schemas.microsoft.com/office/drawing/2015/10/21/chartex" xmlns:cx3="http://schemas.microsoft.com/office/drawing/2016/5/9/chartex" xmlns:cx4="http://schemas.microsoft.com/office/drawing/2016/5/10/chartex" xmlns:cx5="http://schemas.microsoft.com/office/drawing/2016/5/11/chartex" xmlns:cx6="http://schemas.microsoft.com/office/drawing/2016/5/12/chartex" xmlns:cx7="http://schemas.microsoft.com/office/drawing/2016/5/13/chartex" xmlns:cx8="http://schemas.microsoft.com/office/drawing/2016/5/14/chartex" xmlns:mc="http://schemas.openxmlformats.org/markup-compatibility/2006" xmlns:aink="http://schemas.microsoft.com/office/drawing/2016/ink" xmlns:am3d="http://schemas.microsoft.com/office/drawing/2017/model3d" xmlns:o="urn:schemas-microsoft-com:office:office" xmlns:r="http://schemas.openxmlformats.org/officeDocument/2006/relationships" xmlns:m="http://schemas.openxmlformats.org/officeDocument/2006/math" xmlns:v="urn:schemas-microsoft-com:vml" xmlns:wp14="http://schemas.microsoft.com/office/word/2010/wordprocessingDrawing" xmlns:wp="http://schemas.openxmlformats.org/drawingml/2006/wordprocessingDrawing" xmlns:w10="urn:schemas-microsoft-com:office:word" xmlns:w="http://schemas.openxmlformats.org/wordprocessingml/2006/main" xmlns:w14="http://schemas.microsoft.com/office/word/2010/wordml" xmlns:w15="http://schemas.microsoft.com/office/word/2012/wordml" xmlns:w16cid="http://schemas.microsoft.com/office/word/2016/wordml/cid" xmlns:w16se="http://schemas.microsoft.com/office/word/2015/wordml/symex" xmlns:wpg="http://schemas.microsoft.com/office/word/2010/wordprocessingGroup" xmlns:wpi="http://schemas.microsoft.com/office/word/2010/wordprocessingInk" xmlns:wne="http://schemas.microsoft.com/office/word/2006/wordml" xmlns:wps="http://schemas.microsoft.com/office/word/2010/wordprocessingShape" mc:Ignorable="w14 w15 w16se w16cid wp14">
+<w:hdr xmlns:wpc="http://schemas.microsoft.com/office/word/2010/wordprocessingCanvas" xmlns:cx="http://schemas.microsoft.com/office/drawing/2014/chartex" xmlns:cx1="http://schemas.microsoft.com/office/drawing/2015/9/8/chartex" xmlns:cx2="http://schemas.microsoft.com/office/drawing/2015/10/21/chartex" xmlns:cx3="http://schemas.microsoft.com/office/drawing/2016/5/9/chartex" xmlns:cx4="http://schemas.microsoft.com/office/drawing/2016/5/10/chartex" xmlns:cx5="http://schemas.microsoft.com/office/drawing/2016/5/11/chartex" xmlns:cx6="http://schemas.microsoft.com/office/drawing/2016/5/12/chartex" xmlns:cx7="http://schemas.microsoft.com/office/drawing/2016/5/13/chartex" xmlns:cx8="http://schemas.microsoft.com/office/drawing/2016/5/14/chartex" xmlns:mc="http://schemas.openxmlformats.org/markup-compatibility/2006" xmlns:aink="http://schemas.microsoft.com/office/drawing/2016/ink" xmlns:am3d="http://schemas.microsoft.com/office/drawing/2017/model3d" xmlns:o="urn:schemas-microsoft-com:office:office" xmlns:oel="http://schemas.microsoft.com/office/2019/extlst" xmlns:r="http://schemas.openxmlformats.org/officeDocument/2006/relationships" xmlns:m="http://schemas.openxmlformats.org/officeDocument/2006/math" xmlns:v="urn:schemas-microsoft-com:vml" xmlns:wp14="http://schemas.microsoft.com/office/word/2010/wordprocessingDrawing" xmlns:wp="http://schemas.openxmlformats.org/drawingml/2006/wordprocessingDrawing" xmlns:w10="urn:schemas-microsoft-com:office:word" xmlns:w="http://schemas.openxmlformats.org/wordprocessingml/2006/main" xmlns:w14="http://schemas.microsoft.com/office/word/2010/wordml" xmlns:w15="http://schemas.microsoft.com/office/word/2012/wordml" xmlns:w16cex="http://schemas.microsoft.com/office/word/2018/wordml/cex" xmlns:w16cid="http://schemas.microsoft.com/office/word/2016/wordml/cid" xmlns:w16="http://schemas.microsoft.com/office/word/2018/wordml" xmlns:w16du="http://schemas.microsoft.com/office/word/2023/wordml/word16du" xmlns:w16sdtdh="http://schemas.microsoft.com/office/word/2020/wordml/sdtdatahash" xmlns:w16sdtfl="http://schemas.microsoft.com/office/word/2024/wordml/sdtformatlock" xmlns:w16se="http://schemas.microsoft.com/office/word/2015/wordml/symex" xmlns:wpg="http://schemas.microsoft.com/office/word/2010/wordprocessingGroup" xmlns:wpi="http://schemas.microsoft.com/office/word/2010/wordprocessingInk" xmlns:wne="http://schemas.microsoft.com/office/word/2006/wordml" xmlns:wps="http://schemas.microsoft.com/office/word/2010/wordprocessingShape" mc:Ignorable="w14 w15 w16se w16cid w16 w16cex w16sdtdh w16sdtfl w16du wp14">
   <w:p>
     <w:pPr>
       <w:pStyle w:val="Header"/>
@@ -2019,7 +2042,7 @@
 </file>
 
 <file path=word/header2.xml><?xml version="1.0" encoding="utf-8"?>
-<w:hdr xmlns:wpc="http://schemas.microsoft.com/office/word/2010/wordprocessingCanvas" xmlns:cx="http://schemas.microsoft.com/office/drawing/2014/chartex" xmlns:cx1="http://schemas.microsoft.com/office/drawing/2015/9/8/chartex" xmlns:cx2="http://schemas.microsoft.com/office/drawing/2015/10/21/chartex" xmlns:cx3="http://schemas.microsoft.com/office/drawing/2016/5/9/chartex" xmlns:cx4="http://schemas.microsoft.com/office/drawing/2016/5/10/chartex" xmlns:cx5="http://schemas.microsoft.com/office/drawing/2016/5/11/chartex" xmlns:cx6="http://schemas.microsoft.com/office/drawing/2016/5/12/chartex" xmlns:cx7="http://schemas.microsoft.com/office/drawing/2016/5/13/chartex" xmlns:cx8="http://schemas.microsoft.com/office/drawing/2016/5/14/chartex" xmlns:mc="http://schemas.openxmlformats.org/markup-compatibility/2006" xmlns:aink="http://schemas.microsoft.com/office/drawing/2016/ink" xmlns:am3d="http://schemas.microsoft.com/office/drawing/2017/model3d" xmlns:o="urn:schemas-microsoft-com:office:office" xmlns:r="http://schemas.openxmlformats.org/officeDocument/2006/relationships" xmlns:m="http://schemas.openxmlformats.org/officeDocument/2006/math" xmlns:v="urn:schemas-microsoft-com:vml" xmlns:wp14="http://schemas.microsoft.com/office/word/2010/wordprocessingDrawing" xmlns:wp="http://schemas.openxmlformats.org/drawingml/2006/wordprocessingDrawing" xmlns:w10="urn:schemas-microsoft-com:office:word" xmlns:w="http://schemas.openxmlformats.org/wordprocessingml/2006/main" xmlns:w14="http://schemas.microsoft.com/office/word/2010/wordml" xmlns:w15="http://schemas.microsoft.com/office/word/2012/wordml" xmlns:w16cid="http://schemas.microsoft.com/office/word/2016/wordml/cid" xmlns:w16se="http://schemas.microsoft.com/office/word/2015/wordml/symex" xmlns:wpg="http://schemas.microsoft.com/office/word/2010/wordprocessingGroup" xmlns:wpi="http://schemas.microsoft.com/office/word/2010/wordprocessingInk" xmlns:wne="http://schemas.microsoft.com/office/word/2006/wordml" xmlns:wps="http://schemas.microsoft.com/office/word/2010/wordprocessingShape" mc:Ignorable="w14 w15 w16se w16cid wp14">
+<w:hdr xmlns:wpc="http://schemas.microsoft.com/office/word/2010/wordprocessingCanvas" xmlns:cx="http://schemas.microsoft.com/office/drawing/2014/chartex" xmlns:cx1="http://schemas.microsoft.com/office/drawing/2015/9/8/chartex" xmlns:cx2="http://schemas.microsoft.com/office/drawing/2015/10/21/chartex" xmlns:cx3="http://schemas.microsoft.com/office/drawing/2016/5/9/chartex" xmlns:cx4="http://schemas.microsoft.com/office/drawing/2016/5/10/chartex" xmlns:cx5="http://schemas.microsoft.com/office/drawing/2016/5/11/chartex" xmlns:cx6="http://schemas.microsoft.com/office/drawing/2016/5/12/chartex" xmlns:cx7="http://schemas.microsoft.com/office/drawing/2016/5/13/chartex" xmlns:cx8="http://schemas.microsoft.com/office/drawing/2016/5/14/chartex" xmlns:mc="http://schemas.openxmlformats.org/markup-compatibility/2006" xmlns:aink="http://schemas.microsoft.com/office/drawing/2016/ink" xmlns:am3d="http://schemas.microsoft.com/office/drawing/2017/model3d" xmlns:o="urn:schemas-microsoft-com:office:office" xmlns:oel="http://schemas.microsoft.com/office/2019/extlst" xmlns:r="http://schemas.openxmlformats.org/officeDocument/2006/relationships" xmlns:m="http://schemas.openxmlformats.org/officeDocument/2006/math" xmlns:v="urn:schemas-microsoft-com:vml" xmlns:wp14="http://schemas.microsoft.com/office/word/2010/wordprocessingDrawing" xmlns:wp="http://schemas.openxmlformats.org/drawingml/2006/wordprocessingDrawing" xmlns:w10="urn:schemas-microsoft-com:office:word" xmlns:w="http://schemas.openxmlformats.org/wordprocessingml/2006/main" xmlns:w14="http://schemas.microsoft.com/office/word/2010/wordml" xmlns:w15="http://schemas.microsoft.com/office/word/2012/wordml" xmlns:w16cex="http://schemas.microsoft.com/office/word/2018/wordml/cex" xmlns:w16cid="http://schemas.microsoft.com/office/word/2016/wordml/cid" xmlns:w16="http://schemas.microsoft.com/office/word/2018/wordml" xmlns:w16du="http://schemas.microsoft.com/office/word/2023/wordml/word16du" xmlns:w16sdtdh="http://schemas.microsoft.com/office/word/2020/wordml/sdtdatahash" xmlns:w16sdtfl="http://schemas.microsoft.com/office/word/2024/wordml/sdtformatlock" xmlns:w16se="http://schemas.microsoft.com/office/word/2015/wordml/symex" xmlns:wpg="http://schemas.microsoft.com/office/word/2010/wordprocessingGroup" xmlns:wpi="http://schemas.microsoft.com/office/word/2010/wordprocessingInk" xmlns:wne="http://schemas.microsoft.com/office/word/2006/wordml" xmlns:wps="http://schemas.microsoft.com/office/word/2010/wordprocessingShape" mc:Ignorable="w14 w15 w16se w16cid w16 w16cex w16sdtdh w16sdtfl w16du wp14">
   <w:p>
     <w:pPr>
       <w:pStyle w:val="Header"/>
@@ -2116,7 +2139,7 @@
 </file>
 
 <file path=word/header3.xml><?xml version="1.0" encoding="utf-8"?>
-<w:hdr xmlns:wpc="http://schemas.microsoft.com/office/word/2010/wordprocessingCanvas" xmlns:cx="http://schemas.microsoft.com/office/drawing/2014/chartex" xmlns:cx1="http://schemas.microsoft.com/office/drawing/2015/9/8/chartex" xmlns:cx2="http://schemas.microsoft.com/office/drawing/2015/10/21/chartex" xmlns:cx3="http://schemas.microsoft.com/office/drawing/2016/5/9/chartex" xmlns:cx4="http://schemas.microsoft.com/office/drawing/2016/5/10/chartex" xmlns:cx5="http://schemas.microsoft.com/office/drawing/2016/5/11/chartex" xmlns:cx6="http://schemas.microsoft.com/office/drawing/2016/5/12/chartex" xmlns:cx7="http://schemas.microsoft.com/office/drawing/2016/5/13/chartex" xmlns:cx8="http://schemas.microsoft.com/office/drawing/2016/5/14/chartex" xmlns:mc="http://schemas.openxmlformats.org/markup-compatibility/2006" xmlns:aink="http://schemas.microsoft.com/office/drawing/2016/ink" xmlns:am3d="http://schemas.microsoft.com/office/drawing/2017/model3d" xmlns:o="urn:schemas-microsoft-com:office:office" xmlns:r="http://schemas.openxmlformats.org/officeDocument/2006/relationships" xmlns:m="http://schemas.openxmlformats.org/officeDocument/2006/math" xmlns:v="urn:schemas-microsoft-com:vml" xmlns:wp14="http://schemas.microsoft.com/office/word/2010/wordprocessingDrawing" xmlns:wp="http://schemas.openxmlformats.org/drawingml/2006/wordprocessingDrawing" xmlns:w10="urn:schemas-microsoft-com:office:word" xmlns:w="http://schemas.openxmlformats.org/wordprocessingml/2006/main" xmlns:w14="http://schemas.microsoft.com/office/word/2010/wordml" xmlns:w15="http://schemas.microsoft.com/office/word/2012/wordml" xmlns:w16cid="http://schemas.microsoft.com/office/word/2016/wordml/cid" xmlns:w16se="http://schemas.microsoft.com/office/word/2015/wordml/symex" xmlns:wpg="http://schemas.microsoft.com/office/word/2010/wordprocessingGroup" xmlns:wpi="http://schemas.microsoft.com/office/word/2010/wordprocessingInk" xmlns:wne="http://schemas.microsoft.com/office/word/2006/wordml" xmlns:wps="http://schemas.microsoft.com/office/word/2010/wordprocessingShape" mc:Ignorable="w14 w15 w16se w16cid wp14">
+<w:hdr xmlns:wpc="http://schemas.microsoft.com/office/word/2010/wordprocessingCanvas" xmlns:cx="http://schemas.microsoft.com/office/drawing/2014/chartex" xmlns:cx1="http://schemas.microsoft.com/office/drawing/2015/9/8/chartex" xmlns:cx2="http://schemas.microsoft.com/office/drawing/2015/10/21/chartex" xmlns:cx3="http://schemas.microsoft.com/office/drawing/2016/5/9/chartex" xmlns:cx4="http://schemas.microsoft.com/office/drawing/2016/5/10/chartex" xmlns:cx5="http://schemas.microsoft.com/office/drawing/2016/5/11/chartex" xmlns:cx6="http://schemas.microsoft.com/office/drawing/2016/5/12/chartex" xmlns:cx7="http://schemas.microsoft.com/office/drawing/2016/5/13/chartex" xmlns:cx8="http://schemas.microsoft.com/office/drawing/2016/5/14/chartex" xmlns:mc="http://schemas.openxmlformats.org/markup-compatibility/2006" xmlns:aink="http://schemas.microsoft.com/office/drawing/2016/ink" xmlns:am3d="http://schemas.microsoft.com/office/drawing/2017/model3d" xmlns:o="urn:schemas-microsoft-com:office:office" xmlns:oel="http://schemas.microsoft.com/office/2019/extlst" xmlns:r="http://schemas.openxmlformats.org/officeDocument/2006/relationships" xmlns:m="http://schemas.openxmlformats.org/officeDocument/2006/math" xmlns:v="urn:schemas-microsoft-com:vml" xmlns:wp14="http://schemas.microsoft.com/office/word/2010/wordprocessingDrawing" xmlns:wp="http://schemas.openxmlformats.org/drawingml/2006/wordprocessingDrawing" xmlns:w10="urn:schemas-microsoft-com:office:word" xmlns:w="http://schemas.openxmlformats.org/wordprocessingml/2006/main" xmlns:w14="http://schemas.microsoft.com/office/word/2010/wordml" xmlns:w15="http://schemas.microsoft.com/office/word/2012/wordml" xmlns:w16cex="http://schemas.microsoft.com/office/word/2018/wordml/cex" xmlns:w16cid="http://schemas.microsoft.com/office/word/2016/wordml/cid" xmlns:w16="http://schemas.microsoft.com/office/word/2018/wordml" xmlns:w16du="http://schemas.microsoft.com/office/word/2023/wordml/word16du" xmlns:w16sdtdh="http://schemas.microsoft.com/office/word/2020/wordml/sdtdatahash" xmlns:w16sdtfl="http://schemas.microsoft.com/office/word/2024/wordml/sdtformatlock" xmlns:w16se="http://schemas.microsoft.com/office/word/2015/wordml/symex" xmlns:wpg="http://schemas.microsoft.com/office/word/2010/wordprocessingGroup" xmlns:wpi="http://schemas.microsoft.com/office/word/2010/wordprocessingInk" xmlns:wne="http://schemas.microsoft.com/office/word/2006/wordml" xmlns:wps="http://schemas.microsoft.com/office/word/2010/wordprocessingShape" mc:Ignorable="w14 w15 w16se w16cid w16 w16cex w16sdtdh w16sdtfl w16du wp14">
   <w:p>
     <w:pPr>
       <w:pStyle w:val="Header"/>
@@ -2126,7 +2149,7 @@
 </file>
 
 <file path=word/numbering.xml><?xml version="1.0" encoding="utf-8"?>
-<w:numbering xmlns:wpc="http://schemas.microsoft.com/office/word/2010/wordprocessingCanvas" xmlns:cx="http://schemas.microsoft.com/office/drawing/2014/chartex" xmlns:cx1="http://schemas.microsoft.com/office/drawing/2015/9/8/chartex" xmlns:cx2="http://schemas.microsoft.com/office/drawing/2015/10/21/chartex" xmlns:cx3="http://schemas.microsoft.com/office/drawing/2016/5/9/chartex" xmlns:cx4="http://schemas.microsoft.com/office/drawing/2016/5/10/chartex" xmlns:cx5="http://schemas.microsoft.com/office/drawing/2016/5/11/chartex" xmlns:cx6="http://schemas.microsoft.com/office/drawing/2016/5/12/chartex" xmlns:cx7="http://schemas.microsoft.com/office/drawing/2016/5/13/chartex" xmlns:cx8="http://schemas.microsoft.com/office/drawing/2016/5/14/chartex" xmlns:mc="http://schemas.openxmlformats.org/markup-compatibility/2006" xmlns:aink="http://schemas.microsoft.com/office/drawing/2016/ink" xmlns:am3d="http://schemas.microsoft.com/office/drawing/2017/model3d" xmlns:o="urn:schemas-microsoft-com:office:office" xmlns:r="http://schemas.openxmlformats.org/officeDocument/2006/relationships" xmlns:m="http://schemas.openxmlformats.org/officeDocument/2006/math" xmlns:v="urn:schemas-microsoft-com:vml" xmlns:wp14="http://schemas.microsoft.com/office/word/2010/wordprocessingDrawing" xmlns:wp="http://schemas.openxmlformats.org/drawingml/2006/wordprocessingDrawing" xmlns:w10="urn:schemas-microsoft-com:office:word" xmlns:w="http://schemas.openxmlformats.org/wordprocessingml/2006/main" xmlns:w14="http://schemas.microsoft.com/office/word/2010/wordml" xmlns:w15="http://schemas.microsoft.com/office/word/2012/wordml" xmlns:w16cid="http://schemas.microsoft.com/office/word/2016/wordml/cid" xmlns:w16se="http://schemas.microsoft.com/office/word/2015/wordml/symex" xmlns:wpg="http://schemas.microsoft.com/office/word/2010/wordprocessingGroup" xmlns:wpi="http://schemas.microsoft.com/office/word/2010/wordprocessingInk" xmlns:wne="http://schemas.microsoft.com/office/word/2006/wordml" xmlns:wps="http://schemas.microsoft.com/office/word/2010/wordprocessingShape" mc:Ignorable="w14 w15 w16se w16cid wp14">
+<w:numbering xmlns:wpc="http://schemas.microsoft.com/office/word/2010/wordprocessingCanvas" xmlns:cx="http://schemas.microsoft.com/office/drawing/2014/chartex" xmlns:cx1="http://schemas.microsoft.com/office/drawing/2015/9/8/chartex" xmlns:cx2="http://schemas.microsoft.com/office/drawing/2015/10/21/chartex" xmlns:cx3="http://schemas.microsoft.com/office/drawing/2016/5/9/chartex" xmlns:cx4="http://schemas.microsoft.com/office/drawing/2016/5/10/chartex" xmlns:cx5="http://schemas.microsoft.com/office/drawing/2016/5/11/chartex" xmlns:cx6="http://schemas.microsoft.com/office/drawing/2016/5/12/chartex" xmlns:cx7="http://schemas.microsoft.com/office/drawing/2016/5/13/chartex" xmlns:cx8="http://schemas.microsoft.com/office/drawing/2016/5/14/chartex" xmlns:mc="http://schemas.openxmlformats.org/markup-compatibility/2006" xmlns:aink="http://schemas.microsoft.com/office/drawing/2016/ink" xmlns:am3d="http://schemas.microsoft.com/office/drawing/2017/model3d" xmlns:o="urn:schemas-microsoft-com:office:office" xmlns:oel="http://schemas.microsoft.com/office/2019/extlst" xmlns:r="http://schemas.openxmlformats.org/officeDocument/2006/relationships" xmlns:m="http://schemas.openxmlformats.org/officeDocument/2006/math" xmlns:v="urn:schemas-microsoft-com:vml" xmlns:wp14="http://schemas.microsoft.com/office/word/2010/wordprocessingDrawing" xmlns:wp="http://schemas.openxmlformats.org/drawingml/2006/wordprocessingDrawing" xmlns:w10="urn:schemas-microsoft-com:office:word" xmlns:w="http://schemas.openxmlformats.org/wordprocessingml/2006/main" xmlns:w14="http://schemas.microsoft.com/office/word/2010/wordml" xmlns:w15="http://schemas.microsoft.com/office/word/2012/wordml" xmlns:w16cex="http://schemas.microsoft.com/office/word/2018/wordml/cex" xmlns:w16cid="http://schemas.microsoft.com/office/word/2016/wordml/cid" xmlns:w16="http://schemas.microsoft.com/office/word/2018/wordml" xmlns:w16du="http://schemas.microsoft.com/office/word/2023/wordml/word16du" xmlns:w16sdtdh="http://schemas.microsoft.com/office/word/2020/wordml/sdtdatahash" xmlns:w16sdtfl="http://schemas.microsoft.com/office/word/2024/wordml/sdtformatlock" xmlns:w16se="http://schemas.microsoft.com/office/word/2015/wordml/symex" xmlns:wpg="http://schemas.microsoft.com/office/word/2010/wordprocessingGroup" xmlns:wpi="http://schemas.microsoft.com/office/word/2010/wordprocessingInk" xmlns:wne="http://schemas.microsoft.com/office/word/2006/wordml" xmlns:wps="http://schemas.microsoft.com/office/word/2010/wordprocessingShape" mc:Ignorable="w14 w15 w16se w16cid w16 w16cex w16sdtdh w16sdtfl w16du wp14">
   <w:abstractNum w:abstractNumId="0" w15:restartNumberingAfterBreak="0">
     <w:nsid w:val="00000001"/>
     <w:multiLevelType w:val="hybridMultilevel"/>
@@ -6286,128 +6309,128 @@
       </w:pPr>
     </w:lvl>
   </w:abstractNum>
-  <w:num w:numId="1">
+  <w:num w:numId="1" w16cid:durableId="1643656350">
     <w:abstractNumId w:val="30"/>
   </w:num>
-  <w:num w:numId="2">
+  <w:num w:numId="2" w16cid:durableId="1373266777">
     <w:abstractNumId w:val="34"/>
   </w:num>
-  <w:num w:numId="3">
+  <w:num w:numId="3" w16cid:durableId="1499341391">
     <w:abstractNumId w:val="14"/>
   </w:num>
-  <w:num w:numId="4">
+  <w:num w:numId="4" w16cid:durableId="676733048">
     <w:abstractNumId w:val="29"/>
   </w:num>
-  <w:num w:numId="5">
+  <w:num w:numId="5" w16cid:durableId="755370009">
     <w:abstractNumId w:val="9"/>
   </w:num>
-  <w:num w:numId="6">
+  <w:num w:numId="6" w16cid:durableId="1540773768">
     <w:abstractNumId w:val="6"/>
   </w:num>
-  <w:num w:numId="7">
+  <w:num w:numId="7" w16cid:durableId="1108696313">
     <w:abstractNumId w:val="0"/>
   </w:num>
-  <w:num w:numId="8">
+  <w:num w:numId="8" w16cid:durableId="10425260">
     <w:abstractNumId w:val="32"/>
   </w:num>
-  <w:num w:numId="9">
+  <w:num w:numId="9" w16cid:durableId="1057972677">
     <w:abstractNumId w:val="21"/>
   </w:num>
-  <w:num w:numId="10">
+  <w:num w:numId="10" w16cid:durableId="672411987">
     <w:abstractNumId w:val="20"/>
   </w:num>
-  <w:num w:numId="11">
+  <w:num w:numId="11" w16cid:durableId="1623683812">
     <w:abstractNumId w:val="23"/>
   </w:num>
-  <w:num w:numId="12">
+  <w:num w:numId="12" w16cid:durableId="949119263">
     <w:abstractNumId w:val="19"/>
   </w:num>
-  <w:num w:numId="13">
+  <w:num w:numId="13" w16cid:durableId="855734274">
     <w:abstractNumId w:val="25"/>
   </w:num>
-  <w:num w:numId="14">
+  <w:num w:numId="14" w16cid:durableId="1499927932">
     <w:abstractNumId w:val="16"/>
   </w:num>
-  <w:num w:numId="15">
+  <w:num w:numId="15" w16cid:durableId="100151167">
     <w:abstractNumId w:val="1"/>
   </w:num>
-  <w:num w:numId="16">
+  <w:num w:numId="16" w16cid:durableId="1988973281">
     <w:abstractNumId w:val="36"/>
   </w:num>
-  <w:num w:numId="17">
+  <w:num w:numId="17" w16cid:durableId="1363507178">
     <w:abstractNumId w:val="17"/>
   </w:num>
-  <w:num w:numId="18">
+  <w:num w:numId="18" w16cid:durableId="1061101895">
     <w:abstractNumId w:val="31"/>
   </w:num>
-  <w:num w:numId="19">
+  <w:num w:numId="19" w16cid:durableId="1607734138">
     <w:abstractNumId w:val="38"/>
   </w:num>
-  <w:num w:numId="20">
+  <w:num w:numId="20" w16cid:durableId="1643272400">
     <w:abstractNumId w:val="27"/>
   </w:num>
-  <w:num w:numId="21">
+  <w:num w:numId="21" w16cid:durableId="456338820">
     <w:abstractNumId w:val="4"/>
   </w:num>
-  <w:num w:numId="22">
+  <w:num w:numId="22" w16cid:durableId="1587881140">
     <w:abstractNumId w:val="35"/>
   </w:num>
-  <w:num w:numId="23">
+  <w:num w:numId="23" w16cid:durableId="1934391924">
     <w:abstractNumId w:val="10"/>
   </w:num>
-  <w:num w:numId="24">
+  <w:num w:numId="24" w16cid:durableId="1573272279">
     <w:abstractNumId w:val="33"/>
   </w:num>
-  <w:num w:numId="25">
+  <w:num w:numId="25" w16cid:durableId="1737047442">
     <w:abstractNumId w:val="18"/>
   </w:num>
-  <w:num w:numId="26">
+  <w:num w:numId="26" w16cid:durableId="1354309286">
     <w:abstractNumId w:val="37"/>
   </w:num>
-  <w:num w:numId="27">
+  <w:num w:numId="27" w16cid:durableId="1245146910">
     <w:abstractNumId w:val="7"/>
   </w:num>
-  <w:num w:numId="28">
+  <w:num w:numId="28" w16cid:durableId="388962155">
     <w:abstractNumId w:val="13"/>
   </w:num>
-  <w:num w:numId="29">
+  <w:num w:numId="29" w16cid:durableId="580262892">
     <w:abstractNumId w:val="8"/>
   </w:num>
-  <w:num w:numId="30">
+  <w:num w:numId="30" w16cid:durableId="1083839345">
     <w:abstractNumId w:val="3"/>
   </w:num>
-  <w:num w:numId="31">
+  <w:num w:numId="31" w16cid:durableId="2076665613">
     <w:abstractNumId w:val="12"/>
   </w:num>
-  <w:num w:numId="32">
+  <w:num w:numId="32" w16cid:durableId="1860773839">
     <w:abstractNumId w:val="2"/>
   </w:num>
-  <w:num w:numId="33">
+  <w:num w:numId="33" w16cid:durableId="1681809442">
     <w:abstractNumId w:val="15"/>
   </w:num>
-  <w:num w:numId="34">
+  <w:num w:numId="34" w16cid:durableId="1747073119">
     <w:abstractNumId w:val="11"/>
   </w:num>
-  <w:num w:numId="35">
+  <w:num w:numId="35" w16cid:durableId="608512220">
     <w:abstractNumId w:val="24"/>
   </w:num>
-  <w:num w:numId="36">
+  <w:num w:numId="36" w16cid:durableId="441220730">
     <w:abstractNumId w:val="5"/>
   </w:num>
-  <w:num w:numId="37">
+  <w:num w:numId="37" w16cid:durableId="108208435">
     <w:abstractNumId w:val="22"/>
   </w:num>
-  <w:num w:numId="38">
+  <w:num w:numId="38" w16cid:durableId="120803002">
     <w:abstractNumId w:val="28"/>
   </w:num>
-  <w:num w:numId="39">
+  <w:num w:numId="39" w16cid:durableId="395401439">
     <w:abstractNumId w:val="26"/>
   </w:num>
 </w:numbering>
 </file>
 
 <file path=word/styles.xml><?xml version="1.0" encoding="utf-8"?>
-<w:styles xmlns:mc="http://schemas.openxmlformats.org/markup-compatibility/2006" xmlns:r="http://schemas.openxmlformats.org/officeDocument/2006/relationships" xmlns:w="http://schemas.openxmlformats.org/wordprocessingml/2006/main" xmlns:w14="http://schemas.microsoft.com/office/word/2010/wordml" xmlns:w15="http://schemas.microsoft.com/office/word/2012/wordml" xmlns:w16cid="http://schemas.microsoft.com/office/word/2016/wordml/cid" xmlns:w16se="http://schemas.microsoft.com/office/word/2015/wordml/symex" mc:Ignorable="w14 w15 w16se w16cid">
+<w:styles xmlns:mc="http://schemas.openxmlformats.org/markup-compatibility/2006" xmlns:r="http://schemas.openxmlformats.org/officeDocument/2006/relationships" xmlns:w="http://schemas.openxmlformats.org/wordprocessingml/2006/main" xmlns:w14="http://schemas.microsoft.com/office/word/2010/wordml" xmlns:w15="http://schemas.microsoft.com/office/word/2012/wordml" xmlns:w16cex="http://schemas.microsoft.com/office/word/2018/wordml/cex" xmlns:w16cid="http://schemas.microsoft.com/office/word/2016/wordml/cid" xmlns:w16="http://schemas.microsoft.com/office/word/2018/wordml" xmlns:w16du="http://schemas.microsoft.com/office/word/2023/wordml/word16du" xmlns:w16sdtdh="http://schemas.microsoft.com/office/word/2020/wordml/sdtdatahash" xmlns:w16sdtfl="http://schemas.microsoft.com/office/word/2024/wordml/sdtformatlock" xmlns:w16se="http://schemas.microsoft.com/office/word/2015/wordml/symex" mc:Ignorable="w14 w15 w16se w16cid w16 w16cex w16sdtdh w16sdtfl w16du">
   <w:docDefaults>
     <w:rPrDefault>
       <w:rPr>
@@ -6419,7 +6442,7 @@
     </w:rPrDefault>
     <w:pPrDefault/>
   </w:docDefaults>
-  <w:latentStyles w:defLockedState="0" w:defUIPriority="99" w:defSemiHidden="0" w:defUnhideWhenUsed="0" w:defQFormat="0" w:count="375">
+  <w:latentStyles w:defLockedState="0" w:defUIPriority="99" w:defSemiHidden="0" w:defUnhideWhenUsed="0" w:defQFormat="0" w:count="376">
     <w:lsdException w:name="Normal" w:uiPriority="0" w:qFormat="1"/>
     <w:lsdException w:name="heading 1" w:uiPriority="9" w:qFormat="1"/>
     <w:lsdException w:name="heading 2" w:semiHidden="1" w:uiPriority="9" w:unhideWhenUsed="1" w:qFormat="1"/>
@@ -6793,6 +6816,7 @@
     <w:lsdException w:name="List Table 7 Colorful Accent 6" w:uiPriority="52"/>
     <w:lsdException w:name="Mention" w:semiHidden="1" w:unhideWhenUsed="1"/>
     <w:lsdException w:name="Smart Hyperlink" w:semiHidden="1" w:unhideWhenUsed="1"/>
+    <w:lsdException w:name="Smart Link" w:semiHidden="1" w:unhideWhenUsed="1"/>
   </w:latentStyles>
   <w:style w:type="paragraph" w:default="1" w:styleId="Normal">
     <w:name w:val="Normal"/>

</xml_diff>